<commit_message>
add the ADC file
Signed-off-by: bigbearishappy <953308023@qq.com>
</commit_message>
<xml_diff>
--- a/doc/引脚分配及移植策略.docx
+++ b/doc/引脚分配及移植策略.docx
@@ -1,13 +1,8 @@
 
 <file path=word/document.xml><?xml version="1.0" encoding="utf-8"?>
-<w:document xmlns:ve="http://schemas.openxmlformats.org/markup-compatibility/2006" xmlns:o="urn:schemas-microsoft-com:office:office" xmlns:r="http://schemas.openxmlformats.org/officeDocument/2006/relationships" xmlns:m="http://schemas.openxmlformats.org/officeDocument/2006/math" xmlns:v="urn:schemas-microsoft-com:vml" xmlns:wp="http://schemas.openxmlformats.org/drawingml/2006/wordprocessingDrawing" xmlns:w10="urn:schemas-microsoft-com:office:word" xmlns:w="http://schemas.openxmlformats.org/wordprocessingml/2006/main" xmlns:wne="http://schemas.microsoft.com/office/word/2006/wordml">
+<w:document xmlns:wpc="http://schemas.microsoft.com/office/word/2010/wordprocessingCanvas" xmlns:mc="http://schemas.openxmlformats.org/markup-compatibility/2006" xmlns:o="urn:schemas-microsoft-com:office:office" xmlns:r="http://schemas.openxmlformats.org/officeDocument/2006/relationships" xmlns:m="http://schemas.openxmlformats.org/officeDocument/2006/math" xmlns:v="urn:schemas-microsoft-com:vml" xmlns:wp14="http://schemas.microsoft.com/office/word/2010/wordprocessingDrawing" xmlns:wp="http://schemas.openxmlformats.org/drawingml/2006/wordprocessingDrawing" xmlns:w10="urn:schemas-microsoft-com:office:word" xmlns:w="http://schemas.openxmlformats.org/wordprocessingml/2006/main" xmlns:w14="http://schemas.microsoft.com/office/word/2010/wordml" xmlns:wpg="http://schemas.microsoft.com/office/word/2010/wordprocessingGroup" xmlns:wpi="http://schemas.microsoft.com/office/word/2010/wordprocessingInk" xmlns:wne="http://schemas.microsoft.com/office/word/2006/wordml" xmlns:wps="http://schemas.microsoft.com/office/word/2010/wordprocessingShape" mc:Ignorable="w14 wp14">
   <w:body>
     <w:p>
-      <w:pPr>
-        <w:rPr>
-          <w:rFonts w:hint="eastAsia"/>
-        </w:rPr>
-      </w:pPr>
       <w:r>
         <w:rPr>
           <w:rFonts w:hint="eastAsia"/>
@@ -16,11 +11,6 @@
       </w:r>
     </w:p>
     <w:p>
-      <w:pPr>
-        <w:rPr>
-          <w:rFonts w:hint="eastAsia"/>
-        </w:rPr>
-      </w:pPr>
       <w:r>
         <w:rPr>
           <w:rFonts w:hint="eastAsia"/>
@@ -41,11 +31,6 @@
       </w:r>
     </w:p>
     <w:p>
-      <w:pPr>
-        <w:rPr>
-          <w:rFonts w:hint="eastAsia"/>
-        </w:rPr>
-      </w:pPr>
       <w:r>
         <w:rPr>
           <w:rFonts w:hint="eastAsia"/>
@@ -60,11 +45,6 @@
       </w:r>
     </w:p>
     <w:p>
-      <w:pPr>
-        <w:rPr>
-          <w:rFonts w:hint="eastAsia"/>
-        </w:rPr>
-      </w:pPr>
       <w:r>
         <w:rPr>
           <w:rFonts w:hint="eastAsia"/>
@@ -79,11 +59,6 @@
       </w:r>
     </w:p>
     <w:p>
-      <w:pPr>
-        <w:rPr>
-          <w:rFonts w:hint="eastAsia"/>
-        </w:rPr>
-      </w:pPr>
       <w:r>
         <w:rPr>
           <w:rFonts w:hint="eastAsia"/>
@@ -104,11 +79,6 @@
       </w:r>
     </w:p>
     <w:p>
-      <w:pPr>
-        <w:rPr>
-          <w:rFonts w:hint="eastAsia"/>
-        </w:rPr>
-      </w:pPr>
       <w:r>
         <w:rPr>
           <w:rFonts w:hint="eastAsia"/>
@@ -123,11 +93,6 @@
       </w:r>
     </w:p>
     <w:p>
-      <w:pPr>
-        <w:rPr>
-          <w:rFonts w:hint="eastAsia"/>
-        </w:rPr>
-      </w:pPr>
       <w:r>
         <w:rPr>
           <w:rFonts w:hint="eastAsia"/>
@@ -154,11 +119,6 @@
       </w:r>
     </w:p>
     <w:p>
-      <w:pPr>
-        <w:rPr>
-          <w:rFonts w:hint="eastAsia"/>
-        </w:rPr>
-      </w:pPr>
       <w:r>
         <w:rPr>
           <w:rFonts w:hint="eastAsia"/>
@@ -185,11 +145,6 @@
       </w:r>
     </w:p>
     <w:p>
-      <w:pPr>
-        <w:rPr>
-          <w:rFonts w:hint="eastAsia"/>
-        </w:rPr>
-      </w:pPr>
       <w:r>
         <w:rPr>
           <w:rFonts w:hint="eastAsia"/>
@@ -221,19 +176,8 @@
         <w:t>等拓展引脚）</w:t>
       </w:r>
     </w:p>
-    <w:p>
-      <w:pPr>
-        <w:rPr>
-          <w:rFonts w:hint="eastAsia"/>
-        </w:rPr>
-      </w:pPr>
-    </w:p>
-    <w:p>
-      <w:pPr>
-        <w:rPr>
-          <w:rFonts w:hint="eastAsia"/>
-        </w:rPr>
-      </w:pPr>
+    <w:p/>
+    <w:p>
       <w:r>
         <w:rPr>
           <w:rFonts w:hint="eastAsia"/>
@@ -248,11 +192,6 @@
       </w:r>
     </w:p>
     <w:p>
-      <w:pPr>
-        <w:rPr>
-          <w:rFonts w:hint="eastAsia"/>
-        </w:rPr>
-      </w:pPr>
       <w:r>
         <w:rPr>
           <w:rFonts w:hint="eastAsia"/>
@@ -261,11 +200,6 @@
       </w:r>
     </w:p>
     <w:p>
-      <w:pPr>
-        <w:rPr>
-          <w:rFonts w:hint="eastAsia"/>
-        </w:rPr>
-      </w:pPr>
       <w:r>
         <w:rPr>
           <w:rFonts w:hint="eastAsia"/>
@@ -281,11 +215,6 @@
       </w:r>
     </w:p>
     <w:p>
-      <w:pPr>
-        <w:rPr>
-          <w:rFonts w:hint="eastAsia"/>
-        </w:rPr>
-      </w:pPr>
       <w:r>
         <w:rPr>
           <w:rFonts w:hint="eastAsia"/>
@@ -301,11 +230,6 @@
       </w:r>
     </w:p>
     <w:p>
-      <w:pPr>
-        <w:rPr>
-          <w:rFonts w:hint="eastAsia"/>
-        </w:rPr>
-      </w:pPr>
       <w:r>
         <w:rPr>
           <w:rFonts w:hint="eastAsia"/>
@@ -321,11 +245,6 @@
       </w:r>
     </w:p>
     <w:p>
-      <w:pPr>
-        <w:rPr>
-          <w:rFonts w:hint="eastAsia"/>
-        </w:rPr>
-      </w:pPr>
       <w:r>
         <w:rPr>
           <w:rFonts w:hint="eastAsia"/>
@@ -340,19 +259,8 @@
         <w:t>挤出机电机</w:t>
       </w:r>
     </w:p>
-    <w:p>
-      <w:pPr>
-        <w:rPr>
-          <w:rFonts w:hint="eastAsia"/>
-        </w:rPr>
-      </w:pPr>
-    </w:p>
-    <w:p>
-      <w:pPr>
-        <w:rPr>
-          <w:rFonts w:hint="eastAsia"/>
-        </w:rPr>
-      </w:pPr>
+    <w:p/>
+    <w:p>
       <w:r>
         <w:rPr>
           <w:rFonts w:hint="eastAsia"/>
@@ -367,11 +275,6 @@
       </w:r>
     </w:p>
     <w:p>
-      <w:pPr>
-        <w:rPr>
-          <w:rFonts w:hint="eastAsia"/>
-        </w:rPr>
-      </w:pPr>
       <w:r>
         <w:rPr>
           <w:rFonts w:hint="eastAsia"/>
@@ -380,11 +283,6 @@
       </w:r>
     </w:p>
     <w:p>
-      <w:pPr>
-        <w:rPr>
-          <w:rFonts w:hint="eastAsia"/>
-        </w:rPr>
-      </w:pPr>
       <w:r>
         <w:rPr>
           <w:rFonts w:hint="eastAsia"/>
@@ -400,11 +298,6 @@
       </w:r>
     </w:p>
     <w:p>
-      <w:pPr>
-        <w:rPr>
-          <w:rFonts w:hint="eastAsia"/>
-        </w:rPr>
-      </w:pPr>
       <w:r>
         <w:rPr>
           <w:rFonts w:hint="eastAsia"/>
@@ -420,11 +313,6 @@
       </w:r>
     </w:p>
     <w:p>
-      <w:pPr>
-        <w:rPr>
-          <w:rFonts w:hint="eastAsia"/>
-        </w:rPr>
-      </w:pPr>
       <w:r>
         <w:rPr>
           <w:rFonts w:hint="eastAsia"/>
@@ -439,19 +327,8 @@
         <w:t>轴限位开关</w:t>
       </w:r>
     </w:p>
-    <w:p>
-      <w:pPr>
-        <w:rPr>
-          <w:rFonts w:hint="eastAsia"/>
-        </w:rPr>
-      </w:pPr>
-    </w:p>
-    <w:p>
-      <w:pPr>
-        <w:rPr>
-          <w:rFonts w:hint="eastAsia"/>
-        </w:rPr>
-      </w:pPr>
+    <w:p/>
+    <w:p>
       <w:r>
         <w:rPr>
           <w:rFonts w:hint="eastAsia"/>
@@ -466,11 +343,6 @@
       </w:r>
     </w:p>
     <w:p>
-      <w:pPr>
-        <w:rPr>
-          <w:rFonts w:hint="eastAsia"/>
-        </w:rPr>
-      </w:pPr>
       <w:r>
         <w:rPr>
           <w:rFonts w:hint="eastAsia"/>
@@ -479,11 +351,6 @@
       </w:r>
     </w:p>
     <w:p>
-      <w:pPr>
-        <w:rPr>
-          <w:rFonts w:hint="eastAsia"/>
-        </w:rPr>
-      </w:pPr>
       <w:r>
         <w:rPr>
           <w:rFonts w:hint="eastAsia"/>
@@ -499,11 +366,6 @@
       </w:r>
     </w:p>
     <w:p>
-      <w:pPr>
-        <w:rPr>
-          <w:rFonts w:hint="eastAsia"/>
-        </w:rPr>
-      </w:pPr>
       <w:r>
         <w:rPr>
           <w:rFonts w:hint="eastAsia"/>
@@ -518,19 +380,8 @@
         <w:t>热床</w:t>
       </w:r>
     </w:p>
-    <w:p>
-      <w:pPr>
-        <w:rPr>
-          <w:rFonts w:hint="eastAsia"/>
-        </w:rPr>
-      </w:pPr>
-    </w:p>
-    <w:p>
-      <w:pPr>
-        <w:rPr>
-          <w:rFonts w:hint="eastAsia"/>
-        </w:rPr>
-      </w:pPr>
+    <w:p/>
+    <w:p>
       <w:r>
         <w:rPr>
           <w:rFonts w:hint="eastAsia"/>
@@ -544,19 +395,8 @@
         <w:t>风扇控制</w:t>
       </w:r>
     </w:p>
-    <w:p>
-      <w:pPr>
-        <w:rPr>
-          <w:rFonts w:hint="eastAsia"/>
-        </w:rPr>
-      </w:pPr>
-    </w:p>
-    <w:p>
-      <w:pPr>
-        <w:rPr>
-          <w:rFonts w:hint="eastAsia"/>
-        </w:rPr>
-      </w:pPr>
+    <w:p/>
+    <w:p>
       <w:r>
         <w:rPr>
           <w:rFonts w:hint="eastAsia"/>
@@ -571,11 +411,6 @@
       </w:r>
     </w:p>
     <w:p>
-      <w:pPr>
-        <w:rPr>
-          <w:rFonts w:hint="eastAsia"/>
-        </w:rPr>
-      </w:pPr>
       <w:r>
         <w:rPr>
           <w:rFonts w:hint="eastAsia"/>
@@ -584,11 +419,6 @@
       </w:r>
     </w:p>
     <w:p>
-      <w:pPr>
-        <w:rPr>
-          <w:rFonts w:hint="eastAsia"/>
-        </w:rPr>
-      </w:pPr>
       <w:r>
         <w:rPr>
           <w:rFonts w:hint="eastAsia"/>
@@ -604,11 +434,6 @@
       </w:r>
     </w:p>
     <w:p>
-      <w:pPr>
-        <w:rPr>
-          <w:rFonts w:hint="eastAsia"/>
-        </w:rPr>
-      </w:pPr>
       <w:r>
         <w:rPr>
           <w:rFonts w:hint="eastAsia"/>
@@ -623,19 +448,8 @@
         <w:t>热床传感器数据获取</w:t>
       </w:r>
     </w:p>
-    <w:p>
-      <w:pPr>
-        <w:rPr>
-          <w:rFonts w:hint="eastAsia"/>
-        </w:rPr>
-      </w:pPr>
-    </w:p>
-    <w:p>
-      <w:pPr>
-        <w:rPr>
-          <w:rFonts w:hint="eastAsia"/>
-        </w:rPr>
-      </w:pPr>
+    <w:p/>
+    <w:p>
       <w:r>
         <w:rPr>
           <w:rFonts w:hint="eastAsia"/>
@@ -655,19 +469,8 @@
         <w:t>LED</w:t>
       </w:r>
     </w:p>
-    <w:p>
-      <w:pPr>
-        <w:rPr>
-          <w:rFonts w:hint="eastAsia"/>
-        </w:rPr>
-      </w:pPr>
-    </w:p>
-    <w:p>
-      <w:pPr>
-        <w:rPr>
-          <w:rFonts w:hint="eastAsia"/>
-        </w:rPr>
-      </w:pPr>
+    <w:p/>
+    <w:p>
       <w:r>
         <w:rPr>
           <w:rFonts w:hint="eastAsia"/>
@@ -694,11 +497,6 @@
       </w:r>
     </w:p>
     <w:p>
-      <w:pPr>
-        <w:rPr>
-          <w:rFonts w:hint="eastAsia"/>
-        </w:rPr>
-      </w:pPr>
       <w:r>
         <w:t>#define</w:t>
       </w:r>
@@ -713,11 +511,6 @@
       </w:r>
     </w:p>
     <w:p>
-      <w:pPr>
-        <w:rPr>
-          <w:rFonts w:hint="eastAsia"/>
-        </w:rPr>
-      </w:pPr>
       <w:r>
         <w:rPr>
           <w:rFonts w:hint="eastAsia"/>
@@ -735,11 +528,6 @@
       </w:r>
     </w:p>
     <w:p>
-      <w:pPr>
-        <w:rPr>
-          <w:rFonts w:hint="eastAsia"/>
-        </w:rPr>
-      </w:pPr>
       <w:r>
         <w:rPr>
           <w:rFonts w:hint="eastAsia"/>
@@ -763,21 +551,11 @@
       </w:r>
     </w:p>
     <w:p>
-      <w:pPr>
-        <w:rPr>
-          <w:rFonts w:hint="eastAsia"/>
-        </w:rPr>
-      </w:pPr>
       <w:r>
         <w:t>WRITE(PHOTOGRAPH_PIN, LOW);</w:t>
       </w:r>
     </w:p>
     <w:p>
-      <w:pPr>
-        <w:rPr>
-          <w:rFonts w:hint="eastAsia"/>
-        </w:rPr>
-      </w:pPr>
       <w:r>
         <w:t xml:space="preserve">WRITE(PHOTOGRAPH_PIN, </w:t>
       </w:r>
@@ -791,19 +569,8 @@
         <w:t>);</w:t>
       </w:r>
     </w:p>
-    <w:p>
-      <w:pPr>
-        <w:rPr>
-          <w:rFonts w:hint="eastAsia"/>
-        </w:rPr>
-      </w:pPr>
-    </w:p>
-    <w:p>
-      <w:pPr>
-        <w:rPr>
-          <w:rFonts w:hint="eastAsia"/>
-        </w:rPr>
-      </w:pPr>
+    <w:p/>
+    <w:p>
       <w:r>
         <w:rPr>
           <w:rFonts w:hint="eastAsia"/>
@@ -813,11 +580,6 @@
       </w:r>
     </w:p>
     <w:p>
-      <w:pPr>
-        <w:rPr>
-          <w:rFonts w:hint="eastAsia"/>
-        </w:rPr>
-      </w:pPr>
       <w:r>
         <w:rPr>
           <w:rFonts w:hint="eastAsia"/>
@@ -826,11 +588,6 @@
       </w:r>
     </w:p>
     <w:p>
-      <w:pPr>
-        <w:rPr>
-          <w:rFonts w:hint="eastAsia"/>
-        </w:rPr>
-      </w:pPr>
       <w:r>
         <w:rPr>
           <w:rFonts w:hint="eastAsia"/>
@@ -839,11 +596,6 @@
       </w:r>
     </w:p>
     <w:p>
-      <w:pPr>
-        <w:rPr>
-          <w:rFonts w:hint="eastAsia"/>
-        </w:rPr>
-      </w:pPr>
       <w:r>
         <w:rPr>
           <w:rFonts w:hint="eastAsia"/>
@@ -851,19 +603,8 @@
         <w:t>第四、五行是设置高低电平</w:t>
       </w:r>
     </w:p>
-    <w:p>
-      <w:pPr>
-        <w:rPr>
-          <w:rFonts w:hint="eastAsia"/>
-        </w:rPr>
-      </w:pPr>
-    </w:p>
-    <w:p>
-      <w:pPr>
-        <w:rPr>
-          <w:rFonts w:hint="eastAsia"/>
-        </w:rPr>
-      </w:pPr>
+    <w:p/>
+    <w:p>
       <w:r>
         <w:rPr>
           <w:rFonts w:hint="eastAsia"/>
@@ -884,11 +625,6 @@
       </w:r>
     </w:p>
     <w:p>
-      <w:pPr>
-        <w:rPr>
-          <w:rFonts w:hint="eastAsia"/>
-        </w:rPr>
-      </w:pPr>
       <w:r>
         <w:rPr>
           <w:rFonts w:hint="eastAsia"/>
@@ -897,11 +633,6 @@
       </w:r>
     </w:p>
     <w:p>
-      <w:pPr>
-        <w:rPr>
-          <w:rFonts w:hint="eastAsia"/>
-        </w:rPr>
-      </w:pPr>
       <w:r>
         <w:rPr>
           <w:rFonts w:hint="eastAsia"/>
@@ -950,17 +681,199 @@
       </w:r>
     </w:p>
     <w:p>
-      <w:pPr>
-        <w:rPr>
-          <w:rFonts w:hint="eastAsia"/>
-        </w:rPr>
-      </w:pPr>
       <w:r>
         <w:tab/>
         <w:t>GPIO_Init(GPIOA, &amp;GPIO_InitStructure);</w:t>
       </w:r>
     </w:p>
     <w:p>
+      <w:r>
+        <w:rPr>
+          <w:rFonts w:hint="eastAsia"/>
+        </w:rPr>
+        <w:t>代码解释：</w:t>
+      </w:r>
+    </w:p>
+    <w:p>
+      <w:r>
+        <w:rPr>
+          <w:rFonts w:hint="eastAsia"/>
+        </w:rPr>
+        <w:t>第一行：定义结构体</w:t>
+      </w:r>
+    </w:p>
+    <w:p>
+      <w:r>
+        <w:rPr>
+          <w:rFonts w:hint="eastAsia"/>
+        </w:rPr>
+        <w:t>第二行：设置</w:t>
+      </w:r>
+      <w:r>
+        <w:rPr>
+          <w:rFonts w:hint="eastAsia"/>
+        </w:rPr>
+        <w:t>pin</w:t>
+      </w:r>
+      <w:r>
+        <w:rPr>
+          <w:rFonts w:hint="eastAsia"/>
+        </w:rPr>
+        <w:t>值</w:t>
+      </w:r>
+    </w:p>
+    <w:p>
+      <w:r>
+        <w:rPr>
+          <w:rFonts w:hint="eastAsia"/>
+        </w:rPr>
+        <w:t>第三行：设置输出速度</w:t>
+      </w:r>
+    </w:p>
+    <w:p>
+      <w:r>
+        <w:rPr>
+          <w:rFonts w:hint="eastAsia"/>
+        </w:rPr>
+        <w:t>第四行：设置</w:t>
+      </w:r>
+      <w:r>
+        <w:rPr>
+          <w:rFonts w:hint="eastAsia"/>
+        </w:rPr>
+        <w:t>I/O</w:t>
+      </w:r>
+      <w:r>
+        <w:rPr>
+          <w:rFonts w:hint="eastAsia"/>
+        </w:rPr>
+        <w:t>口的模式</w:t>
+      </w:r>
+    </w:p>
+    <w:p>
+      <w:r>
+        <w:rPr>
+          <w:rFonts w:hint="eastAsia"/>
+        </w:rPr>
+        <w:t>第五行：将之前的值赋值给结构体</w:t>
+      </w:r>
+    </w:p>
+    <w:p/>
+    <w:p>
+      <w:r>
+        <w:rPr>
+          <w:rFonts w:hint="eastAsia"/>
+        </w:rPr>
+        <w:t>因为</w:t>
+      </w:r>
+      <w:r>
+        <w:rPr>
+          <w:rFonts w:hint="eastAsia"/>
+        </w:rPr>
+        <w:t>STM32</w:t>
+      </w:r>
+      <w:r>
+        <w:rPr>
+          <w:rFonts w:hint="eastAsia"/>
+        </w:rPr>
+        <w:t>是面向有编程基础的程序员的，所以他的</w:t>
+      </w:r>
+      <w:r>
+        <w:rPr>
+          <w:rFonts w:hint="eastAsia"/>
+        </w:rPr>
+        <w:t>I/O</w:t>
+      </w:r>
+      <w:r>
+        <w:rPr>
+          <w:rFonts w:hint="eastAsia"/>
+        </w:rPr>
+        <w:t>口定义将</w:t>
+      </w:r>
+      <w:r>
+        <w:rPr>
+          <w:rFonts w:hint="eastAsia"/>
+        </w:rPr>
+        <w:t>I/O</w:t>
+      </w:r>
+      <w:r>
+        <w:rPr>
+          <w:rFonts w:hint="eastAsia"/>
+        </w:rPr>
+        <w:t>口抽象成为了一个结构体。</w:t>
+      </w:r>
+      <w:r>
+        <w:rPr>
+          <w:rFonts w:hint="eastAsia"/>
+        </w:rPr>
+        <w:t>定义时就是给结构体中的内容赋值。</w:t>
+      </w:r>
+    </w:p>
+    <w:p/>
+    <w:p>
+      <w:r>
+        <w:rPr>
+          <w:rFonts w:hint="eastAsia"/>
+        </w:rPr>
+        <w:t>在说明了两种编程的方法之后，现在要考虑如何将程序从</w:t>
+      </w:r>
+      <w:r>
+        <w:rPr>
+          <w:rFonts w:hint="eastAsia"/>
+        </w:rPr>
+        <w:t>arduino</w:t>
+      </w:r>
+      <w:r>
+        <w:rPr>
+          <w:rFonts w:hint="eastAsia"/>
+        </w:rPr>
+        <w:t>转化为</w:t>
+      </w:r>
+      <w:r>
+        <w:rPr>
+          <w:rFonts w:hint="eastAsia"/>
+        </w:rPr>
+        <w:t>STM32</w:t>
+      </w:r>
+      <w:r>
+        <w:rPr>
+          <w:rFonts w:hint="eastAsia"/>
+        </w:rPr>
+        <w:t>。</w:t>
+      </w:r>
+    </w:p>
+    <w:p>
+      <w:r>
+        <w:rPr>
+          <w:rFonts w:hint="eastAsia"/>
+        </w:rPr>
+        <w:t>原则：</w:t>
+      </w:r>
+    </w:p>
+    <w:p>
+      <w:r>
+        <w:rPr>
+          <w:rFonts w:hint="eastAsia"/>
+        </w:rPr>
+        <w:t>1</w:t>
+      </w:r>
+      <w:r>
+        <w:rPr>
+          <w:rFonts w:hint="eastAsia"/>
+        </w:rPr>
+        <w:t>尽可能少修改现有代码</w:t>
+      </w:r>
+    </w:p>
+    <w:p/>
+    <w:p>
+      <w:r>
+        <w:rPr>
+          <w:rFonts w:hint="eastAsia"/>
+        </w:rPr>
+        <w:t>解决方法：</w:t>
+      </w:r>
+    </w:p>
+    <w:p>
       <w:pPr>
         <w:rPr>
           <w:rFonts w:hint="eastAsia"/>
@@ -970,7 +883,55 @@
         <w:rPr>
           <w:rFonts w:hint="eastAsia"/>
         </w:rPr>
-        <w:t>代码解释：</w:t>
+        <w:t>在</w:t>
+      </w:r>
+      <w:r>
+        <w:rPr>
+          <w:rFonts w:hint="eastAsia"/>
+        </w:rPr>
+        <w:t>pin.h</w:t>
+      </w:r>
+      <w:r>
+        <w:rPr>
+          <w:rFonts w:hint="eastAsia"/>
+        </w:rPr>
+        <w:t>中的宏定义里面只修改引脚的名字，对于具体的</w:t>
+      </w:r>
+      <w:r>
+        <w:rPr>
+          <w:rFonts w:hint="eastAsia"/>
+        </w:rPr>
+        <w:t>I/O</w:t>
+      </w:r>
+      <w:r>
+        <w:rPr>
+          <w:rFonts w:hint="eastAsia"/>
+        </w:rPr>
+        <w:t>口定义再添加一个</w:t>
+      </w:r>
+      <w:r>
+        <w:rPr>
+          <w:rFonts w:hint="eastAsia"/>
+        </w:rPr>
+        <w:t>pin</w:t>
+      </w:r>
+      <w:r>
+        <w:rPr>
+          <w:rFonts w:hint="eastAsia"/>
+        </w:rPr>
+        <w:t>.c</w:t>
+      </w:r>
+      <w:r>
+        <w:rPr>
+          <w:rFonts w:hint="eastAsia"/>
+        </w:rPr>
+        <w:t>，然后在里面添加具体的针对每个引脚的定义</w:t>
+      </w:r>
+      <w:r>
+        <w:rPr>
+          <w:rFonts w:hint="eastAsia"/>
+        </w:rPr>
+        <w:t>。</w:t>
       </w:r>
     </w:p>
     <w:p>
@@ -979,12 +940,6 @@
           <w:rFonts w:hint="eastAsia"/>
         </w:rPr>
       </w:pPr>
-      <w:r>
-        <w:rPr>
-          <w:rFonts w:hint="eastAsia"/>
-        </w:rPr>
-        <w:t>第一行：定义结构体</w:t>
-      </w:r>
     </w:p>
     <w:p>
       <w:pPr>
@@ -996,19 +951,7 @@
         <w:rPr>
           <w:rFonts w:hint="eastAsia"/>
         </w:rPr>
-        <w:t>第二行：设置</w:t>
-      </w:r>
-      <w:r>
-        <w:rPr>
-          <w:rFonts w:hint="eastAsia"/>
-        </w:rPr>
-        <w:t>pin</w:t>
-      </w:r>
-      <w:r>
-        <w:rPr>
-          <w:rFonts w:hint="eastAsia"/>
-        </w:rPr>
-        <w:t>值</w:t>
+        <w:t>具体引脚分配：</w:t>
       </w:r>
     </w:p>
     <w:p>
@@ -1021,7 +964,67 @@
         <w:rPr>
           <w:rFonts w:hint="eastAsia"/>
         </w:rPr>
-        <w:t>第三行：设置输出速度</w:t>
+        <w:t>1 XYZE</w:t>
+      </w:r>
+      <w:r>
+        <w:rPr>
+          <w:rFonts w:hint="eastAsia"/>
+        </w:rPr>
+        <w:t>四个步进电机，每个电机</w:t>
+      </w:r>
+      <w:r>
+        <w:rPr>
+          <w:rFonts w:hint="eastAsia"/>
+        </w:rPr>
+        <w:t>3</w:t>
+      </w:r>
+      <w:r>
+        <w:rPr>
+          <w:rFonts w:hint="eastAsia"/>
+        </w:rPr>
+        <w:t>个</w:t>
+      </w:r>
+      <w:r>
+        <w:rPr>
+          <w:rFonts w:hint="eastAsia"/>
+        </w:rPr>
+        <w:t>I/O</w:t>
+      </w:r>
+      <w:r>
+        <w:rPr>
+          <w:rFonts w:hint="eastAsia"/>
+        </w:rPr>
+        <w:t>口，一共需要</w:t>
+      </w:r>
+      <w:r>
+        <w:rPr>
+          <w:rFonts w:hint="eastAsia"/>
+        </w:rPr>
+        <w:t>12</w:t>
+      </w:r>
+      <w:r>
+        <w:rPr>
+          <w:rFonts w:hint="eastAsia"/>
+        </w:rPr>
+        <w:t>个引脚</w:t>
+      </w:r>
+      <w:r>
+        <w:rPr>
+          <w:rFonts w:hint="eastAsia"/>
+        </w:rPr>
+        <w:t>，都为</w:t>
+      </w:r>
+      <w:r>
+        <w:rPr>
+          <w:rFonts w:hint="eastAsia"/>
+        </w:rPr>
+        <w:t>数字</w:t>
+      </w:r>
+      <w:r>
+        <w:rPr>
+          <w:rFonts w:hint="eastAsia"/>
+        </w:rPr>
+        <w:t>输出脚</w:t>
       </w:r>
     </w:p>
     <w:p>
@@ -1034,19 +1037,43 @@
         <w:rPr>
           <w:rFonts w:hint="eastAsia"/>
         </w:rPr>
-        <w:t>第四行：设置</w:t>
-      </w:r>
-      <w:r>
-        <w:rPr>
-          <w:rFonts w:hint="eastAsia"/>
-        </w:rPr>
-        <w:t>I/O</w:t>
-      </w:r>
-      <w:r>
-        <w:rPr>
-          <w:rFonts w:hint="eastAsia"/>
-        </w:rPr>
-        <w:t>口的模式</w:t>
+        <w:t>2 XYZ</w:t>
+      </w:r>
+      <w:r>
+        <w:rPr>
+          <w:rFonts w:hint="eastAsia"/>
+        </w:rPr>
+        <w:t>三个轴上的限位开关，每个轴上一个，一共需要</w:t>
+      </w:r>
+      <w:r>
+        <w:rPr>
+          <w:rFonts w:hint="eastAsia"/>
+        </w:rPr>
+        <w:t>3</w:t>
+      </w:r>
+      <w:r>
+        <w:rPr>
+          <w:rFonts w:hint="eastAsia"/>
+        </w:rPr>
+        <w:t>个</w:t>
+      </w:r>
+      <w:r>
+        <w:rPr>
+          <w:rFonts w:hint="eastAsia"/>
+        </w:rPr>
+        <w:t>，都为</w:t>
+      </w:r>
+      <w:r>
+        <w:rPr>
+          <w:rFonts w:hint="eastAsia"/>
+        </w:rPr>
+        <w:t>数字</w:t>
+      </w:r>
+      <w:r>
+        <w:rPr>
+          <w:rFonts w:hint="eastAsia"/>
+        </w:rPr>
+        <w:t>输入脚</w:t>
       </w:r>
     </w:p>
     <w:p>
@@ -1059,7 +1086,43 @@
         <w:rPr>
           <w:rFonts w:hint="eastAsia"/>
         </w:rPr>
-        <w:t>第五行：将之前的值赋值给结构体</w:t>
+        <w:t xml:space="preserve">3 </w:t>
+      </w:r>
+      <w:r>
+        <w:rPr>
+          <w:rFonts w:hint="eastAsia"/>
+        </w:rPr>
+        <w:t>加热头和热床，一共需要</w:t>
+      </w:r>
+      <w:r>
+        <w:rPr>
+          <w:rFonts w:hint="eastAsia"/>
+        </w:rPr>
+        <w:t>2</w:t>
+      </w:r>
+      <w:r>
+        <w:rPr>
+          <w:rFonts w:hint="eastAsia"/>
+        </w:rPr>
+        <w:t>个</w:t>
+      </w:r>
+      <w:r>
+        <w:rPr>
+          <w:rFonts w:hint="eastAsia"/>
+        </w:rPr>
+        <w:t>，都为</w:t>
+      </w:r>
+      <w:r>
+        <w:rPr>
+          <w:rFonts w:hint="eastAsia"/>
+        </w:rPr>
+        <w:t>数字</w:t>
+      </w:r>
+      <w:r>
+        <w:rPr>
+          <w:rFonts w:hint="eastAsia"/>
+        </w:rPr>
+        <w:t>输出脚</w:t>
       </w:r>
     </w:p>
     <w:p>
@@ -1068,6 +1131,30 @@
           <w:rFonts w:hint="eastAsia"/>
         </w:rPr>
       </w:pPr>
+      <w:r>
+        <w:rPr>
+          <w:rFonts w:hint="eastAsia"/>
+        </w:rPr>
+        <w:t xml:space="preserve">4 </w:t>
+      </w:r>
+      <w:r>
+        <w:rPr>
+          <w:rFonts w:hint="eastAsia"/>
+        </w:rPr>
+        <w:t>风扇控制，一共需要</w:t>
+      </w:r>
+      <w:r>
+        <w:rPr>
+          <w:rFonts w:hint="eastAsia"/>
+        </w:rPr>
+        <w:t>1</w:t>
+      </w:r>
+      <w:r>
+        <w:rPr>
+          <w:rFonts w:hint="eastAsia"/>
+        </w:rPr>
+        <w:t>个，都为数字输出脚</w:t>
+      </w:r>
     </w:p>
     <w:p>
       <w:pPr>
@@ -1079,49 +1166,31 @@
         <w:rPr>
           <w:rFonts w:hint="eastAsia"/>
         </w:rPr>
-        <w:t>因为</w:t>
-      </w:r>
-      <w:r>
-        <w:rPr>
-          <w:rFonts w:hint="eastAsia"/>
-        </w:rPr>
-        <w:t>STM32</w:t>
-      </w:r>
-      <w:r>
-        <w:rPr>
-          <w:rFonts w:hint="eastAsia"/>
-        </w:rPr>
-        <w:t>是面向有编程基础的程序员的，所以他的</w:t>
-      </w:r>
-      <w:r>
-        <w:rPr>
-          <w:rFonts w:hint="eastAsia"/>
-        </w:rPr>
-        <w:t>I/O</w:t>
-      </w:r>
-      <w:r>
-        <w:rPr>
-          <w:rFonts w:hint="eastAsia"/>
-        </w:rPr>
-        <w:t>口定义将</w:t>
-      </w:r>
-      <w:r>
-        <w:rPr>
-          <w:rFonts w:hint="eastAsia"/>
-        </w:rPr>
-        <w:t>I/O</w:t>
-      </w:r>
-      <w:r>
-        <w:rPr>
-          <w:rFonts w:hint="eastAsia"/>
-        </w:rPr>
-        <w:t>口抽象成为了一个结构体。</w:t>
-      </w:r>
-      <w:r>
-        <w:rPr>
-          <w:rFonts w:hint="eastAsia"/>
-        </w:rPr>
-        <w:t>定义时就是给结构体中的内容赋值。</w:t>
+        <w:t>5</w:t>
+      </w:r>
+      <w:r>
+        <w:rPr>
+          <w:rFonts w:hint="eastAsia"/>
+        </w:rPr>
+        <w:t xml:space="preserve"> </w:t>
+      </w:r>
+      <w:r>
+        <w:rPr>
+          <w:rFonts w:hint="eastAsia"/>
+        </w:rPr>
+        <w:t>温度传感器，一共需要</w:t>
+      </w:r>
+      <w:r>
+        <w:rPr>
+          <w:rFonts w:hint="eastAsia"/>
+        </w:rPr>
+        <w:t>2</w:t>
+      </w:r>
+      <w:r>
+        <w:rPr>
+          <w:rFonts w:hint="eastAsia"/>
+        </w:rPr>
+        <w:t>个，都为模拟输入脚</w:t>
       </w:r>
     </w:p>
     <w:p>
@@ -1130,6 +1199,42 @@
           <w:rFonts w:hint="eastAsia"/>
         </w:rPr>
       </w:pPr>
+      <w:r>
+        <w:rPr>
+          <w:rFonts w:hint="eastAsia"/>
+        </w:rPr>
+        <w:t xml:space="preserve">6 </w:t>
+      </w:r>
+      <w:r>
+        <w:rPr>
+          <w:rFonts w:hint="eastAsia"/>
+        </w:rPr>
+        <w:t>状态</w:t>
+      </w:r>
+      <w:r>
+        <w:rPr>
+          <w:rFonts w:hint="eastAsia"/>
+        </w:rPr>
+        <w:t>LED</w:t>
+      </w:r>
+      <w:r>
+        <w:rPr>
+          <w:rFonts w:hint="eastAsia"/>
+        </w:rPr>
+        <w:t>，一共需要</w:t>
+      </w:r>
+      <w:r>
+        <w:rPr>
+          <w:rFonts w:hint="eastAsia"/>
+        </w:rPr>
+        <w:t>1</w:t>
+      </w:r>
+      <w:r>
+        <w:rPr>
+          <w:rFonts w:hint="eastAsia"/>
+        </w:rPr>
+        <w:t>个，为数字输出脚</w:t>
+      </w:r>
     </w:p>
     <w:p>
       <w:pPr>
@@ -1137,29 +1242,30 @@
           <w:rFonts w:hint="eastAsia"/>
         </w:rPr>
       </w:pPr>
-      <w:r>
-        <w:rPr>
-          <w:rFonts w:hint="eastAsia"/>
-        </w:rPr>
-        <w:t>在说明了两种编程的方法之后，现在要考虑如何将程序从</w:t>
-      </w:r>
-      <w:r>
-        <w:rPr>
-          <w:rFonts w:hint="eastAsia"/>
-        </w:rPr>
-        <w:t>arduino</w:t>
-      </w:r>
-      <w:r>
-        <w:rPr>
-          <w:rFonts w:hint="eastAsia"/>
-        </w:rPr>
-        <w:t>转化为</w:t>
-      </w:r>
-      <w:r>
-        <w:rPr>
-          <w:rFonts w:hint="eastAsia"/>
-        </w:rPr>
-        <w:t>STM32</w:t>
+    </w:p>
+    <w:p>
+      <w:pPr>
+        <w:rPr>
+          <w:rFonts w:hint="eastAsia"/>
+        </w:rPr>
+      </w:pPr>
+      <w:r>
+        <w:rPr>
+          <w:rFonts w:hint="eastAsia"/>
+        </w:rPr>
+        <w:t>综上：一共需要</w:t>
+      </w:r>
+      <w:r>
+        <w:rPr>
+          <w:rFonts w:hint="eastAsia"/>
+        </w:rPr>
+        <w:t>21</w:t>
+      </w:r>
+      <w:r>
+        <w:rPr>
+          <w:rFonts w:hint="eastAsia"/>
+        </w:rPr>
+        <w:t>个引脚</w:t>
       </w:r>
       <w:r>
         <w:rPr>
@@ -1167,6 +1273,21 @@
         </w:rPr>
         <w:t>。</w:t>
       </w:r>
+      <w:r>
+        <w:t>S</w:t>
+      </w:r>
+      <w:r>
+        <w:rPr>
+          <w:rFonts w:hint="eastAsia"/>
+        </w:rPr>
+        <w:t>tm32f103c8t6</w:t>
+      </w:r>
+      <w:r>
+        <w:rPr>
+          <w:rFonts w:hint="eastAsia"/>
+        </w:rPr>
+        <w:t>完全可以提供这些引脚。</w:t>
+      </w:r>
     </w:p>
     <w:p>
       <w:pPr>
@@ -1174,12 +1295,6 @@
           <w:rFonts w:hint="eastAsia"/>
         </w:rPr>
       </w:pPr>
-      <w:r>
-        <w:rPr>
-          <w:rFonts w:hint="eastAsia"/>
-        </w:rPr>
-        <w:t>原则：</w:t>
-      </w:r>
     </w:p>
     <w:p>
       <w:pPr>
@@ -1187,18 +1302,6 @@
           <w:rFonts w:hint="eastAsia"/>
         </w:rPr>
       </w:pPr>
-      <w:r>
-        <w:rPr>
-          <w:rFonts w:hint="eastAsia"/>
-        </w:rPr>
-        <w:t>1</w:t>
-      </w:r>
-      <w:r>
-        <w:rPr>
-          <w:rFonts w:hint="eastAsia"/>
-        </w:rPr>
-        <w:t>尽可能少修改现有代码</w:t>
-      </w:r>
     </w:p>
     <w:p>
       <w:pPr>
@@ -1213,69 +1316,706 @@
           <w:rFonts w:hint="eastAsia"/>
         </w:rPr>
       </w:pPr>
-      <w:r>
-        <w:rPr>
-          <w:rFonts w:hint="eastAsia"/>
-        </w:rPr>
-        <w:t>解决方法：</w:t>
-      </w:r>
-    </w:p>
-    <w:p>
-      <w:r>
-        <w:rPr>
-          <w:rFonts w:hint="eastAsia"/>
-        </w:rPr>
-        <w:t>在</w:t>
-      </w:r>
-      <w:r>
-        <w:rPr>
-          <w:rFonts w:hint="eastAsia"/>
-        </w:rPr>
-        <w:t>pin.h</w:t>
-      </w:r>
-      <w:r>
-        <w:rPr>
-          <w:rFonts w:hint="eastAsia"/>
-        </w:rPr>
-        <w:t>中的宏定义里面只修改引脚的名字，对于具体的</w:t>
-      </w:r>
-      <w:r>
-        <w:rPr>
-          <w:rFonts w:hint="eastAsia"/>
-        </w:rPr>
-        <w:t>I/O</w:t>
-      </w:r>
-      <w:r>
-        <w:rPr>
-          <w:rFonts w:hint="eastAsia"/>
-        </w:rPr>
-        <w:t>口定义再添加一个</w:t>
-      </w:r>
-      <w:r>
-        <w:rPr>
-          <w:rFonts w:hint="eastAsia"/>
-        </w:rPr>
-        <w:t>pin</w:t>
-      </w:r>
-      <w:r>
-        <w:rPr>
-          <w:rFonts w:hint="eastAsia"/>
-        </w:rPr>
-        <w:t>.c</w:t>
-      </w:r>
-      <w:r>
-        <w:rPr>
-          <w:rFonts w:hint="eastAsia"/>
-        </w:rPr>
-        <w:t>，然后在里面添加具体的针对每个引脚的定义</w:t>
-      </w:r>
-      <w:r>
-        <w:rPr>
-          <w:rFonts w:hint="eastAsia"/>
-        </w:rPr>
-        <w:t>。</w:t>
-      </w:r>
-    </w:p>
+    </w:p>
+    <w:p>
+      <w:pPr>
+        <w:rPr>
+          <w:rFonts w:hint="eastAsia"/>
+        </w:rPr>
+      </w:pPr>
+    </w:p>
+    <w:p>
+      <w:pPr>
+        <w:rPr>
+          <w:rFonts w:hint="eastAsia"/>
+        </w:rPr>
+      </w:pPr>
+      <w:r>
+        <w:rPr>
+          <w:rFonts w:hint="eastAsia"/>
+        </w:rPr>
+        <w:lastRenderedPageBreak/>
+        <w:t>引脚分配如下表：</w:t>
+      </w:r>
+    </w:p>
+    <w:tbl>
+      <w:tblPr>
+        <w:tblStyle w:val="a5"/>
+        <w:tblW w:w="0" w:type="auto"/>
+        <w:tblLook w:val="04A0" w:firstRow="1" w:lastRow="0" w:firstColumn="1" w:lastColumn="0" w:noHBand="0" w:noVBand="1"/>
+      </w:tblPr>
+      <w:tblGrid>
+        <w:gridCol w:w="4261"/>
+        <w:gridCol w:w="4261"/>
+      </w:tblGrid>
+      <w:tr>
+        <w:tc>
+          <w:tcPr>
+            <w:tcW w:w="4261" w:type="dxa"/>
+          </w:tcPr>
+          <w:p>
+            <w:r>
+              <w:rPr>
+                <w:rFonts w:hint="eastAsia"/>
+              </w:rPr>
+              <w:t>引脚名称</w:t>
+            </w:r>
+          </w:p>
+        </w:tc>
+        <w:tc>
+          <w:tcPr>
+            <w:tcW w:w="4261" w:type="dxa"/>
+          </w:tcPr>
+          <w:p>
+            <w:r>
+              <w:rPr>
+                <w:rFonts w:hint="eastAsia"/>
+              </w:rPr>
+              <w:t>具体引脚</w:t>
+            </w:r>
+          </w:p>
+        </w:tc>
+      </w:tr>
+      <w:tr>
+        <w:tc>
+          <w:tcPr>
+            <w:tcW w:w="4261" w:type="dxa"/>
+          </w:tcPr>
+          <w:p>
+            <w:r>
+              <w:rPr>
+                <w:rFonts w:hint="eastAsia"/>
+              </w:rPr>
+              <w:t>X_EN</w:t>
+            </w:r>
+          </w:p>
+        </w:tc>
+        <w:tc>
+          <w:tcPr>
+            <w:tcW w:w="4261" w:type="dxa"/>
+          </w:tcPr>
+          <w:p>
+            <w:r>
+              <w:rPr>
+                <w:rFonts w:hint="eastAsia"/>
+              </w:rPr>
+              <w:t>PA3</w:t>
+            </w:r>
+          </w:p>
+        </w:tc>
+      </w:tr>
+      <w:tr>
+        <w:tc>
+          <w:tcPr>
+            <w:tcW w:w="4261" w:type="dxa"/>
+          </w:tcPr>
+          <w:p>
+            <w:r>
+              <w:rPr>
+                <w:rFonts w:hint="eastAsia"/>
+              </w:rPr>
+              <w:t>X_STEP</w:t>
+            </w:r>
+          </w:p>
+        </w:tc>
+        <w:tc>
+          <w:tcPr>
+            <w:tcW w:w="4261" w:type="dxa"/>
+          </w:tcPr>
+          <w:p>
+            <w:r>
+              <w:rPr>
+                <w:rFonts w:hint="eastAsia"/>
+              </w:rPr>
+              <w:t>PA4</w:t>
+            </w:r>
+          </w:p>
+        </w:tc>
+      </w:tr>
+      <w:tr>
+        <w:tc>
+          <w:tcPr>
+            <w:tcW w:w="4261" w:type="dxa"/>
+          </w:tcPr>
+          <w:p>
+            <w:r>
+              <w:rPr>
+                <w:rFonts w:hint="eastAsia"/>
+              </w:rPr>
+              <w:t>X_DIR</w:t>
+            </w:r>
+          </w:p>
+        </w:tc>
+        <w:tc>
+          <w:tcPr>
+            <w:tcW w:w="4261" w:type="dxa"/>
+          </w:tcPr>
+          <w:p>
+            <w:r>
+              <w:rPr>
+                <w:rFonts w:hint="eastAsia"/>
+              </w:rPr>
+              <w:t>PA5</w:t>
+            </w:r>
+          </w:p>
+        </w:tc>
+      </w:tr>
+      <w:tr>
+        <w:tc>
+          <w:tcPr>
+            <w:tcW w:w="4261" w:type="dxa"/>
+          </w:tcPr>
+          <w:p>
+            <w:r>
+              <w:rPr>
+                <w:rFonts w:hint="eastAsia"/>
+              </w:rPr>
+              <w:t>Y_EN</w:t>
+            </w:r>
+          </w:p>
+        </w:tc>
+        <w:tc>
+          <w:tcPr>
+            <w:tcW w:w="4261" w:type="dxa"/>
+          </w:tcPr>
+          <w:p>
+            <w:r>
+              <w:rPr>
+                <w:rFonts w:hint="eastAsia"/>
+              </w:rPr>
+              <w:t>PA6</w:t>
+            </w:r>
+          </w:p>
+        </w:tc>
+      </w:tr>
+      <w:tr>
+        <w:tc>
+          <w:tcPr>
+            <w:tcW w:w="4261" w:type="dxa"/>
+          </w:tcPr>
+          <w:p>
+            <w:r>
+              <w:rPr>
+                <w:rFonts w:hint="eastAsia"/>
+              </w:rPr>
+              <w:t>Y_STEP</w:t>
+            </w:r>
+          </w:p>
+        </w:tc>
+        <w:tc>
+          <w:tcPr>
+            <w:tcW w:w="4261" w:type="dxa"/>
+          </w:tcPr>
+          <w:p>
+            <w:r>
+              <w:rPr>
+                <w:rFonts w:hint="eastAsia"/>
+              </w:rPr>
+              <w:t>PA7</w:t>
+            </w:r>
+          </w:p>
+        </w:tc>
+      </w:tr>
+      <w:tr>
+        <w:tc>
+          <w:tcPr>
+            <w:tcW w:w="4261" w:type="dxa"/>
+          </w:tcPr>
+          <w:p>
+            <w:r>
+              <w:rPr>
+                <w:rFonts w:hint="eastAsia"/>
+              </w:rPr>
+              <w:t>Y_DIR</w:t>
+            </w:r>
+          </w:p>
+        </w:tc>
+        <w:tc>
+          <w:tcPr>
+            <w:tcW w:w="4261" w:type="dxa"/>
+          </w:tcPr>
+          <w:p>
+            <w:r>
+              <w:rPr>
+                <w:rFonts w:hint="eastAsia"/>
+              </w:rPr>
+              <w:t>PB0</w:t>
+            </w:r>
+          </w:p>
+        </w:tc>
+      </w:tr>
+      <w:tr>
+        <w:tc>
+          <w:tcPr>
+            <w:tcW w:w="4261" w:type="dxa"/>
+          </w:tcPr>
+          <w:p>
+            <w:r>
+              <w:rPr>
+                <w:rFonts w:hint="eastAsia"/>
+              </w:rPr>
+              <w:t>Z_EN</w:t>
+            </w:r>
+          </w:p>
+        </w:tc>
+        <w:tc>
+          <w:tcPr>
+            <w:tcW w:w="4261" w:type="dxa"/>
+          </w:tcPr>
+          <w:p>
+            <w:r>
+              <w:rPr>
+                <w:rFonts w:hint="eastAsia"/>
+              </w:rPr>
+              <w:t>PB1</w:t>
+            </w:r>
+          </w:p>
+        </w:tc>
+      </w:tr>
+      <w:tr>
+        <w:tc>
+          <w:tcPr>
+            <w:tcW w:w="4261" w:type="dxa"/>
+          </w:tcPr>
+          <w:p>
+            <w:r>
+              <w:rPr>
+                <w:rFonts w:hint="eastAsia"/>
+              </w:rPr>
+              <w:t>Z_STEP</w:t>
+            </w:r>
+          </w:p>
+        </w:tc>
+        <w:tc>
+          <w:tcPr>
+            <w:tcW w:w="4261" w:type="dxa"/>
+          </w:tcPr>
+          <w:p>
+            <w:r>
+              <w:rPr>
+                <w:rFonts w:hint="eastAsia"/>
+              </w:rPr>
+              <w:t>PB5</w:t>
+            </w:r>
+          </w:p>
+        </w:tc>
+      </w:tr>
+      <w:tr>
+        <w:tc>
+          <w:tcPr>
+            <w:tcW w:w="4261" w:type="dxa"/>
+          </w:tcPr>
+          <w:p>
+            <w:r>
+              <w:rPr>
+                <w:rFonts w:hint="eastAsia"/>
+              </w:rPr>
+              <w:t>Z_DIR</w:t>
+            </w:r>
+          </w:p>
+        </w:tc>
+        <w:tc>
+          <w:tcPr>
+            <w:tcW w:w="4261" w:type="dxa"/>
+          </w:tcPr>
+          <w:p>
+            <w:r>
+              <w:rPr>
+                <w:rFonts w:hint="eastAsia"/>
+              </w:rPr>
+              <w:t>PB6</w:t>
+            </w:r>
+          </w:p>
+        </w:tc>
+      </w:tr>
+      <w:tr>
+        <w:tc>
+          <w:tcPr>
+            <w:tcW w:w="4261" w:type="dxa"/>
+          </w:tcPr>
+          <w:p>
+            <w:pPr>
+              <w:rPr>
+                <w:rFonts w:hint="eastAsia"/>
+              </w:rPr>
+            </w:pPr>
+            <w:r>
+              <w:rPr>
+                <w:rFonts w:hint="eastAsia"/>
+              </w:rPr>
+              <w:t>E_EN</w:t>
+            </w:r>
+          </w:p>
+        </w:tc>
+        <w:tc>
+          <w:tcPr>
+            <w:tcW w:w="4261" w:type="dxa"/>
+          </w:tcPr>
+          <w:p>
+            <w:pPr>
+              <w:rPr>
+                <w:rFonts w:hint="eastAsia"/>
+              </w:rPr>
+            </w:pPr>
+            <w:r>
+              <w:rPr>
+                <w:rFonts w:hint="eastAsia"/>
+              </w:rPr>
+              <w:t>PA8</w:t>
+            </w:r>
+          </w:p>
+        </w:tc>
+      </w:tr>
+      <w:tr>
+        <w:tc>
+          <w:tcPr>
+            <w:tcW w:w="4261" w:type="dxa"/>
+          </w:tcPr>
+          <w:p>
+            <w:pPr>
+              <w:rPr>
+                <w:rFonts w:hint="eastAsia"/>
+              </w:rPr>
+            </w:pPr>
+            <w:r>
+              <w:rPr>
+                <w:rFonts w:hint="eastAsia"/>
+              </w:rPr>
+              <w:t>E_STEP</w:t>
+            </w:r>
+          </w:p>
+        </w:tc>
+        <w:tc>
+          <w:tcPr>
+            <w:tcW w:w="4261" w:type="dxa"/>
+          </w:tcPr>
+          <w:p>
+            <w:pPr>
+              <w:rPr>
+                <w:rFonts w:hint="eastAsia"/>
+              </w:rPr>
+            </w:pPr>
+            <w:r>
+              <w:rPr>
+                <w:rFonts w:hint="eastAsia"/>
+              </w:rPr>
+              <w:t>PA11</w:t>
+            </w:r>
+          </w:p>
+        </w:tc>
+      </w:tr>
+      <w:tr>
+        <w:tc>
+          <w:tcPr>
+            <w:tcW w:w="4261" w:type="dxa"/>
+          </w:tcPr>
+          <w:p>
+            <w:pPr>
+              <w:rPr>
+                <w:rFonts w:hint="eastAsia"/>
+              </w:rPr>
+            </w:pPr>
+            <w:r>
+              <w:rPr>
+                <w:rFonts w:hint="eastAsia"/>
+              </w:rPr>
+              <w:t>E_DIR</w:t>
+            </w:r>
+          </w:p>
+        </w:tc>
+        <w:tc>
+          <w:tcPr>
+            <w:tcW w:w="4261" w:type="dxa"/>
+          </w:tcPr>
+          <w:p>
+            <w:pPr>
+              <w:rPr>
+                <w:rFonts w:hint="eastAsia"/>
+              </w:rPr>
+            </w:pPr>
+            <w:r>
+              <w:rPr>
+                <w:rFonts w:hint="eastAsia"/>
+              </w:rPr>
+              <w:t>PA12</w:t>
+            </w:r>
+            <w:bookmarkStart w:id="0" w:name="_GoBack"/>
+            <w:bookmarkEnd w:id="0"/>
+          </w:p>
+        </w:tc>
+      </w:tr>
+      <w:tr>
+        <w:tc>
+          <w:tcPr>
+            <w:tcW w:w="4261" w:type="dxa"/>
+          </w:tcPr>
+          <w:p>
+            <w:r>
+              <w:rPr>
+                <w:rFonts w:hint="eastAsia"/>
+              </w:rPr>
+              <w:t>X_ENDSTOP_MIN</w:t>
+            </w:r>
+          </w:p>
+        </w:tc>
+        <w:tc>
+          <w:tcPr>
+            <w:tcW w:w="4261" w:type="dxa"/>
+          </w:tcPr>
+          <w:p>
+            <w:r>
+              <w:rPr>
+                <w:rFonts w:hint="eastAsia"/>
+              </w:rPr>
+              <w:t>PB10</w:t>
+            </w:r>
+          </w:p>
+        </w:tc>
+      </w:tr>
+      <w:tr>
+        <w:tc>
+          <w:tcPr>
+            <w:tcW w:w="4261" w:type="dxa"/>
+          </w:tcPr>
+          <w:p>
+            <w:r>
+              <w:rPr>
+                <w:rFonts w:hint="eastAsia"/>
+              </w:rPr>
+              <w:t>Y_ENDSTOP_MIN</w:t>
+            </w:r>
+          </w:p>
+        </w:tc>
+        <w:tc>
+          <w:tcPr>
+            <w:tcW w:w="4261" w:type="dxa"/>
+          </w:tcPr>
+          <w:p>
+            <w:r>
+              <w:rPr>
+                <w:rFonts w:hint="eastAsia"/>
+              </w:rPr>
+              <w:t>PB11</w:t>
+            </w:r>
+          </w:p>
+        </w:tc>
+      </w:tr>
+      <w:tr>
+        <w:tc>
+          <w:tcPr>
+            <w:tcW w:w="4261" w:type="dxa"/>
+          </w:tcPr>
+          <w:p>
+            <w:r>
+              <w:rPr>
+                <w:rFonts w:hint="eastAsia"/>
+              </w:rPr>
+              <w:t>Z_ENDSTOP_MIN</w:t>
+            </w:r>
+          </w:p>
+        </w:tc>
+        <w:tc>
+          <w:tcPr>
+            <w:tcW w:w="4261" w:type="dxa"/>
+          </w:tcPr>
+          <w:p>
+            <w:r>
+              <w:rPr>
+                <w:rFonts w:hint="eastAsia"/>
+              </w:rPr>
+              <w:t>PB12</w:t>
+            </w:r>
+          </w:p>
+        </w:tc>
+      </w:tr>
+      <w:tr>
+        <w:tc>
+          <w:tcPr>
+            <w:tcW w:w="4261" w:type="dxa"/>
+          </w:tcPr>
+          <w:p>
+            <w:r>
+              <w:rPr>
+                <w:rFonts w:hint="eastAsia"/>
+              </w:rPr>
+              <w:t>HEAT_HOTEND</w:t>
+            </w:r>
+          </w:p>
+        </w:tc>
+        <w:tc>
+          <w:tcPr>
+            <w:tcW w:w="4261" w:type="dxa"/>
+          </w:tcPr>
+          <w:p>
+            <w:r>
+              <w:rPr>
+                <w:rFonts w:hint="eastAsia"/>
+              </w:rPr>
+              <w:t>PB8</w:t>
+            </w:r>
+          </w:p>
+        </w:tc>
+      </w:tr>
+      <w:tr>
+        <w:tc>
+          <w:tcPr>
+            <w:tcW w:w="4261" w:type="dxa"/>
+          </w:tcPr>
+          <w:p>
+            <w:r>
+              <w:rPr>
+                <w:rFonts w:hint="eastAsia"/>
+              </w:rPr>
+              <w:t>HEAT_BED</w:t>
+            </w:r>
+          </w:p>
+        </w:tc>
+        <w:tc>
+          <w:tcPr>
+            <w:tcW w:w="4261" w:type="dxa"/>
+          </w:tcPr>
+          <w:p>
+            <w:r>
+              <w:rPr>
+                <w:rFonts w:hint="eastAsia"/>
+              </w:rPr>
+              <w:t>PB9</w:t>
+            </w:r>
+          </w:p>
+        </w:tc>
+      </w:tr>
+      <w:tr>
+        <w:tc>
+          <w:tcPr>
+            <w:tcW w:w="4261" w:type="dxa"/>
+          </w:tcPr>
+          <w:p>
+            <w:r>
+              <w:rPr>
+                <w:rFonts w:hint="eastAsia"/>
+              </w:rPr>
+              <w:t>FAN</w:t>
+            </w:r>
+          </w:p>
+        </w:tc>
+        <w:tc>
+          <w:tcPr>
+            <w:tcW w:w="4261" w:type="dxa"/>
+          </w:tcPr>
+          <w:p>
+            <w:r>
+              <w:rPr>
+                <w:rFonts w:hint="eastAsia"/>
+              </w:rPr>
+              <w:t>PB</w:t>
+            </w:r>
+            <w:r>
+              <w:rPr>
+                <w:rFonts w:hint="eastAsia"/>
+              </w:rPr>
+              <w:t>13</w:t>
+            </w:r>
+          </w:p>
+        </w:tc>
+      </w:tr>
+      <w:tr>
+        <w:tc>
+          <w:tcPr>
+            <w:tcW w:w="4261" w:type="dxa"/>
+          </w:tcPr>
+          <w:p>
+            <w:r>
+              <w:rPr>
+                <w:rFonts w:hint="eastAsia"/>
+              </w:rPr>
+              <w:t>TEMP_HOTEND</w:t>
+            </w:r>
+          </w:p>
+        </w:tc>
+        <w:tc>
+          <w:tcPr>
+            <w:tcW w:w="4261" w:type="dxa"/>
+          </w:tcPr>
+          <w:p>
+            <w:r>
+              <w:rPr>
+                <w:rFonts w:hint="eastAsia"/>
+              </w:rPr>
+              <w:t>PA1</w:t>
+            </w:r>
+            <w:r>
+              <w:rPr>
+                <w:rFonts w:hint="eastAsia"/>
+              </w:rPr>
+              <w:t xml:space="preserve">  analog input</w:t>
+            </w:r>
+          </w:p>
+        </w:tc>
+      </w:tr>
+      <w:tr>
+        <w:tc>
+          <w:tcPr>
+            <w:tcW w:w="4261" w:type="dxa"/>
+          </w:tcPr>
+          <w:p>
+            <w:r>
+              <w:rPr>
+                <w:rFonts w:hint="eastAsia"/>
+              </w:rPr>
+              <w:t>TEMP_BED</w:t>
+            </w:r>
+          </w:p>
+        </w:tc>
+        <w:tc>
+          <w:tcPr>
+            <w:tcW w:w="4261" w:type="dxa"/>
+          </w:tcPr>
+          <w:p>
+            <w:r>
+              <w:rPr>
+                <w:rFonts w:hint="eastAsia"/>
+              </w:rPr>
+              <w:t>PA2</w:t>
+            </w:r>
+            <w:r>
+              <w:rPr>
+                <w:rFonts w:hint="eastAsia"/>
+              </w:rPr>
+              <w:t xml:space="preserve">  analog input</w:t>
+            </w:r>
+          </w:p>
+        </w:tc>
+      </w:tr>
+      <w:tr>
+        <w:tc>
+          <w:tcPr>
+            <w:tcW w:w="4261" w:type="dxa"/>
+          </w:tcPr>
+          <w:p>
+            <w:r>
+              <w:rPr>
+                <w:rFonts w:hint="eastAsia"/>
+              </w:rPr>
+              <w:t>STATUS_LED</w:t>
+            </w:r>
+          </w:p>
+        </w:tc>
+        <w:tc>
+          <w:tcPr>
+            <w:tcW w:w="4261" w:type="dxa"/>
+          </w:tcPr>
+          <w:p>
+            <w:r>
+              <w:rPr>
+                <w:rFonts w:hint="eastAsia"/>
+              </w:rPr>
+              <w:t>PB14</w:t>
+            </w:r>
+          </w:p>
+        </w:tc>
+      </w:tr>
+    </w:tbl>
+    <w:p/>
     <w:sectPr>
       <w:pgSz w:w="11906" w:h="16838"/>
       <w:pgMar w:top="1440" w:right="1800" w:bottom="1440" w:left="1800" w:header="851" w:footer="992" w:gutter="0"/>
@@ -1287,15 +2027,15 @@
 </file>
 
 <file path=word/endnotes.xml><?xml version="1.0" encoding="utf-8"?>
-<w:endnotes xmlns:ve="http://schemas.openxmlformats.org/markup-compatibility/2006" xmlns:o="urn:schemas-microsoft-com:office:office" xmlns:r="http://schemas.openxmlformats.org/officeDocument/2006/relationships" xmlns:m="http://schemas.openxmlformats.org/officeDocument/2006/math" xmlns:v="urn:schemas-microsoft-com:vml" xmlns:wp="http://schemas.openxmlformats.org/drawingml/2006/wordprocessingDrawing" xmlns:w10="urn:schemas-microsoft-com:office:word" xmlns:w="http://schemas.openxmlformats.org/wordprocessingml/2006/main" xmlns:wne="http://schemas.microsoft.com/office/word/2006/wordml">
-  <w:endnote w:type="separator" w:id="0">
+<w:endnotes xmlns:wpc="http://schemas.microsoft.com/office/word/2010/wordprocessingCanvas" xmlns:mc="http://schemas.openxmlformats.org/markup-compatibility/2006" xmlns:o="urn:schemas-microsoft-com:office:office" xmlns:r="http://schemas.openxmlformats.org/officeDocument/2006/relationships" xmlns:m="http://schemas.openxmlformats.org/officeDocument/2006/math" xmlns:v="urn:schemas-microsoft-com:vml" xmlns:wp14="http://schemas.microsoft.com/office/word/2010/wordprocessingDrawing" xmlns:wp="http://schemas.openxmlformats.org/drawingml/2006/wordprocessingDrawing" xmlns:w10="urn:schemas-microsoft-com:office:word" xmlns:w="http://schemas.openxmlformats.org/wordprocessingml/2006/main" xmlns:w14="http://schemas.microsoft.com/office/word/2010/wordml" xmlns:wpg="http://schemas.microsoft.com/office/word/2010/wordprocessingGroup" xmlns:wpi="http://schemas.microsoft.com/office/word/2010/wordprocessingInk" xmlns:wne="http://schemas.microsoft.com/office/word/2006/wordml" xmlns:wps="http://schemas.microsoft.com/office/word/2010/wordprocessingShape" mc:Ignorable="w14 wp14">
+  <w:endnote w:type="separator" w:id="-1">
     <w:p>
       <w:r>
         <w:separator/>
       </w:r>
     </w:p>
   </w:endnote>
-  <w:endnote w:type="continuationSeparator" w:id="1">
+  <w:endnote w:type="continuationSeparator" w:id="0">
     <w:p>
       <w:r>
         <w:continuationSeparator/>
@@ -1306,15 +2046,15 @@
 </file>
 
 <file path=word/footnotes.xml><?xml version="1.0" encoding="utf-8"?>
-<w:footnotes xmlns:ve="http://schemas.openxmlformats.org/markup-compatibility/2006" xmlns:o="urn:schemas-microsoft-com:office:office" xmlns:r="http://schemas.openxmlformats.org/officeDocument/2006/relationships" xmlns:m="http://schemas.openxmlformats.org/officeDocument/2006/math" xmlns:v="urn:schemas-microsoft-com:vml" xmlns:wp="http://schemas.openxmlformats.org/drawingml/2006/wordprocessingDrawing" xmlns:w10="urn:schemas-microsoft-com:office:word" xmlns:w="http://schemas.openxmlformats.org/wordprocessingml/2006/main" xmlns:wne="http://schemas.microsoft.com/office/word/2006/wordml">
-  <w:footnote w:type="separator" w:id="0">
+<w:footnotes xmlns:wpc="http://schemas.microsoft.com/office/word/2010/wordprocessingCanvas" xmlns:mc="http://schemas.openxmlformats.org/markup-compatibility/2006" xmlns:o="urn:schemas-microsoft-com:office:office" xmlns:r="http://schemas.openxmlformats.org/officeDocument/2006/relationships" xmlns:m="http://schemas.openxmlformats.org/officeDocument/2006/math" xmlns:v="urn:schemas-microsoft-com:vml" xmlns:wp14="http://schemas.microsoft.com/office/word/2010/wordprocessingDrawing" xmlns:wp="http://schemas.openxmlformats.org/drawingml/2006/wordprocessingDrawing" xmlns:w10="urn:schemas-microsoft-com:office:word" xmlns:w="http://schemas.openxmlformats.org/wordprocessingml/2006/main" xmlns:w14="http://schemas.microsoft.com/office/word/2010/wordml" xmlns:wpg="http://schemas.microsoft.com/office/word/2010/wordprocessingGroup" xmlns:wpi="http://schemas.microsoft.com/office/word/2010/wordprocessingInk" xmlns:wne="http://schemas.microsoft.com/office/word/2006/wordml" xmlns:wps="http://schemas.microsoft.com/office/word/2010/wordprocessingShape" mc:Ignorable="w14 wp14">
+  <w:footnote w:type="separator" w:id="-1">
     <w:p>
       <w:r>
         <w:separator/>
       </w:r>
     </w:p>
   </w:footnote>
-  <w:footnote w:type="continuationSeparator" w:id="1">
+  <w:footnote w:type="continuationSeparator" w:id="0">
     <w:p>
       <w:r>
         <w:continuationSeparator/>
@@ -1325,7 +2065,7 @@
 </file>
 
 <file path=word/styles.xml><?xml version="1.0" encoding="utf-8"?>
-<w:styles xmlns:r="http://schemas.openxmlformats.org/officeDocument/2006/relationships" xmlns:w="http://schemas.openxmlformats.org/wordprocessingml/2006/main">
+<w:styles xmlns:mc="http://schemas.openxmlformats.org/markup-compatibility/2006" xmlns:r="http://schemas.openxmlformats.org/officeDocument/2006/relationships" xmlns:w="http://schemas.openxmlformats.org/wordprocessingml/2006/main" xmlns:w14="http://schemas.microsoft.com/office/word/2010/wordml" mc:Ignorable="w14">
   <w:docDefaults>
     <w:rPrDefault>
       <w:rPr>
@@ -1496,7 +2236,6 @@
     <w:uiPriority w:val="99"/>
     <w:semiHidden/>
     <w:unhideWhenUsed/>
-    <w:qFormat/>
     <w:tblPr>
       <w:tblInd w:w="0" w:type="dxa"/>
       <w:tblCellMar>
@@ -1518,7 +2257,6 @@
     <w:basedOn w:val="a"/>
     <w:link w:val="Char"/>
     <w:uiPriority w:val="99"/>
-    <w:semiHidden/>
     <w:unhideWhenUsed/>
     <w:rsid w:val="00FB4E73"/>
     <w:pPr>
@@ -1542,7 +2280,6 @@
     <w:basedOn w:val="a0"/>
     <w:link w:val="a3"/>
     <w:uiPriority w:val="99"/>
-    <w:semiHidden/>
     <w:rsid w:val="00FB4E73"/>
     <w:rPr>
       <w:sz w:val="18"/>
@@ -1554,7 +2291,6 @@
     <w:basedOn w:val="a"/>
     <w:link w:val="Char0"/>
     <w:uiPriority w:val="99"/>
-    <w:semiHidden/>
     <w:unhideWhenUsed/>
     <w:rsid w:val="00FB4E73"/>
     <w:pPr>
@@ -1575,12 +2311,218 @@
     <w:basedOn w:val="a0"/>
     <w:link w:val="a4"/>
     <w:uiPriority w:val="99"/>
-    <w:semiHidden/>
     <w:rsid w:val="00FB4E73"/>
     <w:rPr>
       <w:sz w:val="18"/>
       <w:szCs w:val="18"/>
     </w:rPr>
+  </w:style>
+  <w:style w:type="table" w:styleId="a5">
+    <w:name w:val="Table Grid"/>
+    <w:basedOn w:val="a1"/>
+    <w:uiPriority w:val="59"/>
+    <w:rsid w:val="00CA4E99"/>
+    <w:tblPr>
+      <w:tblBorders>
+        <w:top w:val="single" w:sz="4" w:space="0" w:color="auto"/>
+        <w:left w:val="single" w:sz="4" w:space="0" w:color="auto"/>
+        <w:bottom w:val="single" w:sz="4" w:space="0" w:color="auto"/>
+        <w:right w:val="single" w:sz="4" w:space="0" w:color="auto"/>
+        <w:insideH w:val="single" w:sz="4" w:space="0" w:color="auto"/>
+        <w:insideV w:val="single" w:sz="4" w:space="0" w:color="auto"/>
+      </w:tblBorders>
+    </w:tblPr>
+  </w:style>
+</w:styles>
+</file>
+
+<file path=word/stylesWithEffects.xml><?xml version="1.0" encoding="utf-8"?>
+<w:styles xmlns:wpc="http://schemas.microsoft.com/office/word/2010/wordprocessingCanvas" xmlns:mc="http://schemas.openxmlformats.org/markup-compatibility/2006" xmlns:o="urn:schemas-microsoft-com:office:office" xmlns:r="http://schemas.openxmlformats.org/officeDocument/2006/relationships" xmlns:m="http://schemas.openxmlformats.org/officeDocument/2006/math" xmlns:v="urn:schemas-microsoft-com:vml" xmlns:wp14="http://schemas.microsoft.com/office/word/2010/wordprocessingDrawing" xmlns:wp="http://schemas.openxmlformats.org/drawingml/2006/wordprocessingDrawing" xmlns:w10="urn:schemas-microsoft-com:office:word" xmlns:w="http://schemas.openxmlformats.org/wordprocessingml/2006/main" xmlns:w14="http://schemas.microsoft.com/office/word/2010/wordml" xmlns:wpg="http://schemas.microsoft.com/office/word/2010/wordprocessingGroup" xmlns:wpi="http://schemas.microsoft.com/office/word/2010/wordprocessingInk" xmlns:wne="http://schemas.microsoft.com/office/word/2006/wordml" xmlns:wps="http://schemas.microsoft.com/office/word/2010/wordprocessingShape" mc:Ignorable="w14 wp14">
+  <w:docDefaults>
+    <w:rPrDefault>
+      <w:rPr>
+        <w:rFonts w:asciiTheme="minorHAnsi" w:eastAsiaTheme="minorEastAsia" w:hAnsiTheme="minorHAnsi" w:cstheme="minorBidi"/>
+        <w:kern w:val="2"/>
+        <w:sz w:val="21"/>
+        <w:szCs w:val="22"/>
+        <w:lang w:val="en-US" w:eastAsia="zh-CN" w:bidi="ar-SA"/>
+      </w:rPr>
+    </w:rPrDefault>
+    <w:pPrDefault/>
+  </w:docDefaults>
+  <w:latentStyles w:defLockedState="0" w:defUIPriority="99" w:defSemiHidden="1" w:defUnhideWhenUsed="1" w:defQFormat="0" w:count="267">
+    <w:lsdException w:name="Normal" w:semiHidden="0" w:uiPriority="0" w:unhideWhenUsed="0" w:qFormat="1"/>
+    <w:lsdException w:name="heading 1" w:semiHidden="0" w:uiPriority="9" w:unhideWhenUsed="0" w:qFormat="1"/>
+    <w:lsdException w:name="heading 2" w:uiPriority="9" w:qFormat="1"/>
+    <w:lsdException w:name="heading 3" w:uiPriority="9" w:qFormat="1"/>
+    <w:lsdException w:name="heading 4" w:uiPriority="9" w:qFormat="1"/>
+    <w:lsdException w:name="heading 5" w:uiPriority="9" w:qFormat="1"/>
+    <w:lsdException w:name="heading 6" w:uiPriority="9" w:qFormat="1"/>
+    <w:lsdException w:name="heading 7" w:uiPriority="9" w:qFormat="1"/>
+    <w:lsdException w:name="heading 8" w:uiPriority="9" w:qFormat="1"/>
+    <w:lsdException w:name="heading 9" w:uiPriority="9" w:qFormat="1"/>
+    <w:lsdException w:name="toc 1" w:uiPriority="39"/>
+    <w:lsdException w:name="toc 2" w:uiPriority="39"/>
+    <w:lsdException w:name="toc 3" w:uiPriority="39"/>
+    <w:lsdException w:name="toc 4" w:uiPriority="39"/>
+    <w:lsdException w:name="toc 5" w:uiPriority="39"/>
+    <w:lsdException w:name="toc 6" w:uiPriority="39"/>
+    <w:lsdException w:name="toc 7" w:uiPriority="39"/>
+    <w:lsdException w:name="toc 8" w:uiPriority="39"/>
+    <w:lsdException w:name="toc 9" w:uiPriority="39"/>
+    <w:lsdException w:name="caption" w:uiPriority="35" w:qFormat="1"/>
+    <w:lsdException w:name="Title" w:semiHidden="0" w:uiPriority="10" w:unhideWhenUsed="0" w:qFormat="1"/>
+    <w:lsdException w:name="Default Paragraph Font" w:uiPriority="1"/>
+    <w:lsdException w:name="Subtitle" w:semiHidden="0" w:uiPriority="11" w:unhideWhenUsed="0" w:qFormat="1"/>
+    <w:lsdException w:name="Strong" w:semiHidden="0" w:uiPriority="22" w:unhideWhenUsed="0" w:qFormat="1"/>
+    <w:lsdException w:name="Emphasis" w:semiHidden="0" w:uiPriority="20" w:unhideWhenUsed="0" w:qFormat="1"/>
+    <w:lsdException w:name="Table Grid" w:semiHidden="0" w:uiPriority="59" w:unhideWhenUsed="0"/>
+    <w:lsdException w:name="Placeholder Text" w:unhideWhenUsed="0"/>
+    <w:lsdException w:name="No Spacing" w:semiHidden="0" w:uiPriority="1" w:unhideWhenUsed="0" w:qFormat="1"/>
+    <w:lsdException w:name="Light Shading" w:semiHidden="0" w:uiPriority="60" w:unhideWhenUsed="0"/>
+    <w:lsdException w:name="Light List" w:semiHidden="0" w:uiPriority="61" w:unhideWhenUsed="0"/>
+    <w:lsdException w:name="Light Grid" w:semiHidden="0" w:uiPriority="62" w:unhideWhenUsed="0"/>
+    <w:lsdException w:name="Medium Shading 1" w:semiHidden="0" w:uiPriority="63" w:unhideWhenUsed="0"/>
+    <w:lsdException w:name="Medium Shading 2" w:semiHidden="0" w:uiPriority="64" w:unhideWhenUsed="0"/>
+    <w:lsdException w:name="Medium List 1" w:semiHidden="0" w:uiPriority="65" w:unhideWhenUsed="0"/>
+    <w:lsdException w:name="Medium List 2" w:semiHidden="0" w:uiPriority="66" w:unhideWhenUsed="0"/>
+    <w:lsdException w:name="Medium Grid 1" w:semiHidden="0" w:uiPriority="67" w:unhideWhenUsed="0"/>
+    <w:lsdException w:name="Medium Grid 2" w:semiHidden="0" w:uiPriority="68" w:unhideWhenUsed="0"/>
+    <w:lsdException w:name="Medium Grid 3" w:semiHidden="0" w:uiPriority="69" w:unhideWhenUsed="0"/>
+    <w:lsdException w:name="Dark List" w:semiHidden="0" w:uiPriority="70" w:unhideWhenUsed="0"/>
+    <w:lsdException w:name="Colorful Shading" w:semiHidden="0" w:uiPriority="71" w:unhideWhenUsed="0"/>
+    <w:lsdException w:name="Colorful List" w:semiHidden="0" w:uiPriority="72" w:unhideWhenUsed="0"/>
+    <w:lsdException w:name="Colorful Grid" w:semiHidden="0" w:uiPriority="73" w:unhideWhenUsed="0"/>
+    <w:lsdException w:name="Light Shading Accent 1" w:semiHidden="0" w:uiPriority="60" w:unhideWhenUsed="0"/>
+    <w:lsdException w:name="Light List Accent 1" w:semiHidden="0" w:uiPriority="61" w:unhideWhenUsed="0"/>
+    <w:lsdException w:name="Light Grid Accent 1" w:semiHidden="0" w:uiPriority="62" w:unhideWhenUsed="0"/>
+    <w:lsdException w:name="Medium Shading 1 Accent 1" w:semiHidden="0" w:uiPriority="63" w:unhideWhenUsed="0"/>
+    <w:lsdException w:name="Medium Shading 2 Accent 1" w:semiHidden="0" w:uiPriority="64" w:unhideWhenUsed="0"/>
+    <w:lsdException w:name="Medium List 1 Accent 1" w:semiHidden="0" w:uiPriority="65" w:unhideWhenUsed="0"/>
+    <w:lsdException w:name="Revision" w:unhideWhenUsed="0"/>
+    <w:lsdException w:name="List Paragraph" w:semiHidden="0" w:uiPriority="34" w:unhideWhenUsed="0" w:qFormat="1"/>
+    <w:lsdException w:name="Quote" w:semiHidden="0" w:uiPriority="29" w:unhideWhenUsed="0" w:qFormat="1"/>
+    <w:lsdException w:name="Intense Quote" w:semiHidden="0" w:uiPriority="30" w:unhideWhenUsed="0" w:qFormat="1"/>
+    <w:lsdException w:name="Medium List 2 Accent 1" w:semiHidden="0" w:uiPriority="66" w:unhideWhenUsed="0"/>
+    <w:lsdException w:name="Medium Grid 1 Accent 1" w:semiHidden="0" w:uiPriority="67" w:unhideWhenUsed="0"/>
+    <w:lsdException w:name="Medium Grid 2 Accent 1" w:semiHidden="0" w:uiPriority="68" w:unhideWhenUsed="0"/>
+    <w:lsdException w:name="Medium Grid 3 Accent 1" w:semiHidden="0" w:uiPriority="69" w:unhideWhenUsed="0"/>
+    <w:lsdException w:name="Dark List Accent 1" w:semiHidden="0" w:uiPriority="70" w:unhideWhenUsed="0"/>
+    <w:lsdException w:name="Colorful Shading Accent 1" w:semiHidden="0" w:uiPriority="71" w:unhideWhenUsed="0"/>
+    <w:lsdException w:name="Colorful List Accent 1" w:semiHidden="0" w:uiPriority="72" w:unhideWhenUsed="0"/>
+    <w:lsdException w:name="Colorful Grid Accent 1" w:semiHidden="0" w:uiPriority="73" w:unhideWhenUsed="0"/>
+    <w:lsdException w:name="Light Shading Accent 2" w:semiHidden="0" w:uiPriority="60" w:unhideWhenUsed="0"/>
+    <w:lsdException w:name="Light List Accent 2" w:semiHidden="0" w:uiPriority="61" w:unhideWhenUsed="0"/>
+    <w:lsdException w:name="Light Grid Accent 2" w:semiHidden="0" w:uiPriority="62" w:unhideWhenUsed="0"/>
+    <w:lsdException w:name="Medium Shading 1 Accent 2" w:semiHidden="0" w:uiPriority="63" w:unhideWhenUsed="0"/>
+    <w:lsdException w:name="Medium Shading 2 Accent 2" w:semiHidden="0" w:uiPriority="64" w:unhideWhenUsed="0"/>
+    <w:lsdException w:name="Medium List 1 Accent 2" w:semiHidden="0" w:uiPriority="65" w:unhideWhenUsed="0"/>
+    <w:lsdException w:name="Medium List 2 Accent 2" w:semiHidden="0" w:uiPriority="66" w:unhideWhenUsed="0"/>
+    <w:lsdException w:name="Medium Grid 1 Accent 2" w:semiHidden="0" w:uiPriority="67" w:unhideWhenUsed="0"/>
+    <w:lsdException w:name="Medium Grid 2 Accent 2" w:semiHidden="0" w:uiPriority="68" w:unhideWhenUsed="0"/>
+    <w:lsdException w:name="Medium Grid 3 Accent 2" w:semiHidden="0" w:uiPriority="69" w:unhideWhenUsed="0"/>
+    <w:lsdException w:name="Dark List Accent 2" w:semiHidden="0" w:uiPriority="70" w:unhideWhenUsed="0"/>
+    <w:lsdException w:name="Colorful Shading Accent 2" w:semiHidden="0" w:uiPriority="71" w:unhideWhenUsed="0"/>
+    <w:lsdException w:name="Colorful List Accent 2" w:semiHidden="0" w:uiPriority="72" w:unhideWhenUsed="0"/>
+    <w:lsdException w:name="Colorful Grid Accent 2" w:semiHidden="0" w:uiPriority="73" w:unhideWhenUsed="0"/>
+    <w:lsdException w:name="Light Shading Accent 3" w:semiHidden="0" w:uiPriority="60" w:unhideWhenUsed="0"/>
+    <w:lsdException w:name="Light List Accent 3" w:semiHidden="0" w:uiPriority="61" w:unhideWhenUsed="0"/>
+    <w:lsdException w:name="Light Grid Accent 3" w:semiHidden="0" w:uiPriority="62" w:unhideWhenUsed="0"/>
+    <w:lsdException w:name="Medium Shading 1 Accent 3" w:semiHidden="0" w:uiPriority="63" w:unhideWhenUsed="0"/>
+    <w:lsdException w:name="Medium Shading 2 Accent 3" w:semiHidden="0" w:uiPriority="64" w:unhideWhenUsed="0"/>
+    <w:lsdException w:name="Medium List 1 Accent 3" w:semiHidden="0" w:uiPriority="65" w:unhideWhenUsed="0"/>
+    <w:lsdException w:name="Medium List 2 Accent 3" w:semiHidden="0" w:uiPriority="66" w:unhideWhenUsed="0"/>
+    <w:lsdException w:name="Medium Grid 1 Accent 3" w:semiHidden="0" w:uiPriority="67" w:unhideWhenUsed="0"/>
+    <w:lsdException w:name="Medium Grid 2 Accent 3" w:semiHidden="0" w:uiPriority="68" w:unhideWhenUsed="0"/>
+    <w:lsdException w:name="Medium Grid 3 Accent 3" w:semiHidden="0" w:uiPriority="69" w:unhideWhenUsed="0"/>
+    <w:lsdException w:name="Dark List Accent 3" w:semiHidden="0" w:uiPriority="70" w:unhideWhenUsed="0"/>
+    <w:lsdException w:name="Colorful Shading Accent 3" w:semiHidden="0" w:uiPriority="71" w:unhideWhenUsed="0"/>
+    <w:lsdException w:name="Colorful List Accent 3" w:semiHidden="0" w:uiPriority="72" w:unhideWhenUsed="0"/>
+    <w:lsdException w:name="Colorful Grid Accent 3" w:semiHidden="0" w:uiPriority="73" w:unhideWhenUsed="0"/>
+    <w:lsdException w:name="Light Shading Accent 4" w:semiHidden="0" w:uiPriority="60" w:unhideWhenUsed="0"/>
+    <w:lsdException w:name="Light List Accent 4" w:semiHidden="0" w:uiPriority="61" w:unhideWhenUsed="0"/>
+    <w:lsdException w:name="Light Grid Accent 4" w:semiHidden="0" w:uiPriority="62" w:unhideWhenUsed="0"/>
+    <w:lsdException w:name="Medium Shading 1 Accent 4" w:semiHidden="0" w:uiPriority="63" w:unhideWhenUsed="0"/>
+    <w:lsdException w:name="Medium Shading 2 Accent 4" w:semiHidden="0" w:uiPriority="64" w:unhideWhenUsed="0"/>
+    <w:lsdException w:name="Medium List 1 Accent 4" w:semiHidden="0" w:uiPriority="65" w:unhideWhenUsed="0"/>
+    <w:lsdException w:name="Medium List 2 Accent 4" w:semiHidden="0" w:uiPriority="66" w:unhideWhenUsed="0"/>
+    <w:lsdException w:name="Medium Grid 1 Accent 4" w:semiHidden="0" w:uiPriority="67" w:unhideWhenUsed="0"/>
+    <w:lsdException w:name="Medium Grid 2 Accent 4" w:semiHidden="0" w:uiPriority="68" w:unhideWhenUsed="0"/>
+    <w:lsdException w:name="Medium Grid 3 Accent 4" w:semiHidden="0" w:uiPriority="69" w:unhideWhenUsed="0"/>
+    <w:lsdException w:name="Dark List Accent 4" w:semiHidden="0" w:uiPriority="70" w:unhideWhenUsed="0"/>
+    <w:lsdException w:name="Colorful Shading Accent 4" w:semiHidden="0" w:uiPriority="71" w:unhideWhenUsed="0"/>
+    <w:lsdException w:name="Colorful List Accent 4" w:semiHidden="0" w:uiPriority="72" w:unhideWhenUsed="0"/>
+    <w:lsdException w:name="Colorful Grid Accent 4" w:semiHidden="0" w:uiPriority="73" w:unhideWhenUsed="0"/>
+    <w:lsdException w:name="Light Shading Accent 5" w:semiHidden="0" w:uiPriority="60" w:unhideWhenUsed="0"/>
+    <w:lsdException w:name="Light List Accent 5" w:semiHidden="0" w:uiPriority="61" w:unhideWhenUsed="0"/>
+    <w:lsdException w:name="Light Grid Accent 5" w:semiHidden="0" w:uiPriority="62" w:unhideWhenUsed="0"/>
+    <w:lsdException w:name="Medium Shading 1 Accent 5" w:semiHidden="0" w:uiPriority="63" w:unhideWhenUsed="0"/>
+    <w:lsdException w:name="Medium Shading 2 Accent 5" w:semiHidden="0" w:uiPriority="64" w:unhideWhenUsed="0"/>
+    <w:lsdException w:name="Medium List 1 Accent 5" w:semiHidden="0" w:uiPriority="65" w:unhideWhenUsed="0"/>
+    <w:lsdException w:name="Medium List 2 Accent 5" w:semiHidden="0" w:uiPriority="66" w:unhideWhenUsed="0"/>
+    <w:lsdException w:name="Medium Grid 1 Accent 5" w:semiHidden="0" w:uiPriority="67" w:unhideWhenUsed="0"/>
+    <w:lsdException w:name="Medium Grid 2 Accent 5" w:semiHidden="0" w:uiPriority="68" w:unhideWhenUsed="0"/>
+    <w:lsdException w:name="Medium Grid 3 Accent 5" w:semiHidden="0" w:uiPriority="69" w:unhideWhenUsed="0"/>
+    <w:lsdException w:name="Dark List Accent 5" w:semiHidden="0" w:uiPriority="70" w:unhideWhenUsed="0"/>
+    <w:lsdException w:name="Colorful Shading Accent 5" w:semiHidden="0" w:uiPriority="71" w:unhideWhenUsed="0"/>
+    <w:lsdException w:name="Colorful List Accent 5" w:semiHidden="0" w:uiPriority="72" w:unhideWhenUsed="0"/>
+    <w:lsdException w:name="Colorful Grid Accent 5" w:semiHidden="0" w:uiPriority="73" w:unhideWhenUsed="0"/>
+    <w:lsdException w:name="Light Shading Accent 6" w:semiHidden="0" w:uiPriority="60" w:unhideWhenUsed="0"/>
+    <w:lsdException w:name="Light List Accent 6" w:semiHidden="0" w:uiPriority="61" w:unhideWhenUsed="0"/>
+    <w:lsdException w:name="Light Grid Accent 6" w:semiHidden="0" w:uiPriority="62" w:unhideWhenUsed="0"/>
+    <w:lsdException w:name="Medium Shading 1 Accent 6" w:semiHidden="0" w:uiPriority="63" w:unhideWhenUsed="0"/>
+    <w:lsdException w:name="Medium Shading 2 Accent 6" w:semiHidden="0" w:uiPriority="64" w:unhideWhenUsed="0"/>
+    <w:lsdException w:name="Medium List 1 Accent 6" w:semiHidden="0" w:uiPriority="65" w:unhideWhenUsed="0"/>
+    <w:lsdException w:name="Medium List 2 Accent 6" w:semiHidden="0" w:uiPriority="66" w:unhideWhenUsed="0"/>
+    <w:lsdException w:name="Medium Grid 1 Accent 6" w:semiHidden="0" w:uiPriority="67" w:unhideWhenUsed="0"/>
+    <w:lsdException w:name="Medium Grid 2 Accent 6" w:semiHidden="0" w:uiPriority="68" w:unhideWhenUsed="0"/>
+    <w:lsdException w:name="Medium Grid 3 Accent 6" w:semiHidden="0" w:uiPriority="69" w:unhideWhenUsed="0"/>
+    <w:lsdException w:name="Dark List Accent 6" w:semiHidden="0" w:uiPriority="70" w:unhideWhenUsed="0"/>
+    <w:lsdException w:name="Colorful Shading Accent 6" w:semiHidden="0" w:uiPriority="71" w:unhideWhenUsed="0"/>
+    <w:lsdException w:name="Colorful List Accent 6" w:semiHidden="0" w:uiPriority="72" w:unhideWhenUsed="0"/>
+    <w:lsdException w:name="Colorful Grid Accent 6" w:semiHidden="0" w:uiPriority="73" w:unhideWhenUsed="0"/>
+    <w:lsdException w:name="Subtle Emphasis" w:semiHidden="0" w:uiPriority="19" w:unhideWhenUsed="0" w:qFormat="1"/>
+    <w:lsdException w:name="Intense Emphasis" w:semiHidden="0" w:uiPriority="21" w:unhideWhenUsed="0" w:qFormat="1"/>
+    <w:lsdException w:name="Subtle Reference" w:semiHidden="0" w:uiPriority="31" w:unhideWhenUsed="0" w:qFormat="1"/>
+    <w:lsdException w:name="Intense Reference" w:semiHidden="0" w:uiPriority="32" w:unhideWhenUsed="0" w:qFormat="1"/>
+    <w:lsdException w:name="Book Title" w:semiHidden="0" w:uiPriority="33" w:unhideWhenUsed="0" w:qFormat="1"/>
+    <w:lsdException w:name="Bibliography" w:uiPriority="37"/>
+    <w:lsdException w:name="TOC Heading" w:uiPriority="39" w:qFormat="1"/>
+  </w:latentStyles>
+  <w:style w:type="paragraph" w:default="1" w:styleId="a">
+    <w:name w:val="Normal"/>
+    <w:qFormat/>
+    <w:pPr>
+      <w:widowControl w:val="0"/>
+      <w:jc w:val="both"/>
+    </w:pPr>
+  </w:style>
+  <w:style w:type="character" w:default="1" w:styleId="a0">
+    <w:name w:val="Default Paragraph Font"/>
+    <w:uiPriority w:val="1"/>
+    <w:semiHidden/>
+    <w:unhideWhenUsed/>
+  </w:style>
+  <w:style w:type="table" w:default="1" w:styleId="a1">
+    <w:name w:val="Normal Table"/>
+    <w:uiPriority w:val="99"/>
+    <w:semiHidden/>
+    <w:unhideWhenUsed/>
+    <w:tblPr>
+      <w:tblInd w:w="0" w:type="dxa"/>
+      <w:tblCellMar>
+        <w:top w:w="0" w:type="dxa"/>
+        <w:left w:w="108" w:type="dxa"/>
+        <w:bottom w:w="0" w:type="dxa"/>
+        <w:right w:w="108" w:type="dxa"/>
+      </w:tblCellMar>
+    </w:tblPr>
+  </w:style>
+  <w:style w:type="numbering" w:default="1" w:styleId="a2">
+    <w:name w:val="No List"/>
+    <w:uiPriority w:val="99"/>
+    <w:semiHidden/>
+    <w:unhideWhenUsed/>
   </w:style>
 </w:styles>
 </file>

</xml_diff>

<commit_message>
debug the 3 motor control demo
</commit_message>
<xml_diff>
--- a/doc/引脚分配及移植策略.docx
+++ b/doc/引脚分配及移植策略.docx
@@ -477,12 +477,14 @@
         </w:rPr>
         <w:t>在</w:t>
       </w:r>
+      <w:proofErr w:type="spellStart"/>
       <w:r>
         <w:rPr>
           <w:rFonts w:hint="eastAsia"/>
         </w:rPr>
         <w:t>arduino</w:t>
       </w:r>
+      <w:proofErr w:type="spellEnd"/>
       <w:r>
         <w:rPr>
           <w:rFonts w:hint="eastAsia"/>
@@ -511,12 +513,22 @@
       </w:r>
     </w:p>
     <w:p>
-      <w:r>
-        <w:rPr>
-          <w:rFonts w:hint="eastAsia"/>
-        </w:rPr>
-        <w:t>pinMode(</w:t>
-      </w:r>
+      <w:proofErr w:type="spellStart"/>
+      <w:proofErr w:type="gramStart"/>
+      <w:r>
+        <w:rPr>
+          <w:rFonts w:hint="eastAsia"/>
+        </w:rPr>
+        <w:t>pinMode</w:t>
+      </w:r>
+      <w:proofErr w:type="spellEnd"/>
+      <w:r>
+        <w:rPr>
+          <w:rFonts w:hint="eastAsia"/>
+        </w:rPr>
+        <w:t>(</w:t>
+      </w:r>
+      <w:proofErr w:type="gramEnd"/>
       <w:r>
         <w:t>X_STEP_PIN</w:t>
       </w:r>
@@ -528,12 +540,22 @@
       </w:r>
     </w:p>
     <w:p>
-      <w:r>
-        <w:rPr>
-          <w:rFonts w:hint="eastAsia"/>
-        </w:rPr>
-        <w:t>pinMode(</w:t>
-      </w:r>
+      <w:proofErr w:type="spellStart"/>
+      <w:proofErr w:type="gramStart"/>
+      <w:r>
+        <w:rPr>
+          <w:rFonts w:hint="eastAsia"/>
+        </w:rPr>
+        <w:t>pinMode</w:t>
+      </w:r>
+      <w:proofErr w:type="spellEnd"/>
+      <w:r>
+        <w:rPr>
+          <w:rFonts w:hint="eastAsia"/>
+        </w:rPr>
+        <w:t>(</w:t>
+      </w:r>
+      <w:proofErr w:type="gramEnd"/>
       <w:r>
         <w:t>X_STEP_PIN</w:t>
       </w:r>
@@ -551,13 +573,23 @@
       </w:r>
     </w:p>
     <w:p>
-      <w:r>
-        <w:t>WRITE(PHOTOGRAPH_PIN, LOW);</w:t>
-      </w:r>
-    </w:p>
-    <w:p>
-      <w:r>
-        <w:t xml:space="preserve">WRITE(PHOTOGRAPH_PIN, </w:t>
+      <w:proofErr w:type="gramStart"/>
+      <w:r>
+        <w:t>WRITE(</w:t>
+      </w:r>
+      <w:proofErr w:type="gramEnd"/>
+      <w:r>
+        <w:t>PHOTOGRAPH_PIN, LOW);</w:t>
+      </w:r>
+    </w:p>
+    <w:p>
+      <w:proofErr w:type="gramStart"/>
+      <w:r>
+        <w:t>WRITE(</w:t>
+      </w:r>
+      <w:proofErr w:type="gramEnd"/>
+      <w:r>
+        <w:t xml:space="preserve">PHOTOGRAPH_PIN, </w:t>
       </w:r>
       <w:r>
         <w:rPr>
@@ -639,14 +671,34 @@
         </w:rPr>
         <w:tab/>
       </w:r>
-      <w:r>
-        <w:t>GPIO_InitTypeDef GPIO_InitStructure;</w:t>
+      <w:proofErr w:type="spellStart"/>
+      <w:r>
+        <w:t>GPIO_InitTypeDef</w:t>
+      </w:r>
+      <w:proofErr w:type="spellEnd"/>
+      <w:r>
+        <w:t xml:space="preserve"> </w:t>
+      </w:r>
+      <w:proofErr w:type="spellStart"/>
+      <w:r>
+        <w:t>GPIO_InitStructure</w:t>
+      </w:r>
+      <w:proofErr w:type="spellEnd"/>
+      <w:r>
+        <w:t>;</w:t>
       </w:r>
     </w:p>
     <w:p>
       <w:r>
         <w:tab/>
-        <w:t xml:space="preserve">GPIO_InitStructure.GPIO_Pin </w:t>
+      </w:r>
+      <w:proofErr w:type="spellStart"/>
+      <w:r>
+        <w:t>GPIO_InitStructure.GPIO_Pin</w:t>
+      </w:r>
+      <w:proofErr w:type="spellEnd"/>
+      <w:r>
+        <w:t xml:space="preserve"> </w:t>
       </w:r>
       <w:r>
         <w:tab/>
@@ -663,7 +715,14 @@
     <w:p>
       <w:r>
         <w:tab/>
-        <w:t xml:space="preserve">GPIO_InitStructure.GPIO_Speed </w:t>
+      </w:r>
+      <w:proofErr w:type="spellStart"/>
+      <w:r>
+        <w:t>GPIO_InitStructure.GPIO_Speed</w:t>
+      </w:r>
+      <w:proofErr w:type="spellEnd"/>
+      <w:r>
+        <w:t xml:space="preserve"> </w:t>
       </w:r>
       <w:r>
         <w:tab/>
@@ -673,17 +732,55 @@
     <w:p>
       <w:r>
         <w:tab/>
-        <w:t xml:space="preserve">GPIO_InitStructure.GPIO_Mode </w:t>
+      </w:r>
+      <w:proofErr w:type="spellStart"/>
+      <w:r>
+        <w:t>GPIO_InitStructure.GPIO_Mode</w:t>
+      </w:r>
+      <w:proofErr w:type="spellEnd"/>
+      <w:r>
+        <w:t xml:space="preserve"> </w:t>
       </w:r>
       <w:r>
         <w:tab/>
-        <w:t>= GPIO_Mode_AF_PP;</w:t>
+        <w:t xml:space="preserve">= </w:t>
+      </w:r>
+      <w:proofErr w:type="spellStart"/>
+      <w:r>
+        <w:t>GPIO_Mode_AF_PP</w:t>
+      </w:r>
+      <w:proofErr w:type="spellEnd"/>
+      <w:r>
+        <w:t>;</w:t>
       </w:r>
     </w:p>
     <w:p>
       <w:r>
         <w:tab/>
-        <w:t>GPIO_Init(GPIOA, &amp;GPIO_InitStructure);</w:t>
+      </w:r>
+      <w:proofErr w:type="spellStart"/>
+      <w:r>
+        <w:t>GPIO_</w:t>
+      </w:r>
+      <w:proofErr w:type="gramStart"/>
+      <w:r>
+        <w:t>Init</w:t>
+      </w:r>
+      <w:proofErr w:type="spellEnd"/>
+      <w:r>
+        <w:t>(</w:t>
+      </w:r>
+      <w:proofErr w:type="gramEnd"/>
+      <w:r>
+        <w:t>GPIOA, &amp;</w:t>
+      </w:r>
+      <w:proofErr w:type="spellStart"/>
+      <w:r>
+        <w:t>GPIO_InitStructure</w:t>
+      </w:r>
+      <w:proofErr w:type="spellEnd"/>
+      <w:r>
+        <w:t>);</w:t>
       </w:r>
     </w:p>
     <w:p>
@@ -817,12 +914,14 @@
         </w:rPr>
         <w:t>在说明了两种编程的方法之后，现在要考虑如何将程序从</w:t>
       </w:r>
+      <w:proofErr w:type="spellStart"/>
       <w:r>
         <w:rPr>
           <w:rFonts w:hint="eastAsia"/>
         </w:rPr>
         <w:t>arduino</w:t>
       </w:r>
+      <w:proofErr w:type="spellEnd"/>
       <w:r>
         <w:rPr>
           <w:rFonts w:hint="eastAsia"/>
@@ -861,7 +960,21 @@
         <w:rPr>
           <w:rFonts w:hint="eastAsia"/>
         </w:rPr>
-        <w:t>尽可能少修改现有代码</w:t>
+        <w:t>尽可能</w:t>
+      </w:r>
+      <w:proofErr w:type="gramStart"/>
+      <w:r>
+        <w:rPr>
+          <w:rFonts w:hint="eastAsia"/>
+        </w:rPr>
+        <w:t>少修改</w:t>
+      </w:r>
+      <w:proofErr w:type="gramEnd"/>
+      <w:r>
+        <w:rPr>
+          <w:rFonts w:hint="eastAsia"/>
+        </w:rPr>
+        <w:t>现有代码</w:t>
       </w:r>
     </w:p>
     <w:p/>
@@ -874,23 +987,20 @@
       </w:r>
     </w:p>
     <w:p>
-      <w:pPr>
-        <w:rPr>
-          <w:rFonts w:hint="eastAsia"/>
-        </w:rPr>
-      </w:pPr>
       <w:r>
         <w:rPr>
           <w:rFonts w:hint="eastAsia"/>
         </w:rPr>
         <w:t>在</w:t>
       </w:r>
+      <w:proofErr w:type="spellStart"/>
       <w:r>
         <w:rPr>
           <w:rFonts w:hint="eastAsia"/>
         </w:rPr>
         <w:t>pin.h</w:t>
       </w:r>
+      <w:proofErr w:type="spellEnd"/>
       <w:r>
         <w:rPr>
           <w:rFonts w:hint="eastAsia"/>
@@ -907,8 +1017,23 @@
         <w:rPr>
           <w:rFonts w:hint="eastAsia"/>
         </w:rPr>
-        <w:t>口定义再添加一个</w:t>
-      </w:r>
+        <w:t>口</w:t>
+      </w:r>
+      <w:proofErr w:type="gramStart"/>
+      <w:r>
+        <w:rPr>
+          <w:rFonts w:hint="eastAsia"/>
+        </w:rPr>
+        <w:t>定义再</w:t>
+      </w:r>
+      <w:proofErr w:type="gramEnd"/>
+      <w:r>
+        <w:rPr>
+          <w:rFonts w:hint="eastAsia"/>
+        </w:rPr>
+        <w:t>添加一个</w:t>
+      </w:r>
+      <w:proofErr w:type="spellStart"/>
       <w:r>
         <w:rPr>
           <w:rFonts w:hint="eastAsia"/>
@@ -921,6 +1046,7 @@
         </w:rPr>
         <w:t>.c</w:t>
       </w:r>
+      <w:proofErr w:type="spellEnd"/>
       <w:r>
         <w:rPr>
           <w:rFonts w:hint="eastAsia"/>
@@ -934,19 +1060,8 @@
         <w:t>。</w:t>
       </w:r>
     </w:p>
-    <w:p>
-      <w:pPr>
-        <w:rPr>
-          <w:rFonts w:hint="eastAsia"/>
-        </w:rPr>
-      </w:pPr>
-    </w:p>
-    <w:p>
-      <w:pPr>
-        <w:rPr>
-          <w:rFonts w:hint="eastAsia"/>
-        </w:rPr>
-      </w:pPr>
+    <w:p/>
+    <w:p>
       <w:r>
         <w:rPr>
           <w:rFonts w:hint="eastAsia"/>
@@ -955,11 +1070,6 @@
       </w:r>
     </w:p>
     <w:p>
-      <w:pPr>
-        <w:rPr>
-          <w:rFonts w:hint="eastAsia"/>
-        </w:rPr>
-      </w:pPr>
       <w:r>
         <w:rPr>
           <w:rFonts w:hint="eastAsia"/>
@@ -1028,11 +1138,6 @@
       </w:r>
     </w:p>
     <w:p>
-      <w:pPr>
-        <w:rPr>
-          <w:rFonts w:hint="eastAsia"/>
-        </w:rPr>
-      </w:pPr>
       <w:r>
         <w:rPr>
           <w:rFonts w:hint="eastAsia"/>
@@ -1077,11 +1182,6 @@
       </w:r>
     </w:p>
     <w:p>
-      <w:pPr>
-        <w:rPr>
-          <w:rFonts w:hint="eastAsia"/>
-        </w:rPr>
-      </w:pPr>
       <w:r>
         <w:rPr>
           <w:rFonts w:hint="eastAsia"/>
@@ -1126,11 +1226,6 @@
       </w:r>
     </w:p>
     <w:p>
-      <w:pPr>
-        <w:rPr>
-          <w:rFonts w:hint="eastAsia"/>
-        </w:rPr>
-      </w:pPr>
       <w:r>
         <w:rPr>
           <w:rFonts w:hint="eastAsia"/>
@@ -1157,11 +1252,6 @@
       </w:r>
     </w:p>
     <w:p>
-      <w:pPr>
-        <w:rPr>
-          <w:rFonts w:hint="eastAsia"/>
-        </w:rPr>
-      </w:pPr>
       <w:r>
         <w:rPr>
           <w:rFonts w:hint="eastAsia"/>
@@ -1194,11 +1284,6 @@
       </w:r>
     </w:p>
     <w:p>
-      <w:pPr>
-        <w:rPr>
-          <w:rFonts w:hint="eastAsia"/>
-        </w:rPr>
-      </w:pPr>
       <w:r>
         <w:rPr>
           <w:rFonts w:hint="eastAsia"/>
@@ -1236,19 +1321,8 @@
         <w:t>个，为数字输出脚</w:t>
       </w:r>
     </w:p>
-    <w:p>
-      <w:pPr>
-        <w:rPr>
-          <w:rFonts w:hint="eastAsia"/>
-        </w:rPr>
-      </w:pPr>
-    </w:p>
-    <w:p>
-      <w:pPr>
-        <w:rPr>
-          <w:rFonts w:hint="eastAsia"/>
-        </w:rPr>
-      </w:pPr>
+    <w:p/>
+    <w:p>
       <w:r>
         <w:rPr>
           <w:rFonts w:hint="eastAsia"/>
@@ -1289,47 +1363,12 @@
         <w:t>完全可以提供这些引脚。</w:t>
       </w:r>
     </w:p>
-    <w:p>
-      <w:pPr>
-        <w:rPr>
-          <w:rFonts w:hint="eastAsia"/>
-        </w:rPr>
-      </w:pPr>
-    </w:p>
-    <w:p>
-      <w:pPr>
-        <w:rPr>
-          <w:rFonts w:hint="eastAsia"/>
-        </w:rPr>
-      </w:pPr>
-    </w:p>
-    <w:p>
-      <w:pPr>
-        <w:rPr>
-          <w:rFonts w:hint="eastAsia"/>
-        </w:rPr>
-      </w:pPr>
-    </w:p>
-    <w:p>
-      <w:pPr>
-        <w:rPr>
-          <w:rFonts w:hint="eastAsia"/>
-        </w:rPr>
-      </w:pPr>
-    </w:p>
-    <w:p>
-      <w:pPr>
-        <w:rPr>
-          <w:rFonts w:hint="eastAsia"/>
-        </w:rPr>
-      </w:pPr>
-    </w:p>
-    <w:p>
-      <w:pPr>
-        <w:rPr>
-          <w:rFonts w:hint="eastAsia"/>
-        </w:rPr>
-      </w:pPr>
+    <w:p/>
+    <w:p/>
+    <w:p/>
+    <w:p/>
+    <w:p/>
+    <w:p>
       <w:r>
         <w:rPr>
           <w:rFonts w:hint="eastAsia"/>
@@ -1410,9 +1449,17 @@
             <w:tcW w:w="4261" w:type="dxa"/>
           </w:tcPr>
           <w:p>
-            <w:r>
-              <w:rPr>
-                <w:rFonts w:hint="eastAsia"/>
+            <w:pPr>
+              <w:rPr>
+                <w:b/>
+                <w:color w:val="FF0000"/>
+              </w:rPr>
+            </w:pPr>
+            <w:r>
+              <w:rPr>
+                <w:rFonts w:hint="eastAsia"/>
+                <w:b/>
+                <w:color w:val="FF0000"/>
               </w:rPr>
               <w:t>X_STEP</w:t>
             </w:r>
@@ -1423,9 +1470,17 @@
             <w:tcW w:w="4261" w:type="dxa"/>
           </w:tcPr>
           <w:p>
-            <w:r>
-              <w:rPr>
-                <w:rFonts w:hint="eastAsia"/>
+            <w:pPr>
+              <w:rPr>
+                <w:b/>
+                <w:color w:val="FF0000"/>
+              </w:rPr>
+            </w:pPr>
+            <w:r>
+              <w:rPr>
+                <w:rFonts w:hint="eastAsia"/>
+                <w:b/>
+                <w:color w:val="FF0000"/>
               </w:rPr>
               <w:t>PA4</w:t>
             </w:r>
@@ -1438,9 +1493,17 @@
             <w:tcW w:w="4261" w:type="dxa"/>
           </w:tcPr>
           <w:p>
-            <w:r>
-              <w:rPr>
-                <w:rFonts w:hint="eastAsia"/>
+            <w:pPr>
+              <w:rPr>
+                <w:b/>
+                <w:color w:val="FF0000"/>
+              </w:rPr>
+            </w:pPr>
+            <w:r>
+              <w:rPr>
+                <w:rFonts w:hint="eastAsia"/>
+                <w:b/>
+                <w:color w:val="FF0000"/>
               </w:rPr>
               <w:t>X_DIR</w:t>
             </w:r>
@@ -1451,9 +1514,17 @@
             <w:tcW w:w="4261" w:type="dxa"/>
           </w:tcPr>
           <w:p>
-            <w:r>
-              <w:rPr>
-                <w:rFonts w:hint="eastAsia"/>
+            <w:pPr>
+              <w:rPr>
+                <w:b/>
+                <w:color w:val="FF0000"/>
+              </w:rPr>
+            </w:pPr>
+            <w:r>
+              <w:rPr>
+                <w:rFonts w:hint="eastAsia"/>
+                <w:b/>
+                <w:color w:val="FF0000"/>
               </w:rPr>
               <w:t>PA5</w:t>
             </w:r>
@@ -1494,9 +1565,17 @@
             <w:tcW w:w="4261" w:type="dxa"/>
           </w:tcPr>
           <w:p>
-            <w:r>
-              <w:rPr>
-                <w:rFonts w:hint="eastAsia"/>
+            <w:pPr>
+              <w:rPr>
+                <w:b/>
+                <w:color w:val="FF0000"/>
+              </w:rPr>
+            </w:pPr>
+            <w:r>
+              <w:rPr>
+                <w:rFonts w:hint="eastAsia"/>
+                <w:b/>
+                <w:color w:val="FF0000"/>
               </w:rPr>
               <w:t>Y_STEP</w:t>
             </w:r>
@@ -1507,9 +1586,17 @@
             <w:tcW w:w="4261" w:type="dxa"/>
           </w:tcPr>
           <w:p>
-            <w:r>
-              <w:rPr>
-                <w:rFonts w:hint="eastAsia"/>
+            <w:pPr>
+              <w:rPr>
+                <w:b/>
+                <w:color w:val="FF0000"/>
+              </w:rPr>
+            </w:pPr>
+            <w:r>
+              <w:rPr>
+                <w:rFonts w:hint="eastAsia"/>
+                <w:b/>
+                <w:color w:val="FF0000"/>
               </w:rPr>
               <w:t>PA7</w:t>
             </w:r>
@@ -1522,9 +1609,17 @@
             <w:tcW w:w="4261" w:type="dxa"/>
           </w:tcPr>
           <w:p>
-            <w:r>
-              <w:rPr>
-                <w:rFonts w:hint="eastAsia"/>
+            <w:pPr>
+              <w:rPr>
+                <w:b/>
+                <w:color w:val="FF0000"/>
+              </w:rPr>
+            </w:pPr>
+            <w:r>
+              <w:rPr>
+                <w:rFonts w:hint="eastAsia"/>
+                <w:b/>
+                <w:color w:val="FF0000"/>
               </w:rPr>
               <w:t>Y_DIR</w:t>
             </w:r>
@@ -1535,9 +1630,17 @@
             <w:tcW w:w="4261" w:type="dxa"/>
           </w:tcPr>
           <w:p>
-            <w:r>
-              <w:rPr>
-                <w:rFonts w:hint="eastAsia"/>
+            <w:pPr>
+              <w:rPr>
+                <w:b/>
+                <w:color w:val="FF0000"/>
+              </w:rPr>
+            </w:pPr>
+            <w:r>
+              <w:rPr>
+                <w:rFonts w:hint="eastAsia"/>
+                <w:b/>
+                <w:color w:val="FF0000"/>
               </w:rPr>
               <w:t>PB0</w:t>
             </w:r>
@@ -1578,9 +1681,17 @@
             <w:tcW w:w="4261" w:type="dxa"/>
           </w:tcPr>
           <w:p>
-            <w:r>
-              <w:rPr>
-                <w:rFonts w:hint="eastAsia"/>
+            <w:pPr>
+              <w:rPr>
+                <w:b/>
+                <w:color w:val="FF0000"/>
+              </w:rPr>
+            </w:pPr>
+            <w:r>
+              <w:rPr>
+                <w:rFonts w:hint="eastAsia"/>
+                <w:b/>
+                <w:color w:val="FF0000"/>
               </w:rPr>
               <w:t>Z_STEP</w:t>
             </w:r>
@@ -1591,12 +1702,22 @@
             <w:tcW w:w="4261" w:type="dxa"/>
           </w:tcPr>
           <w:p>
-            <w:r>
-              <w:rPr>
-                <w:rFonts w:hint="eastAsia"/>
+            <w:pPr>
+              <w:rPr>
+                <w:b/>
+                <w:color w:val="FF0000"/>
+              </w:rPr>
+            </w:pPr>
+            <w:r>
+              <w:rPr>
+                <w:rFonts w:hint="eastAsia"/>
+                <w:b/>
+                <w:color w:val="FF0000"/>
               </w:rPr>
               <w:t>PB5</w:t>
             </w:r>
+            <w:bookmarkStart w:id="0" w:name="_GoBack"/>
+            <w:bookmarkEnd w:id="0"/>
           </w:p>
         </w:tc>
       </w:tr>
@@ -1606,9 +1727,17 @@
             <w:tcW w:w="4261" w:type="dxa"/>
           </w:tcPr>
           <w:p>
-            <w:r>
-              <w:rPr>
-                <w:rFonts w:hint="eastAsia"/>
+            <w:pPr>
+              <w:rPr>
+                <w:b/>
+                <w:color w:val="FF0000"/>
+              </w:rPr>
+            </w:pPr>
+            <w:r>
+              <w:rPr>
+                <w:rFonts w:hint="eastAsia"/>
+                <w:b/>
+                <w:color w:val="FF0000"/>
               </w:rPr>
               <w:t>Z_DIR</w:t>
             </w:r>
@@ -1619,9 +1748,17 @@
             <w:tcW w:w="4261" w:type="dxa"/>
           </w:tcPr>
           <w:p>
-            <w:r>
-              <w:rPr>
-                <w:rFonts w:hint="eastAsia"/>
+            <w:pPr>
+              <w:rPr>
+                <w:b/>
+                <w:color w:val="FF0000"/>
+              </w:rPr>
+            </w:pPr>
+            <w:r>
+              <w:rPr>
+                <w:rFonts w:hint="eastAsia"/>
+                <w:b/>
+                <w:color w:val="FF0000"/>
               </w:rPr>
               <w:t>PB6</w:t>
             </w:r>
@@ -1634,11 +1771,6 @@
             <w:tcW w:w="4261" w:type="dxa"/>
           </w:tcPr>
           <w:p>
-            <w:pPr>
-              <w:rPr>
-                <w:rFonts w:hint="eastAsia"/>
-              </w:rPr>
-            </w:pPr>
             <w:r>
               <w:rPr>
                 <w:rFonts w:hint="eastAsia"/>
@@ -1652,11 +1784,6 @@
             <w:tcW w:w="4261" w:type="dxa"/>
           </w:tcPr>
           <w:p>
-            <w:pPr>
-              <w:rPr>
-                <w:rFonts w:hint="eastAsia"/>
-              </w:rPr>
-            </w:pPr>
             <w:r>
               <w:rPr>
                 <w:rFonts w:hint="eastAsia"/>
@@ -1672,11 +1799,6 @@
             <w:tcW w:w="4261" w:type="dxa"/>
           </w:tcPr>
           <w:p>
-            <w:pPr>
-              <w:rPr>
-                <w:rFonts w:hint="eastAsia"/>
-              </w:rPr>
-            </w:pPr>
             <w:r>
               <w:rPr>
                 <w:rFonts w:hint="eastAsia"/>
@@ -1690,11 +1812,6 @@
             <w:tcW w:w="4261" w:type="dxa"/>
           </w:tcPr>
           <w:p>
-            <w:pPr>
-              <w:rPr>
-                <w:rFonts w:hint="eastAsia"/>
-              </w:rPr>
-            </w:pPr>
             <w:r>
               <w:rPr>
                 <w:rFonts w:hint="eastAsia"/>
@@ -1710,11 +1827,6 @@
             <w:tcW w:w="4261" w:type="dxa"/>
           </w:tcPr>
           <w:p>
-            <w:pPr>
-              <w:rPr>
-                <w:rFonts w:hint="eastAsia"/>
-              </w:rPr>
-            </w:pPr>
             <w:r>
               <w:rPr>
                 <w:rFonts w:hint="eastAsia"/>
@@ -1728,19 +1840,12 @@
             <w:tcW w:w="4261" w:type="dxa"/>
           </w:tcPr>
           <w:p>
-            <w:pPr>
-              <w:rPr>
-                <w:rFonts w:hint="eastAsia"/>
-              </w:rPr>
-            </w:pPr>
             <w:r>
               <w:rPr>
                 <w:rFonts w:hint="eastAsia"/>
               </w:rPr>
               <w:t>PA12</w:t>
             </w:r>
-            <w:bookmarkStart w:id="0" w:name="_GoBack"/>
-            <w:bookmarkEnd w:id="0"/>
           </w:p>
         </w:tc>
       </w:tr>

</xml_diff>

<commit_message>
change the TIM3 setup and modify the doc of pin distribution
</commit_message>
<xml_diff>
--- a/doc/引脚分配及移植策略.docx
+++ b/doc/引脚分配及移植策略.docx
@@ -477,14 +477,12 @@
         </w:rPr>
         <w:t>在</w:t>
       </w:r>
-      <w:proofErr w:type="spellStart"/>
       <w:r>
         <w:rPr>
           <w:rFonts w:hint="eastAsia"/>
         </w:rPr>
         <w:t>arduino</w:t>
       </w:r>
-      <w:proofErr w:type="spellEnd"/>
       <w:r>
         <w:rPr>
           <w:rFonts w:hint="eastAsia"/>
@@ -513,22 +511,12 @@
       </w:r>
     </w:p>
     <w:p>
-      <w:proofErr w:type="spellStart"/>
-      <w:proofErr w:type="gramStart"/>
-      <w:r>
-        <w:rPr>
-          <w:rFonts w:hint="eastAsia"/>
-        </w:rPr>
-        <w:t>pinMode</w:t>
-      </w:r>
-      <w:proofErr w:type="spellEnd"/>
-      <w:r>
-        <w:rPr>
-          <w:rFonts w:hint="eastAsia"/>
-        </w:rPr>
-        <w:t>(</w:t>
-      </w:r>
-      <w:proofErr w:type="gramEnd"/>
+      <w:r>
+        <w:rPr>
+          <w:rFonts w:hint="eastAsia"/>
+        </w:rPr>
+        <w:t>pinMode(</w:t>
+      </w:r>
       <w:r>
         <w:t>X_STEP_PIN</w:t>
       </w:r>
@@ -540,22 +528,12 @@
       </w:r>
     </w:p>
     <w:p>
-      <w:proofErr w:type="spellStart"/>
-      <w:proofErr w:type="gramStart"/>
-      <w:r>
-        <w:rPr>
-          <w:rFonts w:hint="eastAsia"/>
-        </w:rPr>
-        <w:t>pinMode</w:t>
-      </w:r>
-      <w:proofErr w:type="spellEnd"/>
-      <w:r>
-        <w:rPr>
-          <w:rFonts w:hint="eastAsia"/>
-        </w:rPr>
-        <w:t>(</w:t>
-      </w:r>
-      <w:proofErr w:type="gramEnd"/>
+      <w:r>
+        <w:rPr>
+          <w:rFonts w:hint="eastAsia"/>
+        </w:rPr>
+        <w:t>pinMode(</w:t>
+      </w:r>
       <w:r>
         <w:t>X_STEP_PIN</w:t>
       </w:r>
@@ -573,23 +551,13 @@
       </w:r>
     </w:p>
     <w:p>
-      <w:proofErr w:type="gramStart"/>
-      <w:r>
-        <w:t>WRITE(</w:t>
-      </w:r>
-      <w:proofErr w:type="gramEnd"/>
-      <w:r>
-        <w:t>PHOTOGRAPH_PIN, LOW);</w:t>
-      </w:r>
-    </w:p>
-    <w:p>
-      <w:proofErr w:type="gramStart"/>
-      <w:r>
-        <w:t>WRITE(</w:t>
-      </w:r>
-      <w:proofErr w:type="gramEnd"/>
-      <w:r>
-        <w:t xml:space="preserve">PHOTOGRAPH_PIN, </w:t>
+      <w:r>
+        <w:t>WRITE(PHOTOGRAPH_PIN, LOW);</w:t>
+      </w:r>
+    </w:p>
+    <w:p>
+      <w:r>
+        <w:t xml:space="preserve">WRITE(PHOTOGRAPH_PIN, </w:t>
       </w:r>
       <w:r>
         <w:rPr>
@@ -671,34 +639,14 @@
         </w:rPr>
         <w:tab/>
       </w:r>
-      <w:proofErr w:type="spellStart"/>
-      <w:r>
-        <w:t>GPIO_InitTypeDef</w:t>
-      </w:r>
-      <w:proofErr w:type="spellEnd"/>
-      <w:r>
-        <w:t xml:space="preserve"> </w:t>
-      </w:r>
-      <w:proofErr w:type="spellStart"/>
-      <w:r>
-        <w:t>GPIO_InitStructure</w:t>
-      </w:r>
-      <w:proofErr w:type="spellEnd"/>
-      <w:r>
-        <w:t>;</w:t>
+      <w:r>
+        <w:t>GPIO_InitTypeDef GPIO_InitStructure;</w:t>
       </w:r>
     </w:p>
     <w:p>
       <w:r>
         <w:tab/>
-      </w:r>
-      <w:proofErr w:type="spellStart"/>
-      <w:r>
-        <w:t>GPIO_InitStructure.GPIO_Pin</w:t>
-      </w:r>
-      <w:proofErr w:type="spellEnd"/>
-      <w:r>
-        <w:t xml:space="preserve"> </w:t>
+        <w:t xml:space="preserve">GPIO_InitStructure.GPIO_Pin </w:t>
       </w:r>
       <w:r>
         <w:tab/>
@@ -715,14 +663,7 @@
     <w:p>
       <w:r>
         <w:tab/>
-      </w:r>
-      <w:proofErr w:type="spellStart"/>
-      <w:r>
-        <w:t>GPIO_InitStructure.GPIO_Speed</w:t>
-      </w:r>
-      <w:proofErr w:type="spellEnd"/>
-      <w:r>
-        <w:t xml:space="preserve"> </w:t>
+        <w:t xml:space="preserve">GPIO_InitStructure.GPIO_Speed </w:t>
       </w:r>
       <w:r>
         <w:tab/>
@@ -732,79 +673,541 @@
     <w:p>
       <w:r>
         <w:tab/>
-      </w:r>
-      <w:proofErr w:type="spellStart"/>
-      <w:r>
-        <w:t>GPIO_InitStructure.GPIO_Mode</w:t>
-      </w:r>
-      <w:proofErr w:type="spellEnd"/>
-      <w:r>
-        <w:t xml:space="preserve"> </w:t>
+        <w:t xml:space="preserve">GPIO_InitStructure.GPIO_Mode </w:t>
       </w:r>
       <w:r>
         <w:tab/>
-        <w:t xml:space="preserve">= </w:t>
-      </w:r>
-      <w:proofErr w:type="spellStart"/>
-      <w:r>
-        <w:t>GPIO_Mode_AF_PP</w:t>
-      </w:r>
-      <w:proofErr w:type="spellEnd"/>
-      <w:r>
+        <w:t>= GPIO_Mode_AF_PP;</w:t>
+      </w:r>
+    </w:p>
+    <w:p>
+      <w:r>
+        <w:tab/>
+        <w:t>GPIO_Init(GPIOA, &amp;GPIO_InitStructure);</w:t>
+      </w:r>
+    </w:p>
+    <w:p>
+      <w:r>
+        <w:rPr>
+          <w:rFonts w:hint="eastAsia"/>
+        </w:rPr>
+        <w:t>代码解释：</w:t>
+      </w:r>
+    </w:p>
+    <w:p>
+      <w:r>
+        <w:rPr>
+          <w:rFonts w:hint="eastAsia"/>
+        </w:rPr>
+        <w:t>第一行：定义结构体</w:t>
+      </w:r>
+    </w:p>
+    <w:p>
+      <w:r>
+        <w:rPr>
+          <w:rFonts w:hint="eastAsia"/>
+        </w:rPr>
+        <w:t>第二行：设置</w:t>
+      </w:r>
+      <w:r>
+        <w:rPr>
+          <w:rFonts w:hint="eastAsia"/>
+        </w:rPr>
+        <w:t>pin</w:t>
+      </w:r>
+      <w:r>
+        <w:rPr>
+          <w:rFonts w:hint="eastAsia"/>
+        </w:rPr>
+        <w:t>值</w:t>
+      </w:r>
+    </w:p>
+    <w:p>
+      <w:r>
+        <w:rPr>
+          <w:rFonts w:hint="eastAsia"/>
+        </w:rPr>
+        <w:t>第三行：设置输出速度</w:t>
+      </w:r>
+    </w:p>
+    <w:p>
+      <w:r>
+        <w:rPr>
+          <w:rFonts w:hint="eastAsia"/>
+        </w:rPr>
+        <w:t>第四行：设置</w:t>
+      </w:r>
+      <w:r>
+        <w:rPr>
+          <w:rFonts w:hint="eastAsia"/>
+        </w:rPr>
+        <w:t>I/O</w:t>
+      </w:r>
+      <w:r>
+        <w:rPr>
+          <w:rFonts w:hint="eastAsia"/>
+        </w:rPr>
+        <w:t>口的模式</w:t>
+      </w:r>
+    </w:p>
+    <w:p>
+      <w:r>
+        <w:rPr>
+          <w:rFonts w:hint="eastAsia"/>
+        </w:rPr>
+        <w:t>第五行：将之前的值赋值给结构体</w:t>
+      </w:r>
+    </w:p>
+    <w:p/>
+    <w:p>
+      <w:pPr>
+        <w:rPr>
+          <w:rFonts w:hint="eastAsia"/>
+        </w:rPr>
+      </w:pPr>
+      <w:r>
+        <w:rPr>
+          <w:rFonts w:hint="eastAsia"/>
+        </w:rPr>
+        <w:t>因为</w:t>
+      </w:r>
+      <w:r>
+        <w:rPr>
+          <w:rFonts w:hint="eastAsia"/>
+        </w:rPr>
+        <w:t>STM32</w:t>
+      </w:r>
+      <w:r>
+        <w:rPr>
+          <w:rFonts w:hint="eastAsia"/>
+        </w:rPr>
+        <w:t>是面向有编程基础的程序员的，所以他的</w:t>
+      </w:r>
+      <w:r>
+        <w:rPr>
+          <w:rFonts w:hint="eastAsia"/>
+        </w:rPr>
+        <w:t>I/O</w:t>
+      </w:r>
+      <w:r>
+        <w:rPr>
+          <w:rFonts w:hint="eastAsia"/>
+        </w:rPr>
+        <w:t>口定义将</w:t>
+      </w:r>
+      <w:r>
+        <w:rPr>
+          <w:rFonts w:hint="eastAsia"/>
+        </w:rPr>
+        <w:t>I/O</w:t>
+      </w:r>
+      <w:r>
+        <w:rPr>
+          <w:rFonts w:hint="eastAsia"/>
+        </w:rPr>
+        <w:t>口抽象成为了一个结构体。</w:t>
+      </w:r>
+      <w:r>
+        <w:rPr>
+          <w:rFonts w:hint="eastAsia"/>
+        </w:rPr>
+        <w:t>定义时就是给结构体中的内容赋值。</w:t>
+      </w:r>
+    </w:p>
+    <w:p>
+      <w:pPr>
+        <w:rPr>
+          <w:rFonts w:hint="eastAsia"/>
+        </w:rPr>
+      </w:pPr>
+    </w:p>
+    <w:p>
+      <w:pPr>
+        <w:rPr>
+          <w:rFonts w:hint="eastAsia"/>
+        </w:rPr>
+      </w:pPr>
+      <w:r>
+        <w:rPr>
+          <w:rFonts w:hint="eastAsia"/>
+        </w:rPr>
+        <w:t>20170524</w:t>
+      </w:r>
+      <w:r>
+        <w:rPr>
+          <w:rFonts w:hint="eastAsia"/>
+        </w:rPr>
+        <w:t>更新：</w:t>
+      </w:r>
+    </w:p>
+    <w:p>
+      <w:pPr>
+        <w:rPr>
+          <w:rFonts w:hint="eastAsia"/>
+        </w:rPr>
+      </w:pPr>
+      <w:r>
+        <w:t>Arduino</w:t>
+      </w:r>
+      <w:r>
+        <w:rPr>
+          <w:rFonts w:hint="eastAsia"/>
+        </w:rPr>
+        <w:t>代码中对于</w:t>
+      </w:r>
+      <w:r>
+        <w:rPr>
+          <w:rFonts w:hint="eastAsia"/>
+        </w:rPr>
+        <w:t>IO</w:t>
+      </w:r>
+      <w:r>
+        <w:rPr>
+          <w:rFonts w:hint="eastAsia"/>
+        </w:rPr>
+        <w:t>口的电平设置与</w:t>
+      </w:r>
+      <w:r>
+        <w:rPr>
+          <w:rFonts w:hint="eastAsia"/>
+        </w:rPr>
+        <w:t>stm32</w:t>
+      </w:r>
+      <w:r>
+        <w:rPr>
+          <w:rFonts w:hint="eastAsia"/>
+        </w:rPr>
+        <w:t>中不一样，为了方便移植，需要通过某种方法将</w:t>
+      </w:r>
+      <w:r>
+        <w:rPr>
+          <w:rFonts w:hint="eastAsia"/>
+        </w:rPr>
+        <w:t>stm32</w:t>
+      </w:r>
+      <w:r>
+        <w:rPr>
+          <w:rFonts w:hint="eastAsia"/>
+        </w:rPr>
+        <w:t>的电平设置方法变为和</w:t>
+      </w:r>
+      <w:r>
+        <w:rPr>
+          <w:rFonts w:hint="eastAsia"/>
+        </w:rPr>
+        <w:t>arduino</w:t>
+      </w:r>
+      <w:r>
+        <w:rPr>
+          <w:rFonts w:hint="eastAsia"/>
+        </w:rPr>
+        <w:t>的用法一样。</w:t>
+      </w:r>
+    </w:p>
+    <w:p>
+      <w:pPr>
+        <w:rPr>
+          <w:rFonts w:hint="eastAsia"/>
+        </w:rPr>
+      </w:pPr>
+      <w:r>
+        <w:rPr>
+          <w:rFonts w:hint="eastAsia"/>
+        </w:rPr>
+        <w:t>现有</w:t>
+      </w:r>
+      <w:r>
+        <w:rPr>
+          <w:rFonts w:hint="eastAsia"/>
+        </w:rPr>
+        <w:t>arduino</w:t>
+      </w:r>
+      <w:r>
+        <w:rPr>
+          <w:rFonts w:hint="eastAsia"/>
+        </w:rPr>
+        <w:t>设置</w:t>
+      </w:r>
+      <w:r>
+        <w:rPr>
+          <w:rFonts w:hint="eastAsia"/>
+        </w:rPr>
+        <w:t>IO</w:t>
+      </w:r>
+      <w:r>
+        <w:rPr>
+          <w:rFonts w:hint="eastAsia"/>
+        </w:rPr>
+        <w:t>口电平：</w:t>
+      </w:r>
+    </w:p>
+    <w:p>
+      <w:pPr>
+        <w:rPr>
+          <w:rFonts w:hint="eastAsia"/>
+        </w:rPr>
+      </w:pPr>
+      <w:r>
+        <w:rPr>
+          <w:rFonts w:hint="eastAsia"/>
+        </w:rPr>
+        <w:t>WRITE(XXX_PIN,HIGH);</w:t>
+      </w:r>
+    </w:p>
+    <w:p>
+      <w:pPr>
+        <w:rPr>
+          <w:rFonts w:hint="eastAsia"/>
+        </w:rPr>
+      </w:pPr>
+      <w:r>
+        <w:rPr>
+          <w:rFonts w:hint="eastAsia"/>
+        </w:rPr>
+        <w:t>现有</w:t>
+      </w:r>
+      <w:r>
+        <w:rPr>
+          <w:rFonts w:hint="eastAsia"/>
+        </w:rPr>
+        <w:t>stm32</w:t>
+      </w:r>
+      <w:r>
+        <w:rPr>
+          <w:rFonts w:hint="eastAsia"/>
+        </w:rPr>
+        <w:t>库函数设置</w:t>
+      </w:r>
+      <w:r>
+        <w:rPr>
+          <w:rFonts w:hint="eastAsia"/>
+        </w:rPr>
+        <w:t>IO</w:t>
+      </w:r>
+      <w:r>
+        <w:rPr>
+          <w:rFonts w:hint="eastAsia"/>
+        </w:rPr>
+        <w:t>口电平：</w:t>
+      </w:r>
+    </w:p>
+    <w:p>
+      <w:pPr>
+        <w:rPr>
+          <w:rFonts w:hint="eastAsia"/>
+        </w:rPr>
+      </w:pPr>
+      <w:r>
+        <w:t>GPIO_SetBits</w:t>
+      </w:r>
+      <w:r>
+        <w:rPr>
+          <w:rFonts w:hint="eastAsia"/>
+        </w:rPr>
+        <w:t>(GPIOX,GPIO_Pin_x)</w:t>
+      </w:r>
+      <w:r>
+        <w:rPr>
+          <w:rFonts w:hint="eastAsia"/>
+        </w:rPr>
         <w:t>;</w:t>
       </w:r>
     </w:p>
     <w:p>
-      <w:r>
-        <w:tab/>
-      </w:r>
-      <w:proofErr w:type="spellStart"/>
-      <w:r>
-        <w:t>GPIO_</w:t>
-      </w:r>
-      <w:proofErr w:type="gramStart"/>
-      <w:r>
-        <w:t>Init</w:t>
-      </w:r>
-      <w:proofErr w:type="spellEnd"/>
-      <w:r>
-        <w:t>(</w:t>
-      </w:r>
-      <w:proofErr w:type="gramEnd"/>
-      <w:r>
-        <w:t>GPIOA, &amp;</w:t>
-      </w:r>
-      <w:proofErr w:type="spellStart"/>
-      <w:r>
-        <w:t>GPIO_InitStructure</w:t>
-      </w:r>
-      <w:proofErr w:type="spellEnd"/>
-      <w:r>
-        <w:t>);</w:t>
-      </w:r>
-    </w:p>
-    <w:p>
-      <w:r>
-        <w:rPr>
-          <w:rFonts w:hint="eastAsia"/>
-        </w:rPr>
-        <w:t>代码解释：</w:t>
-      </w:r>
-    </w:p>
-    <w:p>
-      <w:r>
-        <w:rPr>
-          <w:rFonts w:hint="eastAsia"/>
-        </w:rPr>
-        <w:t>第一行：定义结构体</w:t>
-      </w:r>
-    </w:p>
-    <w:p>
-      <w:r>
-        <w:rPr>
-          <w:rFonts w:hint="eastAsia"/>
-        </w:rPr>
-        <w:t>第二行：设置</w:t>
+      <w:pPr>
+        <w:rPr>
+          <w:rFonts w:hint="eastAsia"/>
+        </w:rPr>
+      </w:pPr>
+    </w:p>
+    <w:p>
+      <w:r>
+        <w:rPr>
+          <w:rFonts w:hint="eastAsia"/>
+        </w:rPr>
+        <w:t>这种转换一般通过宏定义实现，</w:t>
+      </w:r>
+      <w:r>
+        <w:rPr>
+          <w:rFonts w:hint="eastAsia"/>
+        </w:rPr>
+        <w:t>由于</w:t>
+      </w:r>
+      <w:r>
+        <w:rPr>
+          <w:rFonts w:hint="eastAsia"/>
+        </w:rPr>
+        <w:t>arduino</w:t>
+      </w:r>
+      <w:r>
+        <w:rPr>
+          <w:rFonts w:hint="eastAsia"/>
+        </w:rPr>
+        <w:t>中</w:t>
+      </w:r>
+      <w:r>
+        <w:rPr>
+          <w:rFonts w:hint="eastAsia"/>
+        </w:rPr>
+        <w:t>IO</w:t>
+      </w:r>
+      <w:r>
+        <w:rPr>
+          <w:rFonts w:hint="eastAsia"/>
+        </w:rPr>
+        <w:t>口只有一个数字编号，而</w:t>
+      </w:r>
+      <w:r>
+        <w:rPr>
+          <w:rFonts w:hint="eastAsia"/>
+        </w:rPr>
+        <w:t>stm32</w:t>
+      </w:r>
+      <w:r>
+        <w:rPr>
+          <w:rFonts w:hint="eastAsia"/>
+        </w:rPr>
+        <w:t>中的</w:t>
+      </w:r>
+      <w:r>
+        <w:rPr>
+          <w:rFonts w:hint="eastAsia"/>
+        </w:rPr>
+        <w:t>IO</w:t>
+      </w:r>
+      <w:r>
+        <w:rPr>
+          <w:rFonts w:hint="eastAsia"/>
+        </w:rPr>
+        <w:t>口通过两个编号确定，一个是</w:t>
+      </w:r>
+      <w:r>
+        <w:rPr>
+          <w:rFonts w:hint="eastAsia"/>
+        </w:rPr>
+        <w:t>A,B,C</w:t>
+      </w:r>
+      <w:r>
+        <w:t>…</w:t>
+      </w:r>
+      <w:r>
+        <w:rPr>
+          <w:rFonts w:hint="eastAsia"/>
+        </w:rPr>
+        <w:t>另外一个是</w:t>
+      </w:r>
+      <w:r>
+        <w:rPr>
+          <w:rFonts w:hint="eastAsia"/>
+        </w:rPr>
+        <w:t>0,1,2,3</w:t>
+      </w:r>
+      <w:r>
+        <w:t>…</w:t>
+      </w:r>
+      <w:r>
+        <w:rPr>
+          <w:rFonts w:hint="eastAsia"/>
+        </w:rPr>
+        <w:t>有没有什么办法可以将这两者统一？</w:t>
+      </w:r>
+      <w:bookmarkStart w:id="0" w:name="_GoBack"/>
+      <w:bookmarkEnd w:id="0"/>
+    </w:p>
+    <w:p/>
+    <w:p>
+      <w:r>
+        <w:rPr>
+          <w:rFonts w:hint="eastAsia"/>
+        </w:rPr>
+        <w:t>在说明了两种编程的方法之后，现在要考虑如何将程序从</w:t>
+      </w:r>
+      <w:r>
+        <w:rPr>
+          <w:rFonts w:hint="eastAsia"/>
+        </w:rPr>
+        <w:t>arduino</w:t>
+      </w:r>
+      <w:r>
+        <w:rPr>
+          <w:rFonts w:hint="eastAsia"/>
+        </w:rPr>
+        <w:t>转化为</w:t>
+      </w:r>
+      <w:r>
+        <w:rPr>
+          <w:rFonts w:hint="eastAsia"/>
+        </w:rPr>
+        <w:t>STM32</w:t>
+      </w:r>
+      <w:r>
+        <w:rPr>
+          <w:rFonts w:hint="eastAsia"/>
+        </w:rPr>
+        <w:t>。</w:t>
+      </w:r>
+    </w:p>
+    <w:p>
+      <w:r>
+        <w:rPr>
+          <w:rFonts w:hint="eastAsia"/>
+        </w:rPr>
+        <w:t>原则：</w:t>
+      </w:r>
+    </w:p>
+    <w:p>
+      <w:r>
+        <w:rPr>
+          <w:rFonts w:hint="eastAsia"/>
+        </w:rPr>
+        <w:t>1</w:t>
+      </w:r>
+      <w:r>
+        <w:rPr>
+          <w:rFonts w:hint="eastAsia"/>
+        </w:rPr>
+        <w:t>尽可能少修改现有代码</w:t>
+      </w:r>
+    </w:p>
+    <w:p/>
+    <w:p>
+      <w:r>
+        <w:rPr>
+          <w:rFonts w:hint="eastAsia"/>
+        </w:rPr>
+        <w:t>解决方法：</w:t>
+      </w:r>
+    </w:p>
+    <w:p>
+      <w:r>
+        <w:rPr>
+          <w:rFonts w:hint="eastAsia"/>
+        </w:rPr>
+        <w:t>在</w:t>
+      </w:r>
+      <w:r>
+        <w:rPr>
+          <w:rFonts w:hint="eastAsia"/>
+        </w:rPr>
+        <w:t>pin.h</w:t>
+      </w:r>
+      <w:r>
+        <w:rPr>
+          <w:rFonts w:hint="eastAsia"/>
+        </w:rPr>
+        <w:t>中的宏定义里面只修改引脚的名字，对于具体的</w:t>
+      </w:r>
+      <w:r>
+        <w:rPr>
+          <w:rFonts w:hint="eastAsia"/>
+        </w:rPr>
+        <w:t>I/O</w:t>
+      </w:r>
+      <w:r>
+        <w:rPr>
+          <w:rFonts w:hint="eastAsia"/>
+        </w:rPr>
+        <w:t>口定义再添加一个</w:t>
       </w:r>
       <w:r>
         <w:rPr>
@@ -816,23 +1219,54 @@
         <w:rPr>
           <w:rFonts w:hint="eastAsia"/>
         </w:rPr>
-        <w:t>值</w:t>
-      </w:r>
-    </w:p>
-    <w:p>
-      <w:r>
-        <w:rPr>
-          <w:rFonts w:hint="eastAsia"/>
-        </w:rPr>
-        <w:t>第三行：设置输出速度</w:t>
-      </w:r>
-    </w:p>
-    <w:p>
-      <w:r>
-        <w:rPr>
-          <w:rFonts w:hint="eastAsia"/>
-        </w:rPr>
-        <w:t>第四行：设置</w:t>
+        <w:t>.c</w:t>
+      </w:r>
+      <w:r>
+        <w:rPr>
+          <w:rFonts w:hint="eastAsia"/>
+        </w:rPr>
+        <w:t>，然后在里面添加具体的针对每个引脚的定义</w:t>
+      </w:r>
+      <w:r>
+        <w:rPr>
+          <w:rFonts w:hint="eastAsia"/>
+        </w:rPr>
+        <w:t>。</w:t>
+      </w:r>
+    </w:p>
+    <w:p/>
+    <w:p>
+      <w:r>
+        <w:rPr>
+          <w:rFonts w:hint="eastAsia"/>
+        </w:rPr>
+        <w:t>具体引脚分配：</w:t>
+      </w:r>
+    </w:p>
+    <w:p>
+      <w:r>
+        <w:rPr>
+          <w:rFonts w:hint="eastAsia"/>
+        </w:rPr>
+        <w:t>1 XYZE</w:t>
+      </w:r>
+      <w:r>
+        <w:rPr>
+          <w:rFonts w:hint="eastAsia"/>
+        </w:rPr>
+        <w:t>四个步进电机，每个电机</w:t>
+      </w:r>
+      <w:r>
+        <w:rPr>
+          <w:rFonts w:hint="eastAsia"/>
+        </w:rPr>
+        <w:t>3</w:t>
+      </w:r>
+      <w:r>
+        <w:rPr>
+          <w:rFonts w:hint="eastAsia"/>
+        </w:rPr>
+        <w:t>个</w:t>
       </w:r>
       <w:r>
         <w:rPr>
@@ -844,266 +1278,6 @@
         <w:rPr>
           <w:rFonts w:hint="eastAsia"/>
         </w:rPr>
-        <w:t>口的模式</w:t>
-      </w:r>
-    </w:p>
-    <w:p>
-      <w:r>
-        <w:rPr>
-          <w:rFonts w:hint="eastAsia"/>
-        </w:rPr>
-        <w:t>第五行：将之前的值赋值给结构体</w:t>
-      </w:r>
-    </w:p>
-    <w:p/>
-    <w:p>
-      <w:r>
-        <w:rPr>
-          <w:rFonts w:hint="eastAsia"/>
-        </w:rPr>
-        <w:t>因为</w:t>
-      </w:r>
-      <w:r>
-        <w:rPr>
-          <w:rFonts w:hint="eastAsia"/>
-        </w:rPr>
-        <w:t>STM32</w:t>
-      </w:r>
-      <w:r>
-        <w:rPr>
-          <w:rFonts w:hint="eastAsia"/>
-        </w:rPr>
-        <w:t>是面向有编程基础的程序员的，所以他的</w:t>
-      </w:r>
-      <w:r>
-        <w:rPr>
-          <w:rFonts w:hint="eastAsia"/>
-        </w:rPr>
-        <w:t>I/O</w:t>
-      </w:r>
-      <w:r>
-        <w:rPr>
-          <w:rFonts w:hint="eastAsia"/>
-        </w:rPr>
-        <w:t>口定义将</w:t>
-      </w:r>
-      <w:r>
-        <w:rPr>
-          <w:rFonts w:hint="eastAsia"/>
-        </w:rPr>
-        <w:t>I/O</w:t>
-      </w:r>
-      <w:r>
-        <w:rPr>
-          <w:rFonts w:hint="eastAsia"/>
-        </w:rPr>
-        <w:t>口抽象成为了一个结构体。</w:t>
-      </w:r>
-      <w:r>
-        <w:rPr>
-          <w:rFonts w:hint="eastAsia"/>
-        </w:rPr>
-        <w:t>定义时就是给结构体中的内容赋值。</w:t>
-      </w:r>
-    </w:p>
-    <w:p/>
-    <w:p>
-      <w:r>
-        <w:rPr>
-          <w:rFonts w:hint="eastAsia"/>
-        </w:rPr>
-        <w:t>在说明了两种编程的方法之后，现在要考虑如何将程序从</w:t>
-      </w:r>
-      <w:proofErr w:type="spellStart"/>
-      <w:r>
-        <w:rPr>
-          <w:rFonts w:hint="eastAsia"/>
-        </w:rPr>
-        <w:t>arduino</w:t>
-      </w:r>
-      <w:proofErr w:type="spellEnd"/>
-      <w:r>
-        <w:rPr>
-          <w:rFonts w:hint="eastAsia"/>
-        </w:rPr>
-        <w:t>转化为</w:t>
-      </w:r>
-      <w:r>
-        <w:rPr>
-          <w:rFonts w:hint="eastAsia"/>
-        </w:rPr>
-        <w:t>STM32</w:t>
-      </w:r>
-      <w:r>
-        <w:rPr>
-          <w:rFonts w:hint="eastAsia"/>
-        </w:rPr>
-        <w:t>。</w:t>
-      </w:r>
-    </w:p>
-    <w:p>
-      <w:r>
-        <w:rPr>
-          <w:rFonts w:hint="eastAsia"/>
-        </w:rPr>
-        <w:t>原则：</w:t>
-      </w:r>
-    </w:p>
-    <w:p>
-      <w:r>
-        <w:rPr>
-          <w:rFonts w:hint="eastAsia"/>
-        </w:rPr>
-        <w:t>1</w:t>
-      </w:r>
-      <w:r>
-        <w:rPr>
-          <w:rFonts w:hint="eastAsia"/>
-        </w:rPr>
-        <w:t>尽可能</w:t>
-      </w:r>
-      <w:proofErr w:type="gramStart"/>
-      <w:r>
-        <w:rPr>
-          <w:rFonts w:hint="eastAsia"/>
-        </w:rPr>
-        <w:t>少修改</w:t>
-      </w:r>
-      <w:proofErr w:type="gramEnd"/>
-      <w:r>
-        <w:rPr>
-          <w:rFonts w:hint="eastAsia"/>
-        </w:rPr>
-        <w:t>现有代码</w:t>
-      </w:r>
-    </w:p>
-    <w:p/>
-    <w:p>
-      <w:r>
-        <w:rPr>
-          <w:rFonts w:hint="eastAsia"/>
-        </w:rPr>
-        <w:t>解决方法：</w:t>
-      </w:r>
-    </w:p>
-    <w:p>
-      <w:r>
-        <w:rPr>
-          <w:rFonts w:hint="eastAsia"/>
-        </w:rPr>
-        <w:t>在</w:t>
-      </w:r>
-      <w:proofErr w:type="spellStart"/>
-      <w:r>
-        <w:rPr>
-          <w:rFonts w:hint="eastAsia"/>
-        </w:rPr>
-        <w:t>pin.h</w:t>
-      </w:r>
-      <w:proofErr w:type="spellEnd"/>
-      <w:r>
-        <w:rPr>
-          <w:rFonts w:hint="eastAsia"/>
-        </w:rPr>
-        <w:t>中的宏定义里面只修改引脚的名字，对于具体的</w:t>
-      </w:r>
-      <w:r>
-        <w:rPr>
-          <w:rFonts w:hint="eastAsia"/>
-        </w:rPr>
-        <w:t>I/O</w:t>
-      </w:r>
-      <w:r>
-        <w:rPr>
-          <w:rFonts w:hint="eastAsia"/>
-        </w:rPr>
-        <w:t>口</w:t>
-      </w:r>
-      <w:proofErr w:type="gramStart"/>
-      <w:r>
-        <w:rPr>
-          <w:rFonts w:hint="eastAsia"/>
-        </w:rPr>
-        <w:t>定义再</w:t>
-      </w:r>
-      <w:proofErr w:type="gramEnd"/>
-      <w:r>
-        <w:rPr>
-          <w:rFonts w:hint="eastAsia"/>
-        </w:rPr>
-        <w:t>添加一个</w:t>
-      </w:r>
-      <w:proofErr w:type="spellStart"/>
-      <w:r>
-        <w:rPr>
-          <w:rFonts w:hint="eastAsia"/>
-        </w:rPr>
-        <w:t>pin</w:t>
-      </w:r>
-      <w:r>
-        <w:rPr>
-          <w:rFonts w:hint="eastAsia"/>
-        </w:rPr>
-        <w:t>.c</w:t>
-      </w:r>
-      <w:proofErr w:type="spellEnd"/>
-      <w:r>
-        <w:rPr>
-          <w:rFonts w:hint="eastAsia"/>
-        </w:rPr>
-        <w:t>，然后在里面添加具体的针对每个引脚的定义</w:t>
-      </w:r>
-      <w:r>
-        <w:rPr>
-          <w:rFonts w:hint="eastAsia"/>
-        </w:rPr>
-        <w:t>。</w:t>
-      </w:r>
-    </w:p>
-    <w:p/>
-    <w:p>
-      <w:r>
-        <w:rPr>
-          <w:rFonts w:hint="eastAsia"/>
-        </w:rPr>
-        <w:t>具体引脚分配：</w:t>
-      </w:r>
-    </w:p>
-    <w:p>
-      <w:r>
-        <w:rPr>
-          <w:rFonts w:hint="eastAsia"/>
-        </w:rPr>
-        <w:t>1 XYZE</w:t>
-      </w:r>
-      <w:r>
-        <w:rPr>
-          <w:rFonts w:hint="eastAsia"/>
-        </w:rPr>
-        <w:t>四个步进电机，每个电机</w:t>
-      </w:r>
-      <w:r>
-        <w:rPr>
-          <w:rFonts w:hint="eastAsia"/>
-        </w:rPr>
-        <w:t>3</w:t>
-      </w:r>
-      <w:r>
-        <w:rPr>
-          <w:rFonts w:hint="eastAsia"/>
-        </w:rPr>
-        <w:t>个</w:t>
-      </w:r>
-      <w:r>
-        <w:rPr>
-          <w:rFonts w:hint="eastAsia"/>
-        </w:rPr>
-        <w:t>I/O</w:t>
-      </w:r>
-      <w:r>
-        <w:rPr>
-          <w:rFonts w:hint="eastAsia"/>
-        </w:rPr>
         <w:t>口，一共需要</w:t>
       </w:r>
       <w:r>
@@ -1142,6 +1316,7 @@
         <w:rPr>
           <w:rFonts w:hint="eastAsia"/>
         </w:rPr>
+        <w:lastRenderedPageBreak/>
         <w:t>2 XYZ</w:t>
       </w:r>
       <w:r>
@@ -1373,7 +1548,6 @@
         <w:rPr>
           <w:rFonts w:hint="eastAsia"/>
         </w:rPr>
-        <w:lastRenderedPageBreak/>
         <w:t>引脚分配如下表：</w:t>
       </w:r>
     </w:p>
@@ -1716,8 +1890,6 @@
               </w:rPr>
               <w:t>PB5</w:t>
             </w:r>
-            <w:bookmarkStart w:id="0" w:name="_GoBack"/>
-            <w:bookmarkEnd w:id="0"/>
           </w:p>
         </w:tc>
       </w:tr>

</xml_diff>

<commit_message>
change the IO strategy
</commit_message>
<xml_diff>
--- a/doc/引脚分配及移植策略.docx
+++ b/doc/引脚分配及移植策略.docx
@@ -1,6 +1,6 @@
 
 <file path=word/document.xml><?xml version="1.0" encoding="utf-8"?>
-<w:document xmlns:wpc="http://schemas.microsoft.com/office/word/2010/wordprocessingCanvas" xmlns:mc="http://schemas.openxmlformats.org/markup-compatibility/2006" xmlns:o="urn:schemas-microsoft-com:office:office" xmlns:r="http://schemas.openxmlformats.org/officeDocument/2006/relationships" xmlns:m="http://schemas.openxmlformats.org/officeDocument/2006/math" xmlns:v="urn:schemas-microsoft-com:vml" xmlns:wp14="http://schemas.microsoft.com/office/word/2010/wordprocessingDrawing" xmlns:wp="http://schemas.openxmlformats.org/drawingml/2006/wordprocessingDrawing" xmlns:w10="urn:schemas-microsoft-com:office:word" xmlns:w="http://schemas.openxmlformats.org/wordprocessingml/2006/main" xmlns:w14="http://schemas.microsoft.com/office/word/2010/wordml" xmlns:wpg="http://schemas.microsoft.com/office/word/2010/wordprocessingGroup" xmlns:wpi="http://schemas.microsoft.com/office/word/2010/wordprocessingInk" xmlns:wne="http://schemas.microsoft.com/office/word/2006/wordml" xmlns:wps="http://schemas.microsoft.com/office/word/2010/wordprocessingShape" mc:Ignorable="w14 wp14">
+<w:document xmlns:ve="http://schemas.openxmlformats.org/markup-compatibility/2006" xmlns:o="urn:schemas-microsoft-com:office:office" xmlns:r="http://schemas.openxmlformats.org/officeDocument/2006/relationships" xmlns:m="http://schemas.openxmlformats.org/officeDocument/2006/math" xmlns:v="urn:schemas-microsoft-com:vml" xmlns:wp="http://schemas.openxmlformats.org/drawingml/2006/wordprocessingDrawing" xmlns:w10="urn:schemas-microsoft-com:office:word" xmlns:w="http://schemas.openxmlformats.org/wordprocessingml/2006/main" xmlns:wne="http://schemas.microsoft.com/office/word/2006/wordml">
   <w:body>
     <w:p>
       <w:r>
@@ -760,11 +760,6 @@
     </w:p>
     <w:p/>
     <w:p>
-      <w:pPr>
-        <w:rPr>
-          <w:rFonts w:hint="eastAsia"/>
-        </w:rPr>
-      </w:pPr>
       <w:r>
         <w:rPr>
           <w:rFonts w:hint="eastAsia"/>
@@ -814,19 +809,8 @@
         <w:t>定义时就是给结构体中的内容赋值。</w:t>
       </w:r>
     </w:p>
-    <w:p>
-      <w:pPr>
-        <w:rPr>
-          <w:rFonts w:hint="eastAsia"/>
-        </w:rPr>
-      </w:pPr>
-    </w:p>
-    <w:p>
-      <w:pPr>
-        <w:rPr>
-          <w:rFonts w:hint="eastAsia"/>
-        </w:rPr>
-      </w:pPr>
+    <w:p/>
+    <w:p>
       <w:r>
         <w:rPr>
           <w:rFonts w:hint="eastAsia"/>
@@ -841,11 +825,6 @@
       </w:r>
     </w:p>
     <w:p>
-      <w:pPr>
-        <w:rPr>
-          <w:rFonts w:hint="eastAsia"/>
-        </w:rPr>
-      </w:pPr>
       <w:r>
         <w:t>Arduino</w:t>
       </w:r>
@@ -905,11 +884,6 @@
       </w:r>
     </w:p>
     <w:p>
-      <w:pPr>
-        <w:rPr>
-          <w:rFonts w:hint="eastAsia"/>
-        </w:rPr>
-      </w:pPr>
       <w:r>
         <w:rPr>
           <w:rFonts w:hint="eastAsia"/>
@@ -942,11 +916,6 @@
       </w:r>
     </w:p>
     <w:p>
-      <w:pPr>
-        <w:rPr>
-          <w:rFonts w:hint="eastAsia"/>
-        </w:rPr>
-      </w:pPr>
       <w:r>
         <w:rPr>
           <w:rFonts w:hint="eastAsia"/>
@@ -955,11 +924,6 @@
       </w:r>
     </w:p>
     <w:p>
-      <w:pPr>
-        <w:rPr>
-          <w:rFonts w:hint="eastAsia"/>
-        </w:rPr>
-      </w:pPr>
       <w:r>
         <w:rPr>
           <w:rFonts w:hint="eastAsia"/>
@@ -992,11 +956,6 @@
       </w:r>
     </w:p>
     <w:p>
-      <w:pPr>
-        <w:rPr>
-          <w:rFonts w:hint="eastAsia"/>
-        </w:rPr>
-      </w:pPr>
       <w:r>
         <w:t>GPIO_SetBits</w:t>
       </w:r>
@@ -1013,13 +972,7 @@
         <w:t>;</w:t>
       </w:r>
     </w:p>
-    <w:p>
-      <w:pPr>
-        <w:rPr>
-          <w:rFonts w:hint="eastAsia"/>
-        </w:rPr>
-      </w:pPr>
-    </w:p>
+    <w:p/>
     <w:p>
       <w:r>
         <w:rPr>
@@ -1156,6 +1109,11 @@
       </w:r>
     </w:p>
     <w:p>
+      <w:pPr>
+        <w:rPr>
+          <w:rFonts w:hint="eastAsia"/>
+        </w:rPr>
+      </w:pPr>
       <w:r>
         <w:rPr>
           <w:rFonts w:hint="eastAsia"/>
@@ -1169,6 +1127,98 @@
         <w:t>尽可能少修改现有代码</w:t>
       </w:r>
     </w:p>
+    <w:p>
+      <w:r>
+        <w:rPr>
+          <w:rFonts w:hint="eastAsia"/>
+        </w:rPr>
+        <w:t>上述问题的解决方法：这个问题的本质是需要将一个三个变量的函数调整成为两个变量的函数，最简单的方式是将其中一个变量变为一个默认一致的变量，这样就将三个变量变为了两个，目前需要做的工作就是调整现有的</w:t>
+      </w:r>
+      <w:r>
+        <w:rPr>
+          <w:rFonts w:hint="eastAsia"/>
+        </w:rPr>
+        <w:t>IO</w:t>
+      </w:r>
+      <w:r>
+        <w:rPr>
+          <w:rFonts w:hint="eastAsia"/>
+        </w:rPr>
+        <w:t>口，使其</w:t>
+      </w:r>
+      <w:r>
+        <w:rPr>
+          <w:rFonts w:hint="eastAsia"/>
+        </w:rPr>
+        <w:t>GPIO</w:t>
+      </w:r>
+      <w:r>
+        <w:rPr>
+          <w:rFonts w:hint="eastAsia"/>
+        </w:rPr>
+        <w:t>口的大编号一致，对于步进电机的控制分为两个部分：</w:t>
+      </w:r>
+      <w:r>
+        <w:rPr>
+          <w:rFonts w:hint="eastAsia"/>
+        </w:rPr>
+        <w:t>DIR,STEP</w:t>
+      </w:r>
+      <w:r>
+        <w:rPr>
+          <w:rFonts w:hint="eastAsia"/>
+        </w:rPr>
+        <w:t>。</w:t>
+      </w:r>
+      <w:r>
+        <w:rPr>
+          <w:rFonts w:hint="eastAsia"/>
+        </w:rPr>
+        <w:t>将这两类</w:t>
+      </w:r>
+      <w:r>
+        <w:rPr>
+          <w:rFonts w:hint="eastAsia"/>
+        </w:rPr>
+        <w:t>IO</w:t>
+      </w:r>
+      <w:r>
+        <w:rPr>
+          <w:rFonts w:hint="eastAsia"/>
+        </w:rPr>
+        <w:t>口分别使用某一类编号的</w:t>
+      </w:r>
+      <w:r>
+        <w:rPr>
+          <w:rFonts w:hint="eastAsia"/>
+        </w:rPr>
+        <w:t>GPIO</w:t>
+      </w:r>
+      <w:r>
+        <w:rPr>
+          <w:rFonts w:hint="eastAsia"/>
+        </w:rPr>
+        <w:t>就</w:t>
+      </w:r>
+      <w:r>
+        <w:rPr>
+          <w:rFonts w:hint="eastAsia"/>
+        </w:rPr>
+        <w:t>OK</w:t>
+      </w:r>
+      <w:r>
+        <w:rPr>
+          <w:rFonts w:hint="eastAsia"/>
+        </w:rPr>
+        <w:t>了。</w:t>
+      </w:r>
+      <w:r>
+        <w:rPr>
+          <w:rFonts w:hint="eastAsia"/>
+        </w:rPr>
+        <w:t>具体修改参见下面的引脚分配表。</w:t>
+      </w:r>
+    </w:p>
     <w:p/>
     <w:p>
       <w:r>
@@ -1183,6 +1233,7 @@
         <w:rPr>
           <w:rFonts w:hint="eastAsia"/>
         </w:rPr>
+        <w:lastRenderedPageBreak/>
         <w:t>在</w:t>
       </w:r>
       <w:r>
@@ -1316,7 +1367,6 @@
         <w:rPr>
           <w:rFonts w:hint="eastAsia"/>
         </w:rPr>
-        <w:lastRenderedPageBreak/>
         <w:t>2 XYZ</w:t>
       </w:r>
       <w:r>
@@ -1432,12 +1482,6 @@
           <w:rFonts w:hint="eastAsia"/>
         </w:rPr>
         <w:t>5</w:t>
-      </w:r>
-      <w:r>
-        <w:rPr>
-          <w:rFonts w:hint="eastAsia"/>
-        </w:rPr>
-        <w:t xml:space="preserve"> </w:t>
       </w:r>
       <w:r>
         <w:rPr>
@@ -1555,7 +1599,7 @@
       <w:tblPr>
         <w:tblStyle w:val="a5"/>
         <w:tblW w:w="0" w:type="auto"/>
-        <w:tblLook w:val="04A0" w:firstRow="1" w:lastRow="0" w:firstColumn="1" w:lastColumn="0" w:noHBand="0" w:noVBand="1"/>
+        <w:tblLook w:val="04A0"/>
       </w:tblPr>
       <w:tblGrid>
         <w:gridCol w:w="4261"/>
@@ -1700,7 +1744,7 @@
                 <w:b/>
                 <w:color w:val="FF0000"/>
               </w:rPr>
-              <w:t>PA5</w:t>
+              <w:t>PB0</w:t>
             </w:r>
           </w:p>
         </w:tc>
@@ -1772,7 +1816,7 @@
                 <w:b/>
                 <w:color w:val="FF0000"/>
               </w:rPr>
-              <w:t>PA7</w:t>
+              <w:t>PA5</w:t>
             </w:r>
           </w:p>
         </w:tc>
@@ -1816,7 +1860,7 @@
                 <w:b/>
                 <w:color w:val="FF0000"/>
               </w:rPr>
-              <w:t>PB0</w:t>
+              <w:t>PB5</w:t>
             </w:r>
           </w:p>
         </w:tc>
@@ -1888,7 +1932,7 @@
                 <w:b/>
                 <w:color w:val="FF0000"/>
               </w:rPr>
-              <w:t>PB5</w:t>
+              <w:t>PA7</w:t>
             </w:r>
           </w:p>
         </w:tc>
@@ -2304,15 +2348,15 @@
 </file>
 
 <file path=word/endnotes.xml><?xml version="1.0" encoding="utf-8"?>
-<w:endnotes xmlns:wpc="http://schemas.microsoft.com/office/word/2010/wordprocessingCanvas" xmlns:mc="http://schemas.openxmlformats.org/markup-compatibility/2006" xmlns:o="urn:schemas-microsoft-com:office:office" xmlns:r="http://schemas.openxmlformats.org/officeDocument/2006/relationships" xmlns:m="http://schemas.openxmlformats.org/officeDocument/2006/math" xmlns:v="urn:schemas-microsoft-com:vml" xmlns:wp14="http://schemas.microsoft.com/office/word/2010/wordprocessingDrawing" xmlns:wp="http://schemas.openxmlformats.org/drawingml/2006/wordprocessingDrawing" xmlns:w10="urn:schemas-microsoft-com:office:word" xmlns:w="http://schemas.openxmlformats.org/wordprocessingml/2006/main" xmlns:w14="http://schemas.microsoft.com/office/word/2010/wordml" xmlns:wpg="http://schemas.microsoft.com/office/word/2010/wordprocessingGroup" xmlns:wpi="http://schemas.microsoft.com/office/word/2010/wordprocessingInk" xmlns:wne="http://schemas.microsoft.com/office/word/2006/wordml" xmlns:wps="http://schemas.microsoft.com/office/word/2010/wordprocessingShape" mc:Ignorable="w14 wp14">
-  <w:endnote w:type="separator" w:id="-1">
+<w:endnotes xmlns:ve="http://schemas.openxmlformats.org/markup-compatibility/2006" xmlns:o="urn:schemas-microsoft-com:office:office" xmlns:r="http://schemas.openxmlformats.org/officeDocument/2006/relationships" xmlns:m="http://schemas.openxmlformats.org/officeDocument/2006/math" xmlns:v="urn:schemas-microsoft-com:vml" xmlns:wp="http://schemas.openxmlformats.org/drawingml/2006/wordprocessingDrawing" xmlns:w10="urn:schemas-microsoft-com:office:word" xmlns:w="http://schemas.openxmlformats.org/wordprocessingml/2006/main" xmlns:wne="http://schemas.microsoft.com/office/word/2006/wordml">
+  <w:endnote w:type="separator" w:id="0">
     <w:p>
       <w:r>
         <w:separator/>
       </w:r>
     </w:p>
   </w:endnote>
-  <w:endnote w:type="continuationSeparator" w:id="0">
+  <w:endnote w:type="continuationSeparator" w:id="1">
     <w:p>
       <w:r>
         <w:continuationSeparator/>
@@ -2323,15 +2367,15 @@
 </file>
 
 <file path=word/footnotes.xml><?xml version="1.0" encoding="utf-8"?>
-<w:footnotes xmlns:wpc="http://schemas.microsoft.com/office/word/2010/wordprocessingCanvas" xmlns:mc="http://schemas.openxmlformats.org/markup-compatibility/2006" xmlns:o="urn:schemas-microsoft-com:office:office" xmlns:r="http://schemas.openxmlformats.org/officeDocument/2006/relationships" xmlns:m="http://schemas.openxmlformats.org/officeDocument/2006/math" xmlns:v="urn:schemas-microsoft-com:vml" xmlns:wp14="http://schemas.microsoft.com/office/word/2010/wordprocessingDrawing" xmlns:wp="http://schemas.openxmlformats.org/drawingml/2006/wordprocessingDrawing" xmlns:w10="urn:schemas-microsoft-com:office:word" xmlns:w="http://schemas.openxmlformats.org/wordprocessingml/2006/main" xmlns:w14="http://schemas.microsoft.com/office/word/2010/wordml" xmlns:wpg="http://schemas.microsoft.com/office/word/2010/wordprocessingGroup" xmlns:wpi="http://schemas.microsoft.com/office/word/2010/wordprocessingInk" xmlns:wne="http://schemas.microsoft.com/office/word/2006/wordml" xmlns:wps="http://schemas.microsoft.com/office/word/2010/wordprocessingShape" mc:Ignorable="w14 wp14">
-  <w:footnote w:type="separator" w:id="-1">
+<w:footnotes xmlns:ve="http://schemas.openxmlformats.org/markup-compatibility/2006" xmlns:o="urn:schemas-microsoft-com:office:office" xmlns:r="http://schemas.openxmlformats.org/officeDocument/2006/relationships" xmlns:m="http://schemas.openxmlformats.org/officeDocument/2006/math" xmlns:v="urn:schemas-microsoft-com:vml" xmlns:wp="http://schemas.openxmlformats.org/drawingml/2006/wordprocessingDrawing" xmlns:w10="urn:schemas-microsoft-com:office:word" xmlns:w="http://schemas.openxmlformats.org/wordprocessingml/2006/main" xmlns:wne="http://schemas.microsoft.com/office/word/2006/wordml">
+  <w:footnote w:type="separator" w:id="0">
     <w:p>
       <w:r>
         <w:separator/>
       </w:r>
     </w:p>
   </w:footnote>
-  <w:footnote w:type="continuationSeparator" w:id="0">
+  <w:footnote w:type="continuationSeparator" w:id="1">
     <w:p>
       <w:r>
         <w:continuationSeparator/>
@@ -2342,7 +2386,7 @@
 </file>
 
 <file path=word/styles.xml><?xml version="1.0" encoding="utf-8"?>
-<w:styles xmlns:mc="http://schemas.openxmlformats.org/markup-compatibility/2006" xmlns:r="http://schemas.openxmlformats.org/officeDocument/2006/relationships" xmlns:w="http://schemas.openxmlformats.org/wordprocessingml/2006/main" xmlns:w14="http://schemas.microsoft.com/office/word/2010/wordml" mc:Ignorable="w14">
+<w:styles xmlns:r="http://schemas.openxmlformats.org/officeDocument/2006/relationships" xmlns:w="http://schemas.openxmlformats.org/wordprocessingml/2006/main">
   <w:docDefaults>
     <w:rPrDefault>
       <w:rPr>
@@ -2497,6 +2541,7 @@
   <w:style w:type="paragraph" w:default="1" w:styleId="a">
     <w:name w:val="Normal"/>
     <w:qFormat/>
+    <w:rsid w:val="002938FE"/>
     <w:pPr>
       <w:widowControl w:val="0"/>
       <w:jc w:val="both"/>
@@ -2513,6 +2558,7 @@
     <w:uiPriority w:val="99"/>
     <w:semiHidden/>
     <w:unhideWhenUsed/>
+    <w:qFormat/>
     <w:tblPr>
       <w:tblInd w:w="0" w:type="dxa"/>
       <w:tblCellMar>
@@ -2600,6 +2646,7 @@
     <w:uiPriority w:val="59"/>
     <w:rsid w:val="00CA4E99"/>
     <w:tblPr>
+      <w:tblInd w:w="0" w:type="dxa"/>
       <w:tblBorders>
         <w:top w:val="single" w:sz="4" w:space="0" w:color="auto"/>
         <w:left w:val="single" w:sz="4" w:space="0" w:color="auto"/>
@@ -2608,6 +2655,12 @@
         <w:insideH w:val="single" w:sz="4" w:space="0" w:color="auto"/>
         <w:insideV w:val="single" w:sz="4" w:space="0" w:color="auto"/>
       </w:tblBorders>
+      <w:tblCellMar>
+        <w:top w:w="0" w:type="dxa"/>
+        <w:left w:w="108" w:type="dxa"/>
+        <w:bottom w:w="0" w:type="dxa"/>
+        <w:right w:w="108" w:type="dxa"/>
+      </w:tblCellMar>
     </w:tblPr>
   </w:style>
 </w:styles>

</xml_diff>

<commit_message>
add the source insight project of keil and learn the car_time function
</commit_message>
<xml_diff>
--- a/doc/引脚分配及移植策略.docx
+++ b/doc/引脚分配及移植策略.docx
@@ -1109,6 +1109,20 @@
       </w:r>
     </w:p>
     <w:p>
+      <w:r>
+        <w:rPr>
+          <w:rFonts w:hint="eastAsia"/>
+        </w:rPr>
+        <w:t>1</w:t>
+      </w:r>
+      <w:r>
+        <w:rPr>
+          <w:rFonts w:hint="eastAsia"/>
+        </w:rPr>
+        <w:t>尽可能少修改现有代码</w:t>
+      </w:r>
+    </w:p>
+    <w:p>
       <w:pPr>
         <w:rPr>
           <w:rFonts w:hint="eastAsia"/>
@@ -1118,20 +1132,6 @@
         <w:rPr>
           <w:rFonts w:hint="eastAsia"/>
         </w:rPr>
-        <w:t>1</w:t>
-      </w:r>
-      <w:r>
-        <w:rPr>
-          <w:rFonts w:hint="eastAsia"/>
-        </w:rPr>
-        <w:t>尽可能少修改现有代码</w:t>
-      </w:r>
-    </w:p>
-    <w:p>
-      <w:r>
-        <w:rPr>
-          <w:rFonts w:hint="eastAsia"/>
-        </w:rPr>
         <w:t>上述问题的解决方法：这个问题的本质是需要将一个三个变量的函数调整成为两个变量的函数，最简单的方式是将其中一个变量变为一个默认一致的变量，这样就将三个变量变为了两个，目前需要做的工作就是调整现有的</w:t>
       </w:r>
       <w:r>
@@ -1219,6 +1219,82 @@
         <w:t>具体修改参见下面的引脚分配表。</w:t>
       </w:r>
     </w:p>
+    <w:p>
+      <w:pPr>
+        <w:rPr>
+          <w:rFonts w:hint="eastAsia"/>
+        </w:rPr>
+      </w:pPr>
+      <w:r>
+        <w:rPr>
+          <w:rFonts w:hint="eastAsia"/>
+        </w:rPr>
+        <w:t>20170602</w:t>
+      </w:r>
+      <w:r>
+        <w:rPr>
+          <w:rFonts w:hint="eastAsia"/>
+        </w:rPr>
+        <w:t>修改：</w:t>
+      </w:r>
+    </w:p>
+    <w:p>
+      <w:r>
+        <w:rPr>
+          <w:rFonts w:hint="eastAsia"/>
+        </w:rPr>
+        <w:t>按照上述方法修改后软硬件耦合性增大，在发生改动时硬件需要做改动，成本高，因此不采</w:t>
+      </w:r>
+      <w:r>
+        <w:rPr>
+          <w:rFonts w:hint="eastAsia"/>
+        </w:rPr>
+        <w:lastRenderedPageBreak/>
+        <w:t>用上述方法。</w:t>
+      </w:r>
+      <w:r>
+        <w:rPr>
+          <w:rFonts w:hint="eastAsia"/>
+        </w:rPr>
+        <w:t>综合考虑后在现有操作</w:t>
+      </w:r>
+      <w:r>
+        <w:rPr>
+          <w:rFonts w:hint="eastAsia"/>
+        </w:rPr>
+        <w:t>IO</w:t>
+      </w:r>
+      <w:r>
+        <w:rPr>
+          <w:rFonts w:hint="eastAsia"/>
+        </w:rPr>
+        <w:t>的函数中增加一个</w:t>
+      </w:r>
+      <w:r>
+        <w:rPr>
+          <w:rFonts w:hint="eastAsia"/>
+        </w:rPr>
+        <w:t>GPIO</w:t>
+      </w:r>
+      <w:r>
+        <w:rPr>
+          <w:rFonts w:hint="eastAsia"/>
+        </w:rPr>
+        <w:t>变量来标记</w:t>
+      </w:r>
+      <w:r>
+        <w:rPr>
+          <w:rFonts w:hint="eastAsia"/>
+        </w:rPr>
+        <w:t>GPIO</w:t>
+      </w:r>
+      <w:r>
+        <w:rPr>
+          <w:rFonts w:hint="eastAsia"/>
+        </w:rPr>
+        <w:t>大编号。</w:t>
+      </w:r>
+    </w:p>
     <w:p/>
     <w:p>
       <w:r>
@@ -1233,7 +1309,6 @@
         <w:rPr>
           <w:rFonts w:hint="eastAsia"/>
         </w:rPr>
-        <w:lastRenderedPageBreak/>
         <w:t>在</w:t>
       </w:r>
       <w:r>
@@ -1602,13 +1677,32 @@
         <w:tblLook w:val="04A0"/>
       </w:tblPr>
       <w:tblGrid>
-        <w:gridCol w:w="4261"/>
-        <w:gridCol w:w="4261"/>
+        <w:gridCol w:w="2721"/>
+        <w:gridCol w:w="2429"/>
+        <w:gridCol w:w="1767"/>
       </w:tblGrid>
       <w:tr>
         <w:tc>
           <w:tcPr>
-            <w:tcW w:w="4261" w:type="dxa"/>
+            <w:tcW w:w="2721" w:type="dxa"/>
+          </w:tcPr>
+          <w:p>
+            <w:pPr>
+              <w:rPr>
+                <w:rFonts w:hint="eastAsia"/>
+              </w:rPr>
+            </w:pPr>
+            <w:r>
+              <w:rPr>
+                <w:rFonts w:hint="eastAsia"/>
+              </w:rPr>
+              <w:t>编号</w:t>
+            </w:r>
+          </w:p>
+        </w:tc>
+        <w:tc>
+          <w:tcPr>
+            <w:tcW w:w="2429" w:type="dxa"/>
           </w:tcPr>
           <w:p>
             <w:r>
@@ -1621,7 +1715,7 @@
         </w:tc>
         <w:tc>
           <w:tcPr>
-            <w:tcW w:w="4261" w:type="dxa"/>
+            <w:tcW w:w="1767" w:type="dxa"/>
           </w:tcPr>
           <w:p>
             <w:r>
@@ -1636,7 +1730,25 @@
       <w:tr>
         <w:tc>
           <w:tcPr>
-            <w:tcW w:w="4261" w:type="dxa"/>
+            <w:tcW w:w="2721" w:type="dxa"/>
+          </w:tcPr>
+          <w:p>
+            <w:pPr>
+              <w:rPr>
+                <w:rFonts w:hint="eastAsia"/>
+              </w:rPr>
+            </w:pPr>
+            <w:r>
+              <w:rPr>
+                <w:rFonts w:hint="eastAsia"/>
+              </w:rPr>
+              <w:t>1</w:t>
+            </w:r>
+          </w:p>
+        </w:tc>
+        <w:tc>
+          <w:tcPr>
+            <w:tcW w:w="2429" w:type="dxa"/>
           </w:tcPr>
           <w:p>
             <w:r>
@@ -1649,7 +1761,7 @@
         </w:tc>
         <w:tc>
           <w:tcPr>
-            <w:tcW w:w="4261" w:type="dxa"/>
+            <w:tcW w:w="1767" w:type="dxa"/>
           </w:tcPr>
           <w:p>
             <w:r>
@@ -1664,11 +1776,12 @@
       <w:tr>
         <w:tc>
           <w:tcPr>
-            <w:tcW w:w="4261" w:type="dxa"/>
+            <w:tcW w:w="2721" w:type="dxa"/>
           </w:tcPr>
           <w:p>
             <w:pPr>
               <w:rPr>
+                <w:rFonts w:hint="eastAsia"/>
                 <w:b/>
                 <w:color w:val="FF0000"/>
               </w:rPr>
@@ -1679,13 +1792,13 @@
                 <w:b/>
                 <w:color w:val="FF0000"/>
               </w:rPr>
-              <w:t>X_STEP</w:t>
-            </w:r>
-          </w:p>
-        </w:tc>
-        <w:tc>
-          <w:tcPr>
-            <w:tcW w:w="4261" w:type="dxa"/>
+              <w:t>2</w:t>
+            </w:r>
+          </w:p>
+        </w:tc>
+        <w:tc>
+          <w:tcPr>
+            <w:tcW w:w="2429" w:type="dxa"/>
           </w:tcPr>
           <w:p>
             <w:pPr>
@@ -1700,6 +1813,27 @@
                 <w:b/>
                 <w:color w:val="FF0000"/>
               </w:rPr>
+              <w:t>X_STEP</w:t>
+            </w:r>
+          </w:p>
+        </w:tc>
+        <w:tc>
+          <w:tcPr>
+            <w:tcW w:w="1767" w:type="dxa"/>
+          </w:tcPr>
+          <w:p>
+            <w:pPr>
+              <w:rPr>
+                <w:b/>
+                <w:color w:val="FF0000"/>
+              </w:rPr>
+            </w:pPr>
+            <w:r>
+              <w:rPr>
+                <w:rFonts w:hint="eastAsia"/>
+                <w:b/>
+                <w:color w:val="FF0000"/>
+              </w:rPr>
               <w:t>PA4</w:t>
             </w:r>
           </w:p>
@@ -1708,11 +1842,12 @@
       <w:tr>
         <w:tc>
           <w:tcPr>
-            <w:tcW w:w="4261" w:type="dxa"/>
+            <w:tcW w:w="2721" w:type="dxa"/>
           </w:tcPr>
           <w:p>
             <w:pPr>
               <w:rPr>
+                <w:rFonts w:hint="eastAsia"/>
                 <w:b/>
                 <w:color w:val="FF0000"/>
               </w:rPr>
@@ -1723,13 +1858,13 @@
                 <w:b/>
                 <w:color w:val="FF0000"/>
               </w:rPr>
-              <w:t>X_DIR</w:t>
-            </w:r>
-          </w:p>
-        </w:tc>
-        <w:tc>
-          <w:tcPr>
-            <w:tcW w:w="4261" w:type="dxa"/>
+              <w:t>3</w:t>
+            </w:r>
+          </w:p>
+        </w:tc>
+        <w:tc>
+          <w:tcPr>
+            <w:tcW w:w="2429" w:type="dxa"/>
           </w:tcPr>
           <w:p>
             <w:pPr>
@@ -1744,6 +1879,27 @@
                 <w:b/>
                 <w:color w:val="FF0000"/>
               </w:rPr>
+              <w:t>X_DIR</w:t>
+            </w:r>
+          </w:p>
+        </w:tc>
+        <w:tc>
+          <w:tcPr>
+            <w:tcW w:w="1767" w:type="dxa"/>
+          </w:tcPr>
+          <w:p>
+            <w:pPr>
+              <w:rPr>
+                <w:b/>
+                <w:color w:val="FF0000"/>
+              </w:rPr>
+            </w:pPr>
+            <w:r>
+              <w:rPr>
+                <w:rFonts w:hint="eastAsia"/>
+                <w:b/>
+                <w:color w:val="FF0000"/>
+              </w:rPr>
               <w:t>PB0</w:t>
             </w:r>
           </w:p>
@@ -1752,7 +1908,25 @@
       <w:tr>
         <w:tc>
           <w:tcPr>
-            <w:tcW w:w="4261" w:type="dxa"/>
+            <w:tcW w:w="2721" w:type="dxa"/>
+          </w:tcPr>
+          <w:p>
+            <w:pPr>
+              <w:rPr>
+                <w:rFonts w:hint="eastAsia"/>
+              </w:rPr>
+            </w:pPr>
+            <w:r>
+              <w:rPr>
+                <w:rFonts w:hint="eastAsia"/>
+              </w:rPr>
+              <w:t>4</w:t>
+            </w:r>
+          </w:p>
+        </w:tc>
+        <w:tc>
+          <w:tcPr>
+            <w:tcW w:w="2429" w:type="dxa"/>
           </w:tcPr>
           <w:p>
             <w:r>
@@ -1765,7 +1939,7 @@
         </w:tc>
         <w:tc>
           <w:tcPr>
-            <w:tcW w:w="4261" w:type="dxa"/>
+            <w:tcW w:w="1767" w:type="dxa"/>
           </w:tcPr>
           <w:p>
             <w:r>
@@ -1780,11 +1954,12 @@
       <w:tr>
         <w:tc>
           <w:tcPr>
-            <w:tcW w:w="4261" w:type="dxa"/>
+            <w:tcW w:w="2721" w:type="dxa"/>
           </w:tcPr>
           <w:p>
             <w:pPr>
               <w:rPr>
+                <w:rFonts w:hint="eastAsia"/>
                 <w:b/>
                 <w:color w:val="FF0000"/>
               </w:rPr>
@@ -1795,13 +1970,13 @@
                 <w:b/>
                 <w:color w:val="FF0000"/>
               </w:rPr>
-              <w:t>Y_STEP</w:t>
-            </w:r>
-          </w:p>
-        </w:tc>
-        <w:tc>
-          <w:tcPr>
-            <w:tcW w:w="4261" w:type="dxa"/>
+              <w:t>5</w:t>
+            </w:r>
+          </w:p>
+        </w:tc>
+        <w:tc>
+          <w:tcPr>
+            <w:tcW w:w="2429" w:type="dxa"/>
           </w:tcPr>
           <w:p>
             <w:pPr>
@@ -1816,6 +1991,27 @@
                 <w:b/>
                 <w:color w:val="FF0000"/>
               </w:rPr>
+              <w:t>Y_STEP</w:t>
+            </w:r>
+          </w:p>
+        </w:tc>
+        <w:tc>
+          <w:tcPr>
+            <w:tcW w:w="1767" w:type="dxa"/>
+          </w:tcPr>
+          <w:p>
+            <w:pPr>
+              <w:rPr>
+                <w:b/>
+                <w:color w:val="FF0000"/>
+              </w:rPr>
+            </w:pPr>
+            <w:r>
+              <w:rPr>
+                <w:rFonts w:hint="eastAsia"/>
+                <w:b/>
+                <w:color w:val="FF0000"/>
+              </w:rPr>
               <w:t>PA5</w:t>
             </w:r>
           </w:p>
@@ -1824,11 +2020,12 @@
       <w:tr>
         <w:tc>
           <w:tcPr>
-            <w:tcW w:w="4261" w:type="dxa"/>
+            <w:tcW w:w="2721" w:type="dxa"/>
           </w:tcPr>
           <w:p>
             <w:pPr>
               <w:rPr>
+                <w:rFonts w:hint="eastAsia"/>
                 <w:b/>
                 <w:color w:val="FF0000"/>
               </w:rPr>
@@ -1839,13 +2036,13 @@
                 <w:b/>
                 <w:color w:val="FF0000"/>
               </w:rPr>
-              <w:t>Y_DIR</w:t>
-            </w:r>
-          </w:p>
-        </w:tc>
-        <w:tc>
-          <w:tcPr>
-            <w:tcW w:w="4261" w:type="dxa"/>
+              <w:t>6</w:t>
+            </w:r>
+          </w:p>
+        </w:tc>
+        <w:tc>
+          <w:tcPr>
+            <w:tcW w:w="2429" w:type="dxa"/>
           </w:tcPr>
           <w:p>
             <w:pPr>
@@ -1860,6 +2057,27 @@
                 <w:b/>
                 <w:color w:val="FF0000"/>
               </w:rPr>
+              <w:t>Y_DIR</w:t>
+            </w:r>
+          </w:p>
+        </w:tc>
+        <w:tc>
+          <w:tcPr>
+            <w:tcW w:w="1767" w:type="dxa"/>
+          </w:tcPr>
+          <w:p>
+            <w:pPr>
+              <w:rPr>
+                <w:b/>
+                <w:color w:val="FF0000"/>
+              </w:rPr>
+            </w:pPr>
+            <w:r>
+              <w:rPr>
+                <w:rFonts w:hint="eastAsia"/>
+                <w:b/>
+                <w:color w:val="FF0000"/>
+              </w:rPr>
               <w:t>PB5</w:t>
             </w:r>
           </w:p>
@@ -1868,7 +2086,25 @@
       <w:tr>
         <w:tc>
           <w:tcPr>
-            <w:tcW w:w="4261" w:type="dxa"/>
+            <w:tcW w:w="2721" w:type="dxa"/>
+          </w:tcPr>
+          <w:p>
+            <w:pPr>
+              <w:rPr>
+                <w:rFonts w:hint="eastAsia"/>
+              </w:rPr>
+            </w:pPr>
+            <w:r>
+              <w:rPr>
+                <w:rFonts w:hint="eastAsia"/>
+              </w:rPr>
+              <w:t>7</w:t>
+            </w:r>
+          </w:p>
+        </w:tc>
+        <w:tc>
+          <w:tcPr>
+            <w:tcW w:w="2429" w:type="dxa"/>
           </w:tcPr>
           <w:p>
             <w:r>
@@ -1881,7 +2117,7 @@
         </w:tc>
         <w:tc>
           <w:tcPr>
-            <w:tcW w:w="4261" w:type="dxa"/>
+            <w:tcW w:w="1767" w:type="dxa"/>
           </w:tcPr>
           <w:p>
             <w:r>
@@ -1896,11 +2132,12 @@
       <w:tr>
         <w:tc>
           <w:tcPr>
-            <w:tcW w:w="4261" w:type="dxa"/>
+            <w:tcW w:w="2721" w:type="dxa"/>
           </w:tcPr>
           <w:p>
             <w:pPr>
               <w:rPr>
+                <w:rFonts w:hint="eastAsia"/>
                 <w:b/>
                 <w:color w:val="FF0000"/>
               </w:rPr>
@@ -1911,13 +2148,13 @@
                 <w:b/>
                 <w:color w:val="FF0000"/>
               </w:rPr>
-              <w:t>Z_STEP</w:t>
-            </w:r>
-          </w:p>
-        </w:tc>
-        <w:tc>
-          <w:tcPr>
-            <w:tcW w:w="4261" w:type="dxa"/>
+              <w:t>8</w:t>
+            </w:r>
+          </w:p>
+        </w:tc>
+        <w:tc>
+          <w:tcPr>
+            <w:tcW w:w="2429" w:type="dxa"/>
           </w:tcPr>
           <w:p>
             <w:pPr>
@@ -1932,6 +2169,27 @@
                 <w:b/>
                 <w:color w:val="FF0000"/>
               </w:rPr>
+              <w:t>Z_STEP</w:t>
+            </w:r>
+          </w:p>
+        </w:tc>
+        <w:tc>
+          <w:tcPr>
+            <w:tcW w:w="1767" w:type="dxa"/>
+          </w:tcPr>
+          <w:p>
+            <w:pPr>
+              <w:rPr>
+                <w:b/>
+                <w:color w:val="FF0000"/>
+              </w:rPr>
+            </w:pPr>
+            <w:r>
+              <w:rPr>
+                <w:rFonts w:hint="eastAsia"/>
+                <w:b/>
+                <w:color w:val="FF0000"/>
+              </w:rPr>
               <w:t>PA7</w:t>
             </w:r>
           </w:p>
@@ -1940,11 +2198,12 @@
       <w:tr>
         <w:tc>
           <w:tcPr>
-            <w:tcW w:w="4261" w:type="dxa"/>
+            <w:tcW w:w="2721" w:type="dxa"/>
           </w:tcPr>
           <w:p>
             <w:pPr>
               <w:rPr>
+                <w:rFonts w:hint="eastAsia"/>
                 <w:b/>
                 <w:color w:val="FF0000"/>
               </w:rPr>
@@ -1955,13 +2214,13 @@
                 <w:b/>
                 <w:color w:val="FF0000"/>
               </w:rPr>
-              <w:t>Z_DIR</w:t>
-            </w:r>
-          </w:p>
-        </w:tc>
-        <w:tc>
-          <w:tcPr>
-            <w:tcW w:w="4261" w:type="dxa"/>
+              <w:t>9</w:t>
+            </w:r>
+          </w:p>
+        </w:tc>
+        <w:tc>
+          <w:tcPr>
+            <w:tcW w:w="2429" w:type="dxa"/>
           </w:tcPr>
           <w:p>
             <w:pPr>
@@ -1976,6 +2235,27 @@
                 <w:b/>
                 <w:color w:val="FF0000"/>
               </w:rPr>
+              <w:t>Z_DIR</w:t>
+            </w:r>
+          </w:p>
+        </w:tc>
+        <w:tc>
+          <w:tcPr>
+            <w:tcW w:w="1767" w:type="dxa"/>
+          </w:tcPr>
+          <w:p>
+            <w:pPr>
+              <w:rPr>
+                <w:b/>
+                <w:color w:val="FF0000"/>
+              </w:rPr>
+            </w:pPr>
+            <w:r>
+              <w:rPr>
+                <w:rFonts w:hint="eastAsia"/>
+                <w:b/>
+                <w:color w:val="FF0000"/>
+              </w:rPr>
               <w:t>PB6</w:t>
             </w:r>
           </w:p>
@@ -1984,7 +2264,25 @@
       <w:tr>
         <w:tc>
           <w:tcPr>
-            <w:tcW w:w="4261" w:type="dxa"/>
+            <w:tcW w:w="2721" w:type="dxa"/>
+          </w:tcPr>
+          <w:p>
+            <w:pPr>
+              <w:rPr>
+                <w:rFonts w:hint="eastAsia"/>
+              </w:rPr>
+            </w:pPr>
+            <w:r>
+              <w:rPr>
+                <w:rFonts w:hint="eastAsia"/>
+              </w:rPr>
+              <w:t>10</w:t>
+            </w:r>
+          </w:p>
+        </w:tc>
+        <w:tc>
+          <w:tcPr>
+            <w:tcW w:w="2429" w:type="dxa"/>
           </w:tcPr>
           <w:p>
             <w:r>
@@ -1997,7 +2295,7 @@
         </w:tc>
         <w:tc>
           <w:tcPr>
-            <w:tcW w:w="4261" w:type="dxa"/>
+            <w:tcW w:w="1767" w:type="dxa"/>
           </w:tcPr>
           <w:p>
             <w:r>
@@ -2012,7 +2310,25 @@
       <w:tr>
         <w:tc>
           <w:tcPr>
-            <w:tcW w:w="4261" w:type="dxa"/>
+            <w:tcW w:w="2721" w:type="dxa"/>
+          </w:tcPr>
+          <w:p>
+            <w:pPr>
+              <w:rPr>
+                <w:rFonts w:hint="eastAsia"/>
+              </w:rPr>
+            </w:pPr>
+            <w:r>
+              <w:rPr>
+                <w:rFonts w:hint="eastAsia"/>
+              </w:rPr>
+              <w:t>11</w:t>
+            </w:r>
+          </w:p>
+        </w:tc>
+        <w:tc>
+          <w:tcPr>
+            <w:tcW w:w="2429" w:type="dxa"/>
           </w:tcPr>
           <w:p>
             <w:r>
@@ -2025,7 +2341,7 @@
         </w:tc>
         <w:tc>
           <w:tcPr>
-            <w:tcW w:w="4261" w:type="dxa"/>
+            <w:tcW w:w="1767" w:type="dxa"/>
           </w:tcPr>
           <w:p>
             <w:r>
@@ -2040,7 +2356,25 @@
       <w:tr>
         <w:tc>
           <w:tcPr>
-            <w:tcW w:w="4261" w:type="dxa"/>
+            <w:tcW w:w="2721" w:type="dxa"/>
+          </w:tcPr>
+          <w:p>
+            <w:pPr>
+              <w:rPr>
+                <w:rFonts w:hint="eastAsia"/>
+              </w:rPr>
+            </w:pPr>
+            <w:r>
+              <w:rPr>
+                <w:rFonts w:hint="eastAsia"/>
+              </w:rPr>
+              <w:t>12</w:t>
+            </w:r>
+          </w:p>
+        </w:tc>
+        <w:tc>
+          <w:tcPr>
+            <w:tcW w:w="2429" w:type="dxa"/>
           </w:tcPr>
           <w:p>
             <w:r>
@@ -2053,7 +2387,7 @@
         </w:tc>
         <w:tc>
           <w:tcPr>
-            <w:tcW w:w="4261" w:type="dxa"/>
+            <w:tcW w:w="1767" w:type="dxa"/>
           </w:tcPr>
           <w:p>
             <w:r>
@@ -2068,7 +2402,25 @@
       <w:tr>
         <w:tc>
           <w:tcPr>
-            <w:tcW w:w="4261" w:type="dxa"/>
+            <w:tcW w:w="2721" w:type="dxa"/>
+          </w:tcPr>
+          <w:p>
+            <w:pPr>
+              <w:rPr>
+                <w:rFonts w:hint="eastAsia"/>
+              </w:rPr>
+            </w:pPr>
+            <w:r>
+              <w:rPr>
+                <w:rFonts w:hint="eastAsia"/>
+              </w:rPr>
+              <w:t>13</w:t>
+            </w:r>
+          </w:p>
+        </w:tc>
+        <w:tc>
+          <w:tcPr>
+            <w:tcW w:w="2429" w:type="dxa"/>
           </w:tcPr>
           <w:p>
             <w:r>
@@ -2081,7 +2433,7 @@
         </w:tc>
         <w:tc>
           <w:tcPr>
-            <w:tcW w:w="4261" w:type="dxa"/>
+            <w:tcW w:w="1767" w:type="dxa"/>
           </w:tcPr>
           <w:p>
             <w:r>
@@ -2096,7 +2448,25 @@
       <w:tr>
         <w:tc>
           <w:tcPr>
-            <w:tcW w:w="4261" w:type="dxa"/>
+            <w:tcW w:w="2721" w:type="dxa"/>
+          </w:tcPr>
+          <w:p>
+            <w:pPr>
+              <w:rPr>
+                <w:rFonts w:hint="eastAsia"/>
+              </w:rPr>
+            </w:pPr>
+            <w:r>
+              <w:rPr>
+                <w:rFonts w:hint="eastAsia"/>
+              </w:rPr>
+              <w:t>14</w:t>
+            </w:r>
+          </w:p>
+        </w:tc>
+        <w:tc>
+          <w:tcPr>
+            <w:tcW w:w="2429" w:type="dxa"/>
           </w:tcPr>
           <w:p>
             <w:r>
@@ -2109,7 +2479,7 @@
         </w:tc>
         <w:tc>
           <w:tcPr>
-            <w:tcW w:w="4261" w:type="dxa"/>
+            <w:tcW w:w="1767" w:type="dxa"/>
           </w:tcPr>
           <w:p>
             <w:r>
@@ -2124,7 +2494,25 @@
       <w:tr>
         <w:tc>
           <w:tcPr>
-            <w:tcW w:w="4261" w:type="dxa"/>
+            <w:tcW w:w="2721" w:type="dxa"/>
+          </w:tcPr>
+          <w:p>
+            <w:pPr>
+              <w:rPr>
+                <w:rFonts w:hint="eastAsia"/>
+              </w:rPr>
+            </w:pPr>
+            <w:r>
+              <w:rPr>
+                <w:rFonts w:hint="eastAsia"/>
+              </w:rPr>
+              <w:t>15</w:t>
+            </w:r>
+          </w:p>
+        </w:tc>
+        <w:tc>
+          <w:tcPr>
+            <w:tcW w:w="2429" w:type="dxa"/>
           </w:tcPr>
           <w:p>
             <w:r>
@@ -2137,7 +2525,7 @@
         </w:tc>
         <w:tc>
           <w:tcPr>
-            <w:tcW w:w="4261" w:type="dxa"/>
+            <w:tcW w:w="1767" w:type="dxa"/>
           </w:tcPr>
           <w:p>
             <w:r>
@@ -2152,7 +2540,25 @@
       <w:tr>
         <w:tc>
           <w:tcPr>
-            <w:tcW w:w="4261" w:type="dxa"/>
+            <w:tcW w:w="2721" w:type="dxa"/>
+          </w:tcPr>
+          <w:p>
+            <w:pPr>
+              <w:rPr>
+                <w:rFonts w:hint="eastAsia"/>
+              </w:rPr>
+            </w:pPr>
+            <w:r>
+              <w:rPr>
+                <w:rFonts w:hint="eastAsia"/>
+              </w:rPr>
+              <w:t>16</w:t>
+            </w:r>
+          </w:p>
+        </w:tc>
+        <w:tc>
+          <w:tcPr>
+            <w:tcW w:w="2429" w:type="dxa"/>
           </w:tcPr>
           <w:p>
             <w:r>
@@ -2165,7 +2571,7 @@
         </w:tc>
         <w:tc>
           <w:tcPr>
-            <w:tcW w:w="4261" w:type="dxa"/>
+            <w:tcW w:w="1767" w:type="dxa"/>
           </w:tcPr>
           <w:p>
             <w:r>
@@ -2180,7 +2586,25 @@
       <w:tr>
         <w:tc>
           <w:tcPr>
-            <w:tcW w:w="4261" w:type="dxa"/>
+            <w:tcW w:w="2721" w:type="dxa"/>
+          </w:tcPr>
+          <w:p>
+            <w:pPr>
+              <w:rPr>
+                <w:rFonts w:hint="eastAsia"/>
+              </w:rPr>
+            </w:pPr>
+            <w:r>
+              <w:rPr>
+                <w:rFonts w:hint="eastAsia"/>
+              </w:rPr>
+              <w:t>17</w:t>
+            </w:r>
+          </w:p>
+        </w:tc>
+        <w:tc>
+          <w:tcPr>
+            <w:tcW w:w="2429" w:type="dxa"/>
           </w:tcPr>
           <w:p>
             <w:r>
@@ -2193,7 +2617,7 @@
         </w:tc>
         <w:tc>
           <w:tcPr>
-            <w:tcW w:w="4261" w:type="dxa"/>
+            <w:tcW w:w="1767" w:type="dxa"/>
           </w:tcPr>
           <w:p>
             <w:r>
@@ -2208,7 +2632,25 @@
       <w:tr>
         <w:tc>
           <w:tcPr>
-            <w:tcW w:w="4261" w:type="dxa"/>
+            <w:tcW w:w="2721" w:type="dxa"/>
+          </w:tcPr>
+          <w:p>
+            <w:pPr>
+              <w:rPr>
+                <w:rFonts w:hint="eastAsia"/>
+              </w:rPr>
+            </w:pPr>
+            <w:r>
+              <w:rPr>
+                <w:rFonts w:hint="eastAsia"/>
+              </w:rPr>
+              <w:t>18</w:t>
+            </w:r>
+          </w:p>
+        </w:tc>
+        <w:tc>
+          <w:tcPr>
+            <w:tcW w:w="2429" w:type="dxa"/>
           </w:tcPr>
           <w:p>
             <w:r>
@@ -2221,20 +2663,14 @@
         </w:tc>
         <w:tc>
           <w:tcPr>
-            <w:tcW w:w="4261" w:type="dxa"/>
-          </w:tcPr>
-          <w:p>
-            <w:r>
-              <w:rPr>
-                <w:rFonts w:hint="eastAsia"/>
-              </w:rPr>
-              <w:t>PB</w:t>
-            </w:r>
-            <w:r>
-              <w:rPr>
-                <w:rFonts w:hint="eastAsia"/>
-              </w:rPr>
-              <w:t>13</w:t>
+            <w:tcW w:w="1767" w:type="dxa"/>
+          </w:tcPr>
+          <w:p>
+            <w:r>
+              <w:rPr>
+                <w:rFonts w:hint="eastAsia"/>
+              </w:rPr>
+              <w:t>PB13</w:t>
             </w:r>
           </w:p>
         </w:tc>
@@ -2242,7 +2678,25 @@
       <w:tr>
         <w:tc>
           <w:tcPr>
-            <w:tcW w:w="4261" w:type="dxa"/>
+            <w:tcW w:w="2721" w:type="dxa"/>
+          </w:tcPr>
+          <w:p>
+            <w:pPr>
+              <w:rPr>
+                <w:rFonts w:hint="eastAsia"/>
+              </w:rPr>
+            </w:pPr>
+            <w:r>
+              <w:rPr>
+                <w:rFonts w:hint="eastAsia"/>
+              </w:rPr>
+              <w:t>19</w:t>
+            </w:r>
+          </w:p>
+        </w:tc>
+        <w:tc>
+          <w:tcPr>
+            <w:tcW w:w="2429" w:type="dxa"/>
           </w:tcPr>
           <w:p>
             <w:r>
@@ -2255,20 +2709,14 @@
         </w:tc>
         <w:tc>
           <w:tcPr>
-            <w:tcW w:w="4261" w:type="dxa"/>
-          </w:tcPr>
-          <w:p>
-            <w:r>
-              <w:rPr>
-                <w:rFonts w:hint="eastAsia"/>
-              </w:rPr>
-              <w:t>PA1</w:t>
-            </w:r>
-            <w:r>
-              <w:rPr>
-                <w:rFonts w:hint="eastAsia"/>
-              </w:rPr>
-              <w:t xml:space="preserve">  analog input</w:t>
+            <w:tcW w:w="1767" w:type="dxa"/>
+          </w:tcPr>
+          <w:p>
+            <w:r>
+              <w:rPr>
+                <w:rFonts w:hint="eastAsia"/>
+              </w:rPr>
+              <w:t>PA1 analog input</w:t>
             </w:r>
           </w:p>
         </w:tc>
@@ -2276,7 +2724,25 @@
       <w:tr>
         <w:tc>
           <w:tcPr>
-            <w:tcW w:w="4261" w:type="dxa"/>
+            <w:tcW w:w="2721" w:type="dxa"/>
+          </w:tcPr>
+          <w:p>
+            <w:pPr>
+              <w:rPr>
+                <w:rFonts w:hint="eastAsia"/>
+              </w:rPr>
+            </w:pPr>
+            <w:r>
+              <w:rPr>
+                <w:rFonts w:hint="eastAsia"/>
+              </w:rPr>
+              <w:t>20</w:t>
+            </w:r>
+          </w:p>
+        </w:tc>
+        <w:tc>
+          <w:tcPr>
+            <w:tcW w:w="2429" w:type="dxa"/>
           </w:tcPr>
           <w:p>
             <w:r>
@@ -2289,20 +2755,14 @@
         </w:tc>
         <w:tc>
           <w:tcPr>
-            <w:tcW w:w="4261" w:type="dxa"/>
-          </w:tcPr>
-          <w:p>
-            <w:r>
-              <w:rPr>
-                <w:rFonts w:hint="eastAsia"/>
-              </w:rPr>
-              <w:t>PA2</w:t>
-            </w:r>
-            <w:r>
-              <w:rPr>
-                <w:rFonts w:hint="eastAsia"/>
-              </w:rPr>
-              <w:t xml:space="preserve">  analog input</w:t>
+            <w:tcW w:w="1767" w:type="dxa"/>
+          </w:tcPr>
+          <w:p>
+            <w:r>
+              <w:rPr>
+                <w:rFonts w:hint="eastAsia"/>
+              </w:rPr>
+              <w:t>PA2 analog input</w:t>
             </w:r>
           </w:p>
         </w:tc>
@@ -2310,7 +2770,25 @@
       <w:tr>
         <w:tc>
           <w:tcPr>
-            <w:tcW w:w="4261" w:type="dxa"/>
+            <w:tcW w:w="2721" w:type="dxa"/>
+          </w:tcPr>
+          <w:p>
+            <w:pPr>
+              <w:rPr>
+                <w:rFonts w:hint="eastAsia"/>
+              </w:rPr>
+            </w:pPr>
+            <w:r>
+              <w:rPr>
+                <w:rFonts w:hint="eastAsia"/>
+              </w:rPr>
+              <w:t>21</w:t>
+            </w:r>
+          </w:p>
+        </w:tc>
+        <w:tc>
+          <w:tcPr>
+            <w:tcW w:w="2429" w:type="dxa"/>
           </w:tcPr>
           <w:p>
             <w:r>
@@ -2323,7 +2801,7 @@
         </w:tc>
         <w:tc>
           <w:tcPr>
-            <w:tcW w:w="4261" w:type="dxa"/>
+            <w:tcW w:w="1767" w:type="dxa"/>
           </w:tcPr>
           <w:p>
             <w:r>

</xml_diff>